<commit_message>
Docu - Executive Summary (proofread)
</commit_message>
<xml_diff>
--- a/Documentation/MCSPROJ/Needed Documents/Docu.docx
+++ b/Documentation/MCSPROJ/Needed Documents/Docu.docx
@@ -142,7 +142,25 @@
           <w:sz w:val="24"/>
           <w:szCs w:val="24"/>
         </w:rPr>
-        <w:t>#3 Humabon Place, Magallanes, Makati City</w:t>
+        <w:t xml:space="preserve">#3 </w:t>
+      </w:r>
+      <w:proofErr w:type="spellStart"/>
+      <w:r>
+        <w:rPr>
+          <w:rFonts w:cs="Arial"/>
+          <w:sz w:val="24"/>
+          <w:szCs w:val="24"/>
+        </w:rPr>
+        <w:t>Humabon</w:t>
+      </w:r>
+      <w:proofErr w:type="spellEnd"/>
+      <w:r>
+        <w:rPr>
+          <w:rFonts w:cs="Arial"/>
+          <w:sz w:val="24"/>
+          <w:szCs w:val="24"/>
+        </w:rPr>
+        <w:t xml:space="preserve"> Place, Magallanes, Makati City</w:t>
       </w:r>
     </w:p>
     <w:p>
@@ -272,7 +290,7 @@
           <w:sz w:val="24"/>
           <w:szCs w:val="24"/>
         </w:rPr>
-        <w:t>Computer Science and Information Technology</w:t>
+        <w:t>Computing and Information Technologies</w:t>
       </w:r>
     </w:p>
     <w:p>
@@ -2252,7 +2270,43 @@
           <w:szCs w:val="24"/>
           <w:shd w:val="clear" w:color="auto" w:fill="FFFFFF"/>
         </w:rPr>
-        <w:t xml:space="preserve">The Resort Reservation System is a system that would be created for a resort that will be built in Calbayog City, Samar. The client wants a system that would be able to track all of the transaction that would occur inside the resort wherever he is. The system that was requested was a system that would allow the customers to pick and reserve a room online, also allowing them to pay for it. In this way, the customer would have a fast and easy process of reserving. In the admin side, all transactions that were made will be automatically recorded and will be easy to access so that it would be easy for them to manage all of the resort's transactions. Because of this system, they can focus more on the customer. </w:t>
+        <w:t>The Resort Reservation System is a system that would be created for a resort that will be built in Calbayog City, Samar. The client wants a system that would be able to track all of the transaction</w:t>
+      </w:r>
+      <w:r>
+        <w:rPr>
+          <w:rFonts w:cs="Arial"/>
+          <w:sz w:val="24"/>
+          <w:szCs w:val="24"/>
+          <w:shd w:val="clear" w:color="auto" w:fill="FFFFFF"/>
+        </w:rPr>
+        <w:t>s of</w:t>
+      </w:r>
+      <w:r>
+        <w:rPr>
+          <w:rFonts w:cs="Arial"/>
+          <w:sz w:val="24"/>
+          <w:szCs w:val="24"/>
+          <w:shd w:val="clear" w:color="auto" w:fill="FFFFFF"/>
+        </w:rPr>
+        <w:t xml:space="preserve"> the resort wherever he is. The system that was requested was a system that would allow the customers to pick and reserve a room online, also allowing them to pay for it. In this way, the customer would have a fast and easy process of reserving. In the admin</w:t>
+      </w:r>
+      <w:r>
+        <w:rPr>
+          <w:rFonts w:cs="Arial"/>
+          <w:sz w:val="24"/>
+          <w:szCs w:val="24"/>
+          <w:shd w:val="clear" w:color="auto" w:fill="FFFFFF"/>
+        </w:rPr>
+        <w:t>istrator</w:t>
+      </w:r>
+      <w:r>
+        <w:rPr>
+          <w:rFonts w:cs="Arial"/>
+          <w:sz w:val="24"/>
+          <w:szCs w:val="24"/>
+          <w:shd w:val="clear" w:color="auto" w:fill="FFFFFF"/>
+        </w:rPr>
+        <w:t xml:space="preserve"> side, all transactions that were made will be automatically recorded and will be easy to access so that it would be easy for them to manage all of the resort's transactions. Because of this system, they can focus more on the customer. </w:t>
       </w:r>
     </w:p>
     <w:p>
@@ -2285,7 +2339,142 @@
           <w:szCs w:val="24"/>
           <w:shd w:val="clear" w:color="auto" w:fill="FFFFFF"/>
         </w:rPr>
-        <w:t xml:space="preserve">The objectives of this project is to manage the resort reservations made by the customer while having a user-friendly interface. For the admins, the system would allow them to update and add rooms to every customer that would reserve a room, another characteristic of the system is to avoid double booking – a common problem in some manual reservations. Other than that, the system can also create monthly reports that would help the employee with their jobs. The main target of the system is the travelers or vacationers, who are possible customers for the resort. We want them to be able to communicate or know about the resort wherever they are. The other target would be the management themselves, the system would ease the work of employees managing all the reservations and accommodations. </w:t>
+        <w:t>The objectives of this project is to manage the resort reservations made by the customer while having a user-fr</w:t>
+      </w:r>
+      <w:r>
+        <w:rPr>
+          <w:rFonts w:cs="Arial"/>
+          <w:sz w:val="24"/>
+          <w:szCs w:val="24"/>
+          <w:shd w:val="clear" w:color="auto" w:fill="FFFFFF"/>
+        </w:rPr>
+        <w:t>iendly interface. For the administrator</w:t>
+      </w:r>
+      <w:r>
+        <w:rPr>
+          <w:rFonts w:cs="Arial"/>
+          <w:sz w:val="24"/>
+          <w:szCs w:val="24"/>
+          <w:shd w:val="clear" w:color="auto" w:fill="FFFFFF"/>
+        </w:rPr>
+        <w:t>, the system would allow them to update and add rooms to every cust</w:t>
+      </w:r>
+      <w:r>
+        <w:rPr>
+          <w:rFonts w:cs="Arial"/>
+          <w:sz w:val="24"/>
+          <w:szCs w:val="24"/>
+          <w:shd w:val="clear" w:color="auto" w:fill="FFFFFF"/>
+        </w:rPr>
+        <w:t>omer that would reserve a room. A</w:t>
+      </w:r>
+      <w:r>
+        <w:rPr>
+          <w:rFonts w:cs="Arial"/>
+          <w:sz w:val="24"/>
+          <w:szCs w:val="24"/>
+          <w:shd w:val="clear" w:color="auto" w:fill="FFFFFF"/>
+        </w:rPr>
+        <w:t>nother characteristic of the system is</w:t>
+      </w:r>
+      <w:r>
+        <w:rPr>
+          <w:rFonts w:cs="Arial"/>
+          <w:sz w:val="24"/>
+          <w:szCs w:val="24"/>
+          <w:shd w:val="clear" w:color="auto" w:fill="FFFFFF"/>
+        </w:rPr>
+        <w:t xml:space="preserve"> that it helps</w:t>
+      </w:r>
+      <w:r>
+        <w:rPr>
+          <w:rFonts w:cs="Arial"/>
+          <w:sz w:val="24"/>
+          <w:szCs w:val="24"/>
+          <w:shd w:val="clear" w:color="auto" w:fill="FFFFFF"/>
+        </w:rPr>
+        <w:t xml:space="preserve"> to avoid double booking – a common problem in some manual reservations. Other than that, the system can also create monthly reports that would help the employee with their jobs. The main target of the system is the travelers or vacationers</w:t>
+      </w:r>
+      <w:r>
+        <w:rPr>
+          <w:rFonts w:cs="Arial"/>
+          <w:sz w:val="24"/>
+          <w:szCs w:val="24"/>
+          <w:shd w:val="clear" w:color="auto" w:fill="FFFFFF"/>
+        </w:rPr>
+        <w:t>, who are possible customers of</w:t>
+      </w:r>
+      <w:r>
+        <w:rPr>
+          <w:rFonts w:cs="Arial"/>
+          <w:sz w:val="24"/>
+          <w:szCs w:val="24"/>
+          <w:shd w:val="clear" w:color="auto" w:fill="FFFFFF"/>
+        </w:rPr>
+        <w:t xml:space="preserve"> the resor</w:t>
+      </w:r>
+      <w:r>
+        <w:rPr>
+          <w:rFonts w:cs="Arial"/>
+          <w:sz w:val="24"/>
+          <w:szCs w:val="24"/>
+          <w:shd w:val="clear" w:color="auto" w:fill="FFFFFF"/>
+        </w:rPr>
+        <w:t>t. The developers</w:t>
+      </w:r>
+      <w:r>
+        <w:rPr>
+          <w:rFonts w:cs="Arial"/>
+          <w:sz w:val="24"/>
+          <w:szCs w:val="24"/>
+          <w:shd w:val="clear" w:color="auto" w:fill="FFFFFF"/>
+        </w:rPr>
+        <w:t xml:space="preserve"> </w:t>
+      </w:r>
+      <w:r>
+        <w:rPr>
+          <w:rFonts w:cs="Arial"/>
+          <w:sz w:val="24"/>
+          <w:szCs w:val="24"/>
+          <w:shd w:val="clear" w:color="auto" w:fill="FFFFFF"/>
+        </w:rPr>
+        <w:t xml:space="preserve">want </w:t>
+      </w:r>
+      <w:r>
+        <w:rPr>
+          <w:rFonts w:cs="Arial"/>
+          <w:sz w:val="24"/>
+          <w:szCs w:val="24"/>
+          <w:shd w:val="clear" w:color="auto" w:fill="FFFFFF"/>
+        </w:rPr>
+        <w:t>the customers</w:t>
+      </w:r>
+      <w:r>
+        <w:rPr>
+          <w:rFonts w:cs="Arial"/>
+          <w:sz w:val="24"/>
+          <w:szCs w:val="24"/>
+          <w:shd w:val="clear" w:color="auto" w:fill="FFFFFF"/>
+        </w:rPr>
+        <w:t xml:space="preserve"> to be able to communicate or </w:t>
+      </w:r>
+      <w:r>
+        <w:rPr>
+          <w:rFonts w:cs="Arial"/>
+          <w:sz w:val="24"/>
+          <w:szCs w:val="24"/>
+          <w:shd w:val="clear" w:color="auto" w:fill="FFFFFF"/>
+        </w:rPr>
+        <w:t xml:space="preserve">to </w:t>
+      </w:r>
+      <w:r>
+        <w:rPr>
+          <w:rFonts w:cs="Arial"/>
+          <w:sz w:val="24"/>
+          <w:szCs w:val="24"/>
+          <w:shd w:val="clear" w:color="auto" w:fill="FFFFFF"/>
+        </w:rPr>
+        <w:t xml:space="preserve">know about the resort wherever they are. The other target would be the management themselves, the system would ease the work of employees managing all the reservations and accommodations. </w:t>
       </w:r>
     </w:p>
     <w:p>
@@ -2317,7 +2506,117 @@
           <w:szCs w:val="24"/>
           <w:shd w:val="clear" w:color="auto" w:fill="FFFFFF"/>
         </w:rPr>
-        <w:t>Online hotel reservations are becoming more relevant and greatly manages consumer activities. The internet has allowed different hotels or other accommodation services to communicate directly with large amount of possible customers. It has also changed the role of agents and lead to a new kind of agent, the web agent or travel gate, selling accommodation on behalf of a far wider range of hotels. However, while online booking has upgraded and expanded the range of offers, there are also appearing worries due to unfair commercial practices and lack of transparency concerning to such reservations.</w:t>
+        <w:t>Online hotel reservations are becoming m</w:t>
+      </w:r>
+      <w:r>
+        <w:rPr>
+          <w:rFonts w:cs="Arial"/>
+          <w:sz w:val="24"/>
+          <w:szCs w:val="24"/>
+          <w:shd w:val="clear" w:color="auto" w:fill="FFFFFF"/>
+        </w:rPr>
+        <w:t>ore relevant and greatly manage</w:t>
+      </w:r>
+      <w:r>
+        <w:rPr>
+          <w:rFonts w:cs="Arial"/>
+          <w:sz w:val="24"/>
+          <w:szCs w:val="24"/>
+          <w:shd w:val="clear" w:color="auto" w:fill="FFFFFF"/>
+        </w:rPr>
+        <w:t xml:space="preserve"> consumer activities. The internet has allowed different hotels or other accommodation services to commun</w:t>
+      </w:r>
+      <w:r>
+        <w:rPr>
+          <w:rFonts w:cs="Arial"/>
+          <w:sz w:val="24"/>
+          <w:szCs w:val="24"/>
+          <w:shd w:val="clear" w:color="auto" w:fill="FFFFFF"/>
+        </w:rPr>
+        <w:t>icate directly with large number</w:t>
+      </w:r>
+      <w:r>
+        <w:rPr>
+          <w:rFonts w:cs="Arial"/>
+          <w:sz w:val="24"/>
+          <w:szCs w:val="24"/>
+          <w:shd w:val="clear" w:color="auto" w:fill="FFFFFF"/>
+        </w:rPr>
+        <w:t xml:space="preserve"> of possible customers. It has also changed the role of agents and </w:t>
+      </w:r>
+      <w:r>
+        <w:rPr>
+          <w:rFonts w:cs="Arial"/>
+          <w:sz w:val="24"/>
+          <w:szCs w:val="24"/>
+          <w:shd w:val="clear" w:color="auto" w:fill="FFFFFF"/>
+        </w:rPr>
+        <w:t xml:space="preserve">has </w:t>
+      </w:r>
+      <w:r>
+        <w:rPr>
+          <w:rFonts w:cs="Arial"/>
+          <w:sz w:val="24"/>
+          <w:szCs w:val="24"/>
+          <w:shd w:val="clear" w:color="auto" w:fill="FFFFFF"/>
+        </w:rPr>
+        <w:t>l</w:t>
+      </w:r>
+      <w:r>
+        <w:rPr>
+          <w:rFonts w:cs="Arial"/>
+          <w:sz w:val="24"/>
+          <w:szCs w:val="24"/>
+          <w:shd w:val="clear" w:color="auto" w:fill="FFFFFF"/>
+        </w:rPr>
+        <w:t>e</w:t>
+      </w:r>
+      <w:r>
+        <w:rPr>
+          <w:rFonts w:cs="Arial"/>
+          <w:sz w:val="24"/>
+          <w:szCs w:val="24"/>
+          <w:shd w:val="clear" w:color="auto" w:fill="FFFFFF"/>
+        </w:rPr>
+        <w:t>d to a new kind of agent, the web agent or travel gate, selling accommodation on behalf</w:t>
+      </w:r>
+      <w:r>
+        <w:rPr>
+          <w:rFonts w:cs="Arial"/>
+          <w:sz w:val="24"/>
+          <w:szCs w:val="24"/>
+          <w:shd w:val="clear" w:color="auto" w:fill="FFFFFF"/>
+        </w:rPr>
+        <w:t xml:space="preserve"> of a far wider range of hotels; h</w:t>
+      </w:r>
+      <w:bookmarkStart w:id="4" w:name="_GoBack"/>
+      <w:bookmarkEnd w:id="4"/>
+      <w:r>
+        <w:rPr>
+          <w:rFonts w:cs="Arial"/>
+          <w:sz w:val="24"/>
+          <w:szCs w:val="24"/>
+          <w:shd w:val="clear" w:color="auto" w:fill="FFFFFF"/>
+        </w:rPr>
+        <w:t>owever, while online booking has upgraded and expanded the range of offers, there are also appearing worries due to unfair commercial practices and lac</w:t>
+      </w:r>
+      <w:r>
+        <w:rPr>
+          <w:rFonts w:cs="Arial"/>
+          <w:sz w:val="24"/>
+          <w:szCs w:val="24"/>
+          <w:shd w:val="clear" w:color="auto" w:fill="FFFFFF"/>
+        </w:rPr>
+        <w:t xml:space="preserve">k of transparency concerning </w:t>
+      </w:r>
+      <w:r>
+        <w:rPr>
+          <w:rFonts w:cs="Arial"/>
+          <w:sz w:val="24"/>
+          <w:szCs w:val="24"/>
+          <w:shd w:val="clear" w:color="auto" w:fill="FFFFFF"/>
+        </w:rPr>
+        <w:t>such reservations.</w:t>
       </w:r>
     </w:p>
     <w:p>
@@ -2453,7 +2752,7 @@
           <w:szCs w:val="24"/>
         </w:rPr>
       </w:pPr>
-      <w:bookmarkStart w:id="4" w:name="_Toc460814015"/>
+      <w:bookmarkStart w:id="5" w:name="_Toc460814015"/>
       <w:r>
         <w:rPr>
           <w:rFonts w:cs="Arial"/>
@@ -2462,7 +2761,7 @@
         </w:rPr>
         <w:t>Introduction</w:t>
       </w:r>
-      <w:bookmarkEnd w:id="4"/>
+      <w:bookmarkEnd w:id="5"/>
     </w:p>
     <w:p>
       <w:pPr>
@@ -2487,7 +2786,7 @@
           <w:szCs w:val="24"/>
         </w:rPr>
       </w:pPr>
-      <w:bookmarkStart w:id="5" w:name="_Toc460814016"/>
+      <w:bookmarkStart w:id="6" w:name="_Toc460814016"/>
       <w:r>
         <w:rPr>
           <w:rFonts w:ascii="Arial" w:hAnsi="Arial" w:cs="Arial"/>
@@ -2497,7 +2796,7 @@
         </w:rPr>
         <w:t>Project Context</w:t>
       </w:r>
-      <w:bookmarkEnd w:id="5"/>
+      <w:bookmarkEnd w:id="6"/>
     </w:p>
     <w:p>
       <w:pPr>
@@ -2516,7 +2815,23 @@
           <w:rFonts w:ascii="Arial" w:hAnsi="Arial" w:cs="Arial"/>
           <w:color w:val="000000"/>
         </w:rPr>
-        <w:t>The Resort Reservation System, in cooperation with Mr. Alfredo Calimbo, focuses on the reservation process of the resort hotel. Its purpose is, first, to make the reservation process more convenient and faster for the sake of the customers, management and client. Second, it uses to help customers to reserve or to book without being hassled by a pushy sales representative. And lastly, it also uses to conduct transactions where only the client and management are the ones who monitor the cash flow.</w:t>
+        <w:t xml:space="preserve">The Resort Reservation System, in cooperation with Mr. Alfredo </w:t>
+      </w:r>
+      <w:proofErr w:type="spellStart"/>
+      <w:r>
+        <w:rPr>
+          <w:rFonts w:ascii="Arial" w:hAnsi="Arial" w:cs="Arial"/>
+          <w:color w:val="000000"/>
+        </w:rPr>
+        <w:t>Calimbo</w:t>
+      </w:r>
+      <w:proofErr w:type="spellEnd"/>
+      <w:r>
+        <w:rPr>
+          <w:rFonts w:ascii="Arial" w:hAnsi="Arial" w:cs="Arial"/>
+          <w:color w:val="000000"/>
+        </w:rPr>
+        <w:t>, focuses on the reservation process of the resort hotel. Its purpose is, first, to make the reservation process more convenient and faster for the sake of the customers, management and client. Second, it uses to help customers to reserve or to book without being hassled by a pushy sales representative. And lastly, it also uses to conduct transactions where only the client and management are the ones who monitor the cash flow.</w:t>
       </w:r>
     </w:p>
     <w:p>
@@ -2645,7 +2960,7 @@
           <w:szCs w:val="24"/>
         </w:rPr>
       </w:pPr>
-      <w:bookmarkStart w:id="6" w:name="_Toc460814017"/>
+      <w:bookmarkStart w:id="7" w:name="_Toc460814017"/>
       <w:r>
         <w:rPr>
           <w:rFonts w:ascii="Arial" w:hAnsi="Arial" w:cs="Arial"/>
@@ -2655,7 +2970,7 @@
         </w:rPr>
         <w:t>Purpose and Description</w:t>
       </w:r>
-      <w:bookmarkEnd w:id="6"/>
+      <w:bookmarkEnd w:id="7"/>
     </w:p>
     <w:p>
       <w:pPr>
@@ -2700,7 +3015,27 @@
           <w:sz w:val="24"/>
           <w:szCs w:val="24"/>
         </w:rPr>
-        <w:t>A connection was mas made through one of the professors, Mr. Alfredo Calimbo, prompting the group to choose him to be their client for the project. With further studying on the client, the group found out that he wanted to build a resort hotel somewhere in Samar. Because of that, he requested the developers to create a reservation system, for both online and walk-ins. The developers accepted his request and determined to create a website and mobile application for reservation system that will give satisfaction to the client, management, and customers. Moreover, the developers will work hard to build a fully integrated online reservation that is extremely easy to use; resulting in time and efficiency savings in the business. The system allows customers to reserve online and can be further integrated to also take the payment; all online, all automatically</w:t>
+        <w:t xml:space="preserve">A connection was mas made through one of the professors, Mr. Alfredo </w:t>
+      </w:r>
+      <w:proofErr w:type="spellStart"/>
+      <w:r>
+        <w:rPr>
+          <w:rFonts w:cs="Arial"/>
+          <w:color w:val="000000"/>
+          <w:sz w:val="24"/>
+          <w:szCs w:val="24"/>
+        </w:rPr>
+        <w:t>Calimbo</w:t>
+      </w:r>
+      <w:proofErr w:type="spellEnd"/>
+      <w:r>
+        <w:rPr>
+          <w:rFonts w:cs="Arial"/>
+          <w:color w:val="000000"/>
+          <w:sz w:val="24"/>
+          <w:szCs w:val="24"/>
+        </w:rPr>
+        <w:t>, prompting the group to choose him to be their client for the project. With further studying on the client, the group found out that he wanted to build a resort hotel somewhere in Samar. Because of that, he requested the developers to create a reservation system, for both online and walk-ins. The developers accepted his request and determined to create a website and mobile application for reservation system that will give satisfaction to the client, management, and customers. Moreover, the developers will work hard to build a fully integrated online reservation that is extremely easy to use; resulting in time and efficiency savings in the business. The system allows customers to reserve online and can be further integrated to also take the payment; all online, all automatically</w:t>
       </w:r>
     </w:p>
     <w:p>
@@ -3155,7 +3490,7 @@
           <w:szCs w:val="24"/>
         </w:rPr>
       </w:pPr>
-      <w:bookmarkStart w:id="7" w:name="_Toc460814018"/>
+      <w:bookmarkStart w:id="8" w:name="_Toc460814018"/>
       <w:r>
         <w:rPr>
           <w:rFonts w:ascii="Arial" w:hAnsi="Arial" w:cs="Arial"/>
@@ -3165,7 +3500,7 @@
         </w:rPr>
         <w:t>Objectives</w:t>
       </w:r>
-      <w:bookmarkEnd w:id="7"/>
+      <w:bookmarkEnd w:id="8"/>
     </w:p>
     <w:p>
       <w:pPr>
@@ -3178,7 +3513,7 @@
           <w:color w:val="000000"/>
         </w:rPr>
       </w:pPr>
-      <w:bookmarkStart w:id="8" w:name="_Toc460814019"/>
+      <w:bookmarkStart w:id="9" w:name="_Toc460814019"/>
       <w:r>
         <w:rPr>
           <w:rFonts w:ascii="Arial" w:hAnsi="Arial" w:cs="Arial"/>
@@ -3186,7 +3521,7 @@
         </w:rPr>
         <w:t>General Objectives</w:t>
       </w:r>
-      <w:bookmarkEnd w:id="8"/>
+      <w:bookmarkEnd w:id="9"/>
     </w:p>
     <w:p>
       <w:pPr>
@@ -3303,8 +3638,8 @@
           <w:color w:val="000000"/>
         </w:rPr>
       </w:pPr>
-      <w:bookmarkStart w:id="9" w:name="Specific_Objectives"/>
-      <w:bookmarkEnd w:id="9"/>
+      <w:bookmarkStart w:id="10" w:name="Specific_Objectives"/>
+      <w:bookmarkEnd w:id="10"/>
     </w:p>
     <w:p>
       <w:pPr>
@@ -3317,7 +3652,7 @@
           <w:color w:val="000000"/>
         </w:rPr>
       </w:pPr>
-      <w:bookmarkStart w:id="10" w:name="_Toc460814020"/>
+      <w:bookmarkStart w:id="11" w:name="_Toc460814020"/>
       <w:r>
         <w:rPr>
           <w:rFonts w:ascii="Arial" w:hAnsi="Arial" w:cs="Arial"/>
@@ -3325,7 +3660,7 @@
         </w:rPr>
         <w:t>Specific Objectives</w:t>
       </w:r>
-      <w:bookmarkEnd w:id="10"/>
+      <w:bookmarkEnd w:id="11"/>
     </w:p>
     <w:p>
       <w:pPr>
@@ -3546,7 +3881,7 @@
           <w:szCs w:val="24"/>
         </w:rPr>
       </w:pPr>
-      <w:bookmarkStart w:id="11" w:name="_Toc460814021"/>
+      <w:bookmarkStart w:id="12" w:name="_Toc460814021"/>
       <w:r>
         <w:rPr>
           <w:rFonts w:ascii="Arial" w:hAnsi="Arial" w:cs="Arial"/>
@@ -3556,7 +3891,7 @@
         </w:rPr>
         <w:t>Scope and Limitations</w:t>
       </w:r>
-      <w:bookmarkEnd w:id="11"/>
+      <w:bookmarkEnd w:id="12"/>
     </w:p>
     <w:p>
       <w:pPr>
@@ -3648,7 +3983,7 @@
           <w:szCs w:val="24"/>
         </w:rPr>
       </w:pPr>
-      <w:bookmarkStart w:id="12" w:name="_Toc460814022"/>
+      <w:bookmarkStart w:id="13" w:name="_Toc460814022"/>
       <w:r>
         <w:rPr>
           <w:rFonts w:cs="Arial"/>
@@ -3657,7 +3992,7 @@
         </w:rPr>
         <w:t>Review of Related Literature/Systems</w:t>
       </w:r>
-      <w:bookmarkEnd w:id="12"/>
+      <w:bookmarkEnd w:id="13"/>
     </w:p>
     <w:p>
       <w:pPr>
@@ -3724,7 +4059,135 @@
           <w:rFonts w:ascii="Arial" w:hAnsi="Arial" w:cs="Arial"/>
           <w:color w:val="000000"/>
         </w:rPr>
-        <w:t>The logic behind Booking.com is very simple. The site provides an online platform where hotels and other types of accomodations make their rooms visible or published to different guests around the globe and to facilitate the resulting reservations. Booking.com is uncommon in the online accomodation reservation field. The site lets their accomodation partners to handle the relationships with the customers. It delivers its services acoording to an intermediary model, meaning, properties remain the only vendors of their own services, prices are set by property owners exclusively, who enter the platform via an extranet. All in all, guests pay for the rooms at the property once their stay are completed, the properties that was stayed in only pay the commision to Booking.com once the room that was booked has been stayed and paid for. This process differs from the 'merchant' model used by most other providers. Wherein, the provider buys the room from hotels and other accomodation types and sells said rooms to customer on their terms. Booking.com's approach is more preferred by independent hotels and other accomodation types over the merchant model, which limits their flexibility. (Retrieved on July 13, 2016, from</w:t>
+        <w:t xml:space="preserve">The logic behind Booking.com is very simple. The site provides an online platform where hotels and other types of </w:t>
+      </w:r>
+      <w:proofErr w:type="spellStart"/>
+      <w:r>
+        <w:rPr>
+          <w:rFonts w:ascii="Arial" w:hAnsi="Arial" w:cs="Arial"/>
+          <w:color w:val="000000"/>
+        </w:rPr>
+        <w:t>accomodations</w:t>
+      </w:r>
+      <w:proofErr w:type="spellEnd"/>
+      <w:r>
+        <w:rPr>
+          <w:rFonts w:ascii="Arial" w:hAnsi="Arial" w:cs="Arial"/>
+          <w:color w:val="000000"/>
+        </w:rPr>
+        <w:t xml:space="preserve"> make their rooms visible or published to different guests around the globe and to facilitate the resulting reservations. Booking.com is uncommon in the online </w:t>
+      </w:r>
+      <w:proofErr w:type="spellStart"/>
+      <w:r>
+        <w:rPr>
+          <w:rFonts w:ascii="Arial" w:hAnsi="Arial" w:cs="Arial"/>
+          <w:color w:val="000000"/>
+        </w:rPr>
+        <w:t>accomodation</w:t>
+      </w:r>
+      <w:proofErr w:type="spellEnd"/>
+      <w:r>
+        <w:rPr>
+          <w:rFonts w:ascii="Arial" w:hAnsi="Arial" w:cs="Arial"/>
+          <w:color w:val="000000"/>
+        </w:rPr>
+        <w:t xml:space="preserve"> reservation field. The site lets their </w:t>
+      </w:r>
+      <w:proofErr w:type="spellStart"/>
+      <w:r>
+        <w:rPr>
+          <w:rFonts w:ascii="Arial" w:hAnsi="Arial" w:cs="Arial"/>
+          <w:color w:val="000000"/>
+        </w:rPr>
+        <w:t>accomodation</w:t>
+      </w:r>
+      <w:proofErr w:type="spellEnd"/>
+      <w:r>
+        <w:rPr>
+          <w:rFonts w:ascii="Arial" w:hAnsi="Arial" w:cs="Arial"/>
+          <w:color w:val="000000"/>
+        </w:rPr>
+        <w:t xml:space="preserve"> partners to handle the relationships with the customers. It delivers its services </w:t>
+      </w:r>
+      <w:proofErr w:type="spellStart"/>
+      <w:r>
+        <w:rPr>
+          <w:rFonts w:ascii="Arial" w:hAnsi="Arial" w:cs="Arial"/>
+          <w:color w:val="000000"/>
+        </w:rPr>
+        <w:t>acoording</w:t>
+      </w:r>
+      <w:proofErr w:type="spellEnd"/>
+      <w:r>
+        <w:rPr>
+          <w:rFonts w:ascii="Arial" w:hAnsi="Arial" w:cs="Arial"/>
+          <w:color w:val="000000"/>
+        </w:rPr>
+        <w:t xml:space="preserve"> to an intermediary model, meaning, properties remain the only vendors of their own services, prices are set by property owners exclusively, who enter the platform via an extranet. All in all, guests pay for the rooms at the property once their stay are completed, the properties that was stayed in only pay the </w:t>
+      </w:r>
+      <w:proofErr w:type="spellStart"/>
+      <w:r>
+        <w:rPr>
+          <w:rFonts w:ascii="Arial" w:hAnsi="Arial" w:cs="Arial"/>
+          <w:color w:val="000000"/>
+        </w:rPr>
+        <w:t>commision</w:t>
+      </w:r>
+      <w:proofErr w:type="spellEnd"/>
+      <w:r>
+        <w:rPr>
+          <w:rFonts w:ascii="Arial" w:hAnsi="Arial" w:cs="Arial"/>
+          <w:color w:val="000000"/>
+        </w:rPr>
+        <w:t xml:space="preserve"> to Booking.com once the room that was booked has been stayed and paid for. This process differs from the 'merchant' model used by most other providers. Wherein, the provider buys the room from hotels and other </w:t>
+      </w:r>
+      <w:proofErr w:type="spellStart"/>
+      <w:r>
+        <w:rPr>
+          <w:rFonts w:ascii="Arial" w:hAnsi="Arial" w:cs="Arial"/>
+          <w:color w:val="000000"/>
+        </w:rPr>
+        <w:t>accomodation</w:t>
+      </w:r>
+      <w:proofErr w:type="spellEnd"/>
+      <w:r>
+        <w:rPr>
+          <w:rFonts w:ascii="Arial" w:hAnsi="Arial" w:cs="Arial"/>
+          <w:color w:val="000000"/>
+        </w:rPr>
+        <w:t xml:space="preserve"> types and sells said rooms to customer on their terms. </w:t>
+      </w:r>
+      <w:proofErr w:type="spellStart"/>
+      <w:r>
+        <w:rPr>
+          <w:rFonts w:ascii="Arial" w:hAnsi="Arial" w:cs="Arial"/>
+          <w:color w:val="000000"/>
+        </w:rPr>
+        <w:t>Booking.com's</w:t>
+      </w:r>
+      <w:proofErr w:type="spellEnd"/>
+      <w:r>
+        <w:rPr>
+          <w:rFonts w:ascii="Arial" w:hAnsi="Arial" w:cs="Arial"/>
+          <w:color w:val="000000"/>
+        </w:rPr>
+        <w:t xml:space="preserve"> approach is more preferred by independent hotels and other </w:t>
+      </w:r>
+      <w:proofErr w:type="spellStart"/>
+      <w:r>
+        <w:rPr>
+          <w:rFonts w:ascii="Arial" w:hAnsi="Arial" w:cs="Arial"/>
+          <w:color w:val="000000"/>
+        </w:rPr>
+        <w:t>accomodation</w:t>
+      </w:r>
+      <w:proofErr w:type="spellEnd"/>
+      <w:r>
+        <w:rPr>
+          <w:rFonts w:ascii="Arial" w:hAnsi="Arial" w:cs="Arial"/>
+          <w:color w:val="000000"/>
+        </w:rPr>
+        <w:t xml:space="preserve"> types over the merchant model, which limits their flexibility. (Retrieved on July 13, 2016, from</w:t>
       </w:r>
       <w:r>
         <w:rPr>
@@ -3770,6 +4233,7 @@
           <w:szCs w:val="24"/>
         </w:rPr>
       </w:pPr>
+      <w:proofErr w:type="spellStart"/>
       <w:r>
         <w:rPr>
           <w:rFonts w:cs="Arial"/>
@@ -3781,6 +4245,7 @@
         </w:rPr>
         <w:t>Agoda</w:t>
       </w:r>
+      <w:proofErr w:type="spellEnd"/>
     </w:p>
     <w:p>
       <w:pPr>
@@ -3794,12 +4259,69 @@
           <w:color w:val="000000"/>
         </w:rPr>
       </w:pPr>
-      <w:r>
-        <w:rPr>
-          <w:rFonts w:ascii="Arial" w:hAnsi="Arial" w:cs="Arial"/>
-          <w:color w:val="000000"/>
-        </w:rPr>
-        <w:t>Agoda is one of the world's biggest online lodging and convenience booking stages. Established in 2005 and now part of the Priceline group of companies, Agoda offers voyagers a quick, simple approach to book a huge number of properties in practically every nation on earth. Agoda provides a creative, collaborative and experimentative environment, and the tools to work more efficient and intelligently than almost anyone out there. (Retrieved on July 07, 2016 from</w:t>
+      <w:proofErr w:type="spellStart"/>
+      <w:r>
+        <w:rPr>
+          <w:rFonts w:ascii="Arial" w:hAnsi="Arial" w:cs="Arial"/>
+          <w:color w:val="000000"/>
+        </w:rPr>
+        <w:t>Agoda</w:t>
+      </w:r>
+      <w:proofErr w:type="spellEnd"/>
+      <w:r>
+        <w:rPr>
+          <w:rFonts w:ascii="Arial" w:hAnsi="Arial" w:cs="Arial"/>
+          <w:color w:val="000000"/>
+        </w:rPr>
+        <w:t xml:space="preserve"> is one of the world's biggest online lodging and convenience booking stages. Established in 2005 and now part of the Priceline group of companies, </w:t>
+      </w:r>
+      <w:proofErr w:type="spellStart"/>
+      <w:r>
+        <w:rPr>
+          <w:rFonts w:ascii="Arial" w:hAnsi="Arial" w:cs="Arial"/>
+          <w:color w:val="000000"/>
+        </w:rPr>
+        <w:t>Agoda</w:t>
+      </w:r>
+      <w:proofErr w:type="spellEnd"/>
+      <w:r>
+        <w:rPr>
+          <w:rFonts w:ascii="Arial" w:hAnsi="Arial" w:cs="Arial"/>
+          <w:color w:val="000000"/>
+        </w:rPr>
+        <w:t xml:space="preserve"> offers voyagers a quick, simple approach to book a huge number of properties in practically every nation on earth. </w:t>
+      </w:r>
+      <w:proofErr w:type="spellStart"/>
+      <w:r>
+        <w:rPr>
+          <w:rFonts w:ascii="Arial" w:hAnsi="Arial" w:cs="Arial"/>
+          <w:color w:val="000000"/>
+        </w:rPr>
+        <w:t>Agoda</w:t>
+      </w:r>
+      <w:proofErr w:type="spellEnd"/>
+      <w:r>
+        <w:rPr>
+          <w:rFonts w:ascii="Arial" w:hAnsi="Arial" w:cs="Arial"/>
+          <w:color w:val="000000"/>
+        </w:rPr>
+        <w:t xml:space="preserve"> provides a creative, collaborative and </w:t>
+      </w:r>
+      <w:proofErr w:type="spellStart"/>
+      <w:r>
+        <w:rPr>
+          <w:rFonts w:ascii="Arial" w:hAnsi="Arial" w:cs="Arial"/>
+          <w:color w:val="000000"/>
+        </w:rPr>
+        <w:t>experimentative</w:t>
+      </w:r>
+      <w:proofErr w:type="spellEnd"/>
+      <w:r>
+        <w:rPr>
+          <w:rFonts w:ascii="Arial" w:hAnsi="Arial" w:cs="Arial"/>
+          <w:color w:val="000000"/>
+        </w:rPr>
+        <w:t xml:space="preserve"> environment, and the tools to work more efficient and intelligently than almost anyone out there. (Retrieved on July 07, 2016 from</w:t>
       </w:r>
       <w:r>
         <w:rPr>
@@ -3829,12 +4351,149 @@
           <w:color w:val="000000"/>
         </w:rPr>
       </w:pPr>
-      <w:r>
-        <w:rPr>
-          <w:rFonts w:ascii="Arial" w:hAnsi="Arial" w:cs="Arial"/>
-          <w:color w:val="000000"/>
-        </w:rPr>
-        <w:t>Agoda expanded quickly in 2007, when it was acquiared by the Priceline Group which is the world's largest seller of rooms online. Agoda, today, presents hundreds of thousands of accommodation options around the globe supporting over 40 languages. Major operations are set up in Singapore, Bangkok, Kuala Lumpur, Tokyo, Sydney, Hong Kong, and Budapest, also, additional presence of operations are found in major cities in Africa, Middle East, Europe, and in America. A close relationship with property and marketing partners all around the globe are maintained through our network, sourcing the best accommodation deals found out there. A reliable and easy-to-use website and application that enables fast confirmation with a safe system was created by Agoda's experienced web designers. The accommodation that is offered has a wide variety of choices and a selection from budget hostels to luxury hotels, local inns to provate guesthouses, seaside villas to full homes and apartments. Properties and rooms are complemented by Agoda Verified Reviews, which are from people who has actually experience stay booked via Agoda. Travelers can find the best choice that suits their personal needs and passion through the interactive maps, and photo galleries of Agoda. The unbeatable offers of Agoda are supported by a multi-lingual customer service team 24/7. (Retrieved on July 13, 2016, from</w:t>
+      <w:proofErr w:type="spellStart"/>
+      <w:r>
+        <w:rPr>
+          <w:rFonts w:ascii="Arial" w:hAnsi="Arial" w:cs="Arial"/>
+          <w:color w:val="000000"/>
+        </w:rPr>
+        <w:t>Agoda</w:t>
+      </w:r>
+      <w:proofErr w:type="spellEnd"/>
+      <w:r>
+        <w:rPr>
+          <w:rFonts w:ascii="Arial" w:hAnsi="Arial" w:cs="Arial"/>
+          <w:color w:val="000000"/>
+        </w:rPr>
+        <w:t xml:space="preserve"> expanded quickly in 2007, when it was </w:t>
+      </w:r>
+      <w:proofErr w:type="spellStart"/>
+      <w:r>
+        <w:rPr>
+          <w:rFonts w:ascii="Arial" w:hAnsi="Arial" w:cs="Arial"/>
+          <w:color w:val="000000"/>
+        </w:rPr>
+        <w:t>acquiared</w:t>
+      </w:r>
+      <w:proofErr w:type="spellEnd"/>
+      <w:r>
+        <w:rPr>
+          <w:rFonts w:ascii="Arial" w:hAnsi="Arial" w:cs="Arial"/>
+          <w:color w:val="000000"/>
+        </w:rPr>
+        <w:t xml:space="preserve"> by the Priceline Group which is the world's largest seller of rooms online. </w:t>
+      </w:r>
+      <w:proofErr w:type="spellStart"/>
+      <w:r>
+        <w:rPr>
+          <w:rFonts w:ascii="Arial" w:hAnsi="Arial" w:cs="Arial"/>
+          <w:color w:val="000000"/>
+        </w:rPr>
+        <w:t>Agoda</w:t>
+      </w:r>
+      <w:proofErr w:type="spellEnd"/>
+      <w:r>
+        <w:rPr>
+          <w:rFonts w:ascii="Arial" w:hAnsi="Arial" w:cs="Arial"/>
+          <w:color w:val="000000"/>
+        </w:rPr>
+        <w:t xml:space="preserve">, today, presents hundreds of thousands of accommodation options around the globe supporting over 40 languages. Major operations are set up in Singapore, Bangkok, Kuala Lumpur, Tokyo, Sydney, Hong Kong, and Budapest, also, additional presence of operations are found in major cities in Africa, Middle East, Europe, and in America. A close relationship with property and marketing partners all around the globe are maintained through our network, sourcing the best accommodation deals found out there. A reliable and easy-to-use website and application that enables fast confirmation with a safe system was created by </w:t>
+      </w:r>
+      <w:proofErr w:type="spellStart"/>
+      <w:r>
+        <w:rPr>
+          <w:rFonts w:ascii="Arial" w:hAnsi="Arial" w:cs="Arial"/>
+          <w:color w:val="000000"/>
+        </w:rPr>
+        <w:t>Agoda's</w:t>
+      </w:r>
+      <w:proofErr w:type="spellEnd"/>
+      <w:r>
+        <w:rPr>
+          <w:rFonts w:ascii="Arial" w:hAnsi="Arial" w:cs="Arial"/>
+          <w:color w:val="000000"/>
+        </w:rPr>
+        <w:t xml:space="preserve"> experienced web designers. The accommodation that is offered has a wide variety of choices and a selection from budget hostels to luxury hotels, local inns to </w:t>
+      </w:r>
+      <w:proofErr w:type="spellStart"/>
+      <w:r>
+        <w:rPr>
+          <w:rFonts w:ascii="Arial" w:hAnsi="Arial" w:cs="Arial"/>
+          <w:color w:val="000000"/>
+        </w:rPr>
+        <w:t>provate</w:t>
+      </w:r>
+      <w:proofErr w:type="spellEnd"/>
+      <w:r>
+        <w:rPr>
+          <w:rFonts w:ascii="Arial" w:hAnsi="Arial" w:cs="Arial"/>
+          <w:color w:val="000000"/>
+        </w:rPr>
+        <w:t xml:space="preserve"> guesthouses, seaside villas to full homes and apartments. Properties and rooms are complemented by </w:t>
+      </w:r>
+      <w:proofErr w:type="spellStart"/>
+      <w:r>
+        <w:rPr>
+          <w:rFonts w:ascii="Arial" w:hAnsi="Arial" w:cs="Arial"/>
+          <w:color w:val="000000"/>
+        </w:rPr>
+        <w:t>Agoda</w:t>
+      </w:r>
+      <w:proofErr w:type="spellEnd"/>
+      <w:r>
+        <w:rPr>
+          <w:rFonts w:ascii="Arial" w:hAnsi="Arial" w:cs="Arial"/>
+          <w:color w:val="000000"/>
+        </w:rPr>
+        <w:t xml:space="preserve"> Verified Reviews, which are from people who has actually experience stay booked via </w:t>
+      </w:r>
+      <w:proofErr w:type="spellStart"/>
+      <w:r>
+        <w:rPr>
+          <w:rFonts w:ascii="Arial" w:hAnsi="Arial" w:cs="Arial"/>
+          <w:color w:val="000000"/>
+        </w:rPr>
+        <w:t>Agoda</w:t>
+      </w:r>
+      <w:proofErr w:type="spellEnd"/>
+      <w:r>
+        <w:rPr>
+          <w:rFonts w:ascii="Arial" w:hAnsi="Arial" w:cs="Arial"/>
+          <w:color w:val="000000"/>
+        </w:rPr>
+        <w:t xml:space="preserve">. Travelers can find the best choice that suits their personal needs and passion through the interactive maps, and photo galleries of </w:t>
+      </w:r>
+      <w:proofErr w:type="spellStart"/>
+      <w:r>
+        <w:rPr>
+          <w:rFonts w:ascii="Arial" w:hAnsi="Arial" w:cs="Arial"/>
+          <w:color w:val="000000"/>
+        </w:rPr>
+        <w:t>Agoda</w:t>
+      </w:r>
+      <w:proofErr w:type="spellEnd"/>
+      <w:r>
+        <w:rPr>
+          <w:rFonts w:ascii="Arial" w:hAnsi="Arial" w:cs="Arial"/>
+          <w:color w:val="000000"/>
+        </w:rPr>
+        <w:t xml:space="preserve">. The unbeatable offers of </w:t>
+      </w:r>
+      <w:proofErr w:type="spellStart"/>
+      <w:r>
+        <w:rPr>
+          <w:rFonts w:ascii="Arial" w:hAnsi="Arial" w:cs="Arial"/>
+          <w:color w:val="000000"/>
+        </w:rPr>
+        <w:t>Agoda</w:t>
+      </w:r>
+      <w:proofErr w:type="spellEnd"/>
+      <w:r>
+        <w:rPr>
+          <w:rFonts w:ascii="Arial" w:hAnsi="Arial" w:cs="Arial"/>
+          <w:color w:val="000000"/>
+        </w:rPr>
+        <w:t xml:space="preserve"> are supported by a multi-lingual customer service team 24/7. (Retrieved on July 13, 2016, from</w:t>
       </w:r>
       <w:r>
         <w:rPr>
@@ -3880,6 +4539,7 @@
           <w:szCs w:val="24"/>
         </w:rPr>
       </w:pPr>
+      <w:proofErr w:type="spellStart"/>
       <w:r>
         <w:rPr>
           <w:rFonts w:cs="Arial"/>
@@ -3891,6 +4551,7 @@
         </w:rPr>
         <w:t>Sirvoy</w:t>
       </w:r>
+      <w:proofErr w:type="spellEnd"/>
       <w:r>
         <w:rPr>
           <w:rStyle w:val="apple-converted-space"/>
@@ -3919,7 +4580,89 @@
           <w:rFonts w:ascii="Arial" w:hAnsi="Arial" w:cs="Arial"/>
           <w:color w:val="000000"/>
         </w:rPr>
-        <w:t>During the summer of 2008, Birgitta opened a motel in a elegant town in Norther Sweden. But with one problem; even though her being a fair computer literate person, she could not find a single accommodation reservation system that was easy enough to use, at a price that will not be any burden to her budget. Her son John, a system developer, immediately saw the market for a booking solution for others in the same situation; small hotel, B&amp;B and hostel owners who need a cleverly designed, uncomplicated reservation system at a price that won't be any burden. John set up a team to create the wanted accommodation reservation system that would be highly functional and powerful tool for accommodation owners. While doing this they listened to the requests and the feedback of a range ofr B&amp;B owners and hotel owners, designing the system according to their needs. The vision that the team had has not changed in the course of 7 whole years. Sirvoy's team further expanded the system and now brags about a worldwide client base with customers in more than 70 countries. Sirvoy is an easy-to-use booking system for hotels and other accommodation types. It offers a simple software at low cost, which fulfills the needs of small and medium-sized hotels and the likes. (Retrieved on July 13, 2016 from</w:t>
+        <w:t xml:space="preserve">During the summer of 2008, </w:t>
+      </w:r>
+      <w:proofErr w:type="spellStart"/>
+      <w:r>
+        <w:rPr>
+          <w:rFonts w:ascii="Arial" w:hAnsi="Arial" w:cs="Arial"/>
+          <w:color w:val="000000"/>
+        </w:rPr>
+        <w:t>Birgitta</w:t>
+      </w:r>
+      <w:proofErr w:type="spellEnd"/>
+      <w:r>
+        <w:rPr>
+          <w:rFonts w:ascii="Arial" w:hAnsi="Arial" w:cs="Arial"/>
+          <w:color w:val="000000"/>
+        </w:rPr>
+        <w:t xml:space="preserve"> opened a motel in </w:t>
+      </w:r>
+      <w:proofErr w:type="spellStart"/>
+      <w:proofErr w:type="gramStart"/>
+      <w:r>
+        <w:rPr>
+          <w:rFonts w:ascii="Arial" w:hAnsi="Arial" w:cs="Arial"/>
+          <w:color w:val="000000"/>
+        </w:rPr>
+        <w:t>a</w:t>
+      </w:r>
+      <w:proofErr w:type="spellEnd"/>
+      <w:proofErr w:type="gramEnd"/>
+      <w:r>
+        <w:rPr>
+          <w:rFonts w:ascii="Arial" w:hAnsi="Arial" w:cs="Arial"/>
+          <w:color w:val="000000"/>
+        </w:rPr>
+        <w:t xml:space="preserve"> elegant town in Norther Sweden. But with one problem; even though her being a fair computer literate person, she could not find a single accommodation reservation system that was easy enough to use, at a price that will not be any burden to her budget. Her son John, a system developer, immediately saw the market for a booking solution for others in the same situation; small hotel, B&amp;B and hostel owners who need a cleverly designed, uncomplicated reservation system at a price that won't be any burden. John set up a team to create the wanted accommodation reservation system that would be highly functional and powerful tool for accommodation owners. While doing this they listened to the requests and the feedback of a range </w:t>
+      </w:r>
+      <w:proofErr w:type="spellStart"/>
+      <w:r>
+        <w:rPr>
+          <w:rFonts w:ascii="Arial" w:hAnsi="Arial" w:cs="Arial"/>
+          <w:color w:val="000000"/>
+        </w:rPr>
+        <w:t>ofr</w:t>
+      </w:r>
+      <w:proofErr w:type="spellEnd"/>
+      <w:r>
+        <w:rPr>
+          <w:rFonts w:ascii="Arial" w:hAnsi="Arial" w:cs="Arial"/>
+          <w:color w:val="000000"/>
+        </w:rPr>
+        <w:t xml:space="preserve"> B&amp;B owners and hotel owners, designing the system according to their needs. The vision that the team had has not changed in the course of 7 whole years. </w:t>
+      </w:r>
+      <w:proofErr w:type="spellStart"/>
+      <w:r>
+        <w:rPr>
+          <w:rFonts w:ascii="Arial" w:hAnsi="Arial" w:cs="Arial"/>
+          <w:color w:val="000000"/>
+        </w:rPr>
+        <w:t>Sirvoy's</w:t>
+      </w:r>
+      <w:proofErr w:type="spellEnd"/>
+      <w:r>
+        <w:rPr>
+          <w:rFonts w:ascii="Arial" w:hAnsi="Arial" w:cs="Arial"/>
+          <w:color w:val="000000"/>
+        </w:rPr>
+        <w:t xml:space="preserve"> team further expanded the system and now brags about a worldwide client base with customers in more than 70 countries. </w:t>
+      </w:r>
+      <w:proofErr w:type="spellStart"/>
+      <w:r>
+        <w:rPr>
+          <w:rFonts w:ascii="Arial" w:hAnsi="Arial" w:cs="Arial"/>
+          <w:color w:val="000000"/>
+        </w:rPr>
+        <w:t>Sirvoy</w:t>
+      </w:r>
+      <w:proofErr w:type="spellEnd"/>
+      <w:r>
+        <w:rPr>
+          <w:rFonts w:ascii="Arial" w:hAnsi="Arial" w:cs="Arial"/>
+          <w:color w:val="000000"/>
+        </w:rPr>
+        <w:t xml:space="preserve"> is an easy-to-use booking system for hotels and other accommodation types. It offers a simple software at low cost, which fulfills the needs of small and medium-sized hotels and the likes. (Retrieved on July 13, 2016 from</w:t>
       </w:r>
       <w:r>
         <w:rPr>
@@ -4004,7 +4747,55 @@
           <w:rFonts w:ascii="Arial" w:hAnsi="Arial" w:cs="Arial"/>
           <w:color w:val="000000"/>
         </w:rPr>
-        <w:t>Expedia, launched in October 22, 1996 as the first Microsoft internet property, is an online travel company that is originally composed of Greg Slyngstad, Group Manager; Richard Barton, Group Product Manager; Soraya Bittencourt, Group Program Manager; and Byron Bishop, Group Developer Manager. Bill Gates decided to transform the property to become a public company and raise the financial aspects of Microsoft in 2001. It was bought by USA Networks, Inc. from Microsoft in July of that same year. Expedia books airline tickets, hotel reservations, car rentals, cruises, vacation packages, and various attractions and services via the World Wide Web and telephone travel agents. The site uses multiple global distribution systems like Amadeus or the Sabre reservation systems for flights and for hotels, Worldspan and Pegasus, along with its own hotel reservation system for contracted, bulk-rate reservations. (Retrieved on July 13, 2016 from</w:t>
+        <w:t xml:space="preserve">Expedia, launched in October 22, 1996 as the first Microsoft internet property, is an online travel company that is originally composed of Greg </w:t>
+      </w:r>
+      <w:proofErr w:type="spellStart"/>
+      <w:r>
+        <w:rPr>
+          <w:rFonts w:ascii="Arial" w:hAnsi="Arial" w:cs="Arial"/>
+          <w:color w:val="000000"/>
+        </w:rPr>
+        <w:t>Slyngstad</w:t>
+      </w:r>
+      <w:proofErr w:type="spellEnd"/>
+      <w:r>
+        <w:rPr>
+          <w:rFonts w:ascii="Arial" w:hAnsi="Arial" w:cs="Arial"/>
+          <w:color w:val="000000"/>
+        </w:rPr>
+        <w:t xml:space="preserve">, Group Manager; Richard Barton, Group Product Manager; Soraya </w:t>
+      </w:r>
+      <w:proofErr w:type="spellStart"/>
+      <w:r>
+        <w:rPr>
+          <w:rFonts w:ascii="Arial" w:hAnsi="Arial" w:cs="Arial"/>
+          <w:color w:val="000000"/>
+        </w:rPr>
+        <w:t>Bittencourt</w:t>
+      </w:r>
+      <w:proofErr w:type="spellEnd"/>
+      <w:r>
+        <w:rPr>
+          <w:rFonts w:ascii="Arial" w:hAnsi="Arial" w:cs="Arial"/>
+          <w:color w:val="000000"/>
+        </w:rPr>
+        <w:t xml:space="preserve">, Group Program Manager; and Byron Bishop, Group Developer Manager. Bill Gates decided to transform the property to become a public company and raise the financial aspects of Microsoft in 2001. It was bought by USA Networks, Inc. from Microsoft in July of that same year. Expedia books airline tickets, hotel reservations, car rentals, cruises, vacation packages, and various attractions and services via the World Wide Web and telephone travel agents. The site uses multiple global distribution systems like Amadeus or the Sabre reservation systems for flights and for hotels, </w:t>
+      </w:r>
+      <w:proofErr w:type="spellStart"/>
+      <w:r>
+        <w:rPr>
+          <w:rFonts w:ascii="Arial" w:hAnsi="Arial" w:cs="Arial"/>
+          <w:color w:val="000000"/>
+        </w:rPr>
+        <w:t>Worldspan</w:t>
+      </w:r>
+      <w:proofErr w:type="spellEnd"/>
+      <w:r>
+        <w:rPr>
+          <w:rFonts w:ascii="Arial" w:hAnsi="Arial" w:cs="Arial"/>
+          <w:color w:val="000000"/>
+        </w:rPr>
+        <w:t xml:space="preserve"> and Pegasus, along with its own hotel reservation system for contracted, bulk-rate reservations. (Retrieved on July 13, 2016 from</w:t>
       </w:r>
       <w:r>
         <w:rPr>
@@ -4053,7 +4844,7 @@
           <w:szCs w:val="24"/>
         </w:rPr>
       </w:pPr>
-      <w:bookmarkStart w:id="13" w:name="_Toc460814023"/>
+      <w:bookmarkStart w:id="14" w:name="_Toc460814023"/>
       <w:r>
         <w:rPr>
           <w:rFonts w:cs="Arial"/>
@@ -4062,7 +4853,7 @@
         </w:rPr>
         <w:t>Technical Background</w:t>
       </w:r>
-      <w:bookmarkEnd w:id="13"/>
+      <w:bookmarkEnd w:id="14"/>
     </w:p>
     <w:p>
       <w:pPr>
@@ -4167,7 +4958,7 @@
           <w:szCs w:val="24"/>
         </w:rPr>
       </w:pPr>
-      <w:bookmarkStart w:id="14" w:name="_Toc460814024"/>
+      <w:bookmarkStart w:id="15" w:name="_Toc460814024"/>
       <w:r>
         <w:rPr>
           <w:rFonts w:cs="Arial"/>
@@ -4176,7 +4967,7 @@
         </w:rPr>
         <w:t>Methodology, Results and Discussion</w:t>
       </w:r>
-      <w:bookmarkEnd w:id="14"/>
+      <w:bookmarkEnd w:id="15"/>
     </w:p>
     <w:p>
       <w:pPr>
@@ -4210,7 +5001,7 @@
           <w:szCs w:val="24"/>
         </w:rPr>
       </w:pPr>
-      <w:bookmarkStart w:id="15" w:name="_Toc460814025"/>
+      <w:bookmarkStart w:id="16" w:name="_Toc460814025"/>
       <w:r>
         <w:rPr>
           <w:rFonts w:ascii="Arial" w:hAnsi="Arial" w:cs="Arial"/>
@@ -4220,7 +5011,7 @@
         </w:rPr>
         <w:t>Requirements Analysis</w:t>
       </w:r>
-      <w:bookmarkEnd w:id="15"/>
+      <w:bookmarkEnd w:id="16"/>
     </w:p>
     <w:p>
       <w:pPr>
@@ -4242,7 +5033,7 @@
           <w:color w:val="000000"/>
         </w:rPr>
       </w:pPr>
-      <w:bookmarkStart w:id="16" w:name="_Toc460814026"/>
+      <w:bookmarkStart w:id="17" w:name="_Toc460814026"/>
       <w:r>
         <w:rPr>
           <w:rFonts w:ascii="Arial" w:hAnsi="Arial" w:cs="Arial"/>
@@ -4250,7 +5041,7 @@
         </w:rPr>
         <w:t>Functional Requirements</w:t>
       </w:r>
-      <w:bookmarkEnd w:id="16"/>
+      <w:bookmarkEnd w:id="17"/>
     </w:p>
     <w:p>
       <w:pPr>
@@ -4266,15 +5057,31 @@
           <w:color w:val="000000"/>
         </w:rPr>
       </w:pPr>
-      <w:bookmarkStart w:id="17" w:name="_Toc460814027"/>
-      <w:r>
-        <w:rPr>
-          <w:rFonts w:ascii="Arial" w:hAnsi="Arial" w:cs="Arial"/>
-          <w:color w:val="000000"/>
-        </w:rPr>
-        <w:t>The system supports customers reservation and booking, and able to modify.</w:t>
-      </w:r>
-      <w:bookmarkEnd w:id="17"/>
+      <w:bookmarkStart w:id="18" w:name="_Toc460814027"/>
+      <w:r>
+        <w:rPr>
+          <w:rFonts w:ascii="Arial" w:hAnsi="Arial" w:cs="Arial"/>
+          <w:color w:val="000000"/>
+        </w:rPr>
+        <w:t xml:space="preserve">The system supports </w:t>
+      </w:r>
+      <w:proofErr w:type="gramStart"/>
+      <w:r>
+        <w:rPr>
+          <w:rFonts w:ascii="Arial" w:hAnsi="Arial" w:cs="Arial"/>
+          <w:color w:val="000000"/>
+        </w:rPr>
+        <w:t>customers</w:t>
+      </w:r>
+      <w:proofErr w:type="gramEnd"/>
+      <w:r>
+        <w:rPr>
+          <w:rFonts w:ascii="Arial" w:hAnsi="Arial" w:cs="Arial"/>
+          <w:color w:val="000000"/>
+        </w:rPr>
+        <w:t xml:space="preserve"> reservation and booking, and able to modify.</w:t>
+      </w:r>
+      <w:bookmarkEnd w:id="18"/>
     </w:p>
     <w:p>
       <w:pPr>
@@ -4290,7 +5097,7 @@
           <w:color w:val="000000"/>
         </w:rPr>
       </w:pPr>
-      <w:bookmarkStart w:id="18" w:name="_Toc460814028"/>
+      <w:bookmarkStart w:id="19" w:name="_Toc460814028"/>
       <w:r>
         <w:rPr>
           <w:rFonts w:ascii="Arial" w:hAnsi="Arial" w:cs="Arial"/>
@@ -4298,7 +5105,7 @@
         </w:rPr>
         <w:t>When a customer search for room, the query item must contain its availability within choosing check in and check out date.</w:t>
       </w:r>
-      <w:bookmarkEnd w:id="18"/>
+      <w:bookmarkEnd w:id="19"/>
     </w:p>
     <w:p>
       <w:pPr>
@@ -4314,15 +5121,31 @@
           <w:color w:val="000000"/>
         </w:rPr>
       </w:pPr>
-      <w:bookmarkStart w:id="19" w:name="_Toc460814029"/>
-      <w:r>
-        <w:rPr>
-          <w:rFonts w:ascii="Arial" w:hAnsi="Arial" w:cs="Arial"/>
-          <w:color w:val="000000"/>
-        </w:rPr>
-        <w:t>Management able to edit customers reservation information such as updating check in and check out, room preferences, bed preferences and also cancelling the reservation.</w:t>
-      </w:r>
-      <w:bookmarkEnd w:id="19"/>
+      <w:bookmarkStart w:id="20" w:name="_Toc460814029"/>
+      <w:r>
+        <w:rPr>
+          <w:rFonts w:ascii="Arial" w:hAnsi="Arial" w:cs="Arial"/>
+          <w:color w:val="000000"/>
+        </w:rPr>
+        <w:t xml:space="preserve">Management able to edit </w:t>
+      </w:r>
+      <w:proofErr w:type="gramStart"/>
+      <w:r>
+        <w:rPr>
+          <w:rFonts w:ascii="Arial" w:hAnsi="Arial" w:cs="Arial"/>
+          <w:color w:val="000000"/>
+        </w:rPr>
+        <w:t>customers</w:t>
+      </w:r>
+      <w:proofErr w:type="gramEnd"/>
+      <w:r>
+        <w:rPr>
+          <w:rFonts w:ascii="Arial" w:hAnsi="Arial" w:cs="Arial"/>
+          <w:color w:val="000000"/>
+        </w:rPr>
+        <w:t xml:space="preserve"> reservation information such as updating check in and check out, room preferences, bed preferences and also cancelling the reservation.</w:t>
+      </w:r>
+      <w:bookmarkEnd w:id="20"/>
     </w:p>
     <w:p>
       <w:pPr>
@@ -4338,7 +5161,7 @@
           <w:color w:val="000000"/>
         </w:rPr>
       </w:pPr>
-      <w:bookmarkStart w:id="20" w:name="_Toc460814030"/>
+      <w:bookmarkStart w:id="21" w:name="_Toc460814030"/>
       <w:r>
         <w:rPr>
           <w:rFonts w:ascii="Arial" w:hAnsi="Arial" w:cs="Arial"/>
@@ -4346,7 +5169,7 @@
         </w:rPr>
         <w:t>Customers can reserve online and pay with credit or debit card.</w:t>
       </w:r>
-      <w:bookmarkEnd w:id="20"/>
+      <w:bookmarkEnd w:id="21"/>
     </w:p>
     <w:p>
       <w:pPr>
@@ -4362,7 +5185,7 @@
           <w:color w:val="000000"/>
         </w:rPr>
       </w:pPr>
-      <w:bookmarkStart w:id="21" w:name="_Toc460814031"/>
+      <w:bookmarkStart w:id="22" w:name="_Toc460814031"/>
       <w:r>
         <w:rPr>
           <w:rFonts w:ascii="Arial" w:hAnsi="Arial" w:cs="Arial"/>
@@ -4370,7 +5193,7 @@
         </w:rPr>
         <w:t>The system must send reservation confirmation email after successful payment.</w:t>
       </w:r>
-      <w:bookmarkEnd w:id="21"/>
+      <w:bookmarkEnd w:id="22"/>
     </w:p>
     <w:p>
       <w:pPr>
@@ -4386,7 +5209,7 @@
           <w:color w:val="000000"/>
         </w:rPr>
       </w:pPr>
-      <w:bookmarkStart w:id="22" w:name="_Toc460814032"/>
+      <w:bookmarkStart w:id="23" w:name="_Toc460814032"/>
       <w:r>
         <w:rPr>
           <w:rFonts w:ascii="Arial" w:hAnsi="Arial" w:cs="Arial"/>
@@ -4401,7 +5224,7 @@
         </w:rPr>
         <w:t>t</w:t>
       </w:r>
-      <w:bookmarkEnd w:id="22"/>
+      <w:bookmarkEnd w:id="23"/>
     </w:p>
     <w:p>
       <w:pPr>
@@ -4417,7 +5240,7 @@
           <w:color w:val="000000"/>
         </w:rPr>
       </w:pPr>
-      <w:bookmarkStart w:id="23" w:name="_Toc460814033"/>
+      <w:bookmarkStart w:id="24" w:name="_Toc460814033"/>
       <w:r>
         <w:rPr>
           <w:rFonts w:ascii="Arial" w:hAnsi="Arial" w:cs="Arial"/>
@@ -4425,7 +5248,7 @@
         </w:rPr>
         <w:t>Customers can send feedback or call the resort for reservation purposes.</w:t>
       </w:r>
-      <w:bookmarkEnd w:id="23"/>
+      <w:bookmarkEnd w:id="24"/>
     </w:p>
     <w:p>
       <w:pPr>
@@ -4441,7 +5264,7 @@
           <w:color w:val="000000"/>
         </w:rPr>
       </w:pPr>
-      <w:bookmarkStart w:id="24" w:name="_Toc460814034"/>
+      <w:bookmarkStart w:id="25" w:name="_Toc460814034"/>
       <w:r>
         <w:rPr>
           <w:rFonts w:ascii="Arial" w:hAnsi="Arial" w:cs="Arial"/>
@@ -4449,7 +5272,7 @@
         </w:rPr>
         <w:t>Customers can check for latest promotion or deal.</w:t>
       </w:r>
-      <w:bookmarkEnd w:id="24"/>
+      <w:bookmarkEnd w:id="25"/>
     </w:p>
     <w:p>
       <w:pPr>
@@ -4471,9 +5294,9 @@
           <w:color w:val="000000"/>
         </w:rPr>
       </w:pPr>
-      <w:bookmarkStart w:id="25" w:name="Non-Functional_Requirements"/>
-      <w:bookmarkStart w:id="26" w:name="_Toc460814035"/>
-      <w:bookmarkEnd w:id="25"/>
+      <w:bookmarkStart w:id="26" w:name="Non-Functional_Requirements"/>
+      <w:bookmarkStart w:id="27" w:name="_Toc460814035"/>
+      <w:bookmarkEnd w:id="26"/>
       <w:r>
         <w:rPr>
           <w:rFonts w:ascii="Arial" w:hAnsi="Arial" w:cs="Arial"/>
@@ -4481,7 +5304,7 @@
         </w:rPr>
         <w:t>Non-Functional Requirements</w:t>
       </w:r>
-      <w:bookmarkEnd w:id="26"/>
+      <w:bookmarkEnd w:id="27"/>
     </w:p>
     <w:p>
       <w:pPr>
@@ -4662,7 +5485,7 @@
           <w:szCs w:val="24"/>
         </w:rPr>
       </w:pPr>
-      <w:bookmarkStart w:id="27" w:name="_Toc460814036"/>
+      <w:bookmarkStart w:id="28" w:name="_Toc460814036"/>
       <w:r>
         <w:rPr>
           <w:rFonts w:ascii="Arial" w:hAnsi="Arial" w:cs="Arial"/>
@@ -4672,7 +5495,7 @@
         </w:rPr>
         <w:t>Requirements Documentation</w:t>
       </w:r>
-      <w:bookmarkEnd w:id="27"/>
+      <w:bookmarkEnd w:id="28"/>
     </w:p>
     <w:p>
       <w:pPr>
@@ -4688,7 +5511,7 @@
           <w:szCs w:val="24"/>
         </w:rPr>
       </w:pPr>
-      <w:bookmarkStart w:id="28" w:name="_Toc460814037"/>
+      <w:bookmarkStart w:id="29" w:name="_Toc460814037"/>
       <w:r>
         <w:rPr>
           <w:rFonts w:ascii="Arial" w:hAnsi="Arial" w:cs="Arial"/>
@@ -4698,7 +5521,7 @@
         </w:rPr>
         <w:t>Design of Software, Systems, Product, and/or Processes</w:t>
       </w:r>
-      <w:bookmarkEnd w:id="28"/>
+      <w:bookmarkEnd w:id="29"/>
     </w:p>
     <w:p>
       <w:pPr>
@@ -4714,7 +5537,7 @@
           <w:szCs w:val="24"/>
         </w:rPr>
       </w:pPr>
-      <w:bookmarkStart w:id="29" w:name="_Toc460814038"/>
+      <w:bookmarkStart w:id="30" w:name="_Toc460814038"/>
       <w:r>
         <w:rPr>
           <w:rFonts w:ascii="Arial" w:hAnsi="Arial" w:cs="Arial"/>
@@ -4724,7 +5547,7 @@
         </w:rPr>
         <w:t>Development and Testing, where applicable</w:t>
       </w:r>
-      <w:bookmarkEnd w:id="29"/>
+      <w:bookmarkEnd w:id="30"/>
     </w:p>
     <w:p>
       <w:pPr>
@@ -4740,7 +5563,7 @@
           <w:szCs w:val="24"/>
         </w:rPr>
       </w:pPr>
-      <w:bookmarkStart w:id="30" w:name="_Toc460814039"/>
+      <w:bookmarkStart w:id="31" w:name="_Toc460814039"/>
       <w:r>
         <w:rPr>
           <w:rFonts w:ascii="Arial" w:hAnsi="Arial" w:cs="Arial"/>
@@ -4750,7 +5573,7 @@
         </w:rPr>
         <w:t>Description of the Prototype, where applicable</w:t>
       </w:r>
-      <w:bookmarkEnd w:id="30"/>
+      <w:bookmarkEnd w:id="31"/>
     </w:p>
     <w:p>
       <w:pPr>
@@ -4766,7 +5589,7 @@
           <w:szCs w:val="24"/>
         </w:rPr>
       </w:pPr>
-      <w:bookmarkStart w:id="31" w:name="_Toc460814040"/>
+      <w:bookmarkStart w:id="32" w:name="_Toc460814040"/>
       <w:r>
         <w:rPr>
           <w:rFonts w:ascii="Arial" w:hAnsi="Arial" w:cs="Arial"/>
@@ -4776,7 +5599,7 @@
         </w:rPr>
         <w:t>Implementation Plan (Infrastructure/Deployment) where needed</w:t>
       </w:r>
-      <w:bookmarkEnd w:id="31"/>
+      <w:bookmarkEnd w:id="32"/>
     </w:p>
     <w:p>
       <w:pPr>
@@ -4792,7 +5615,7 @@
           <w:szCs w:val="24"/>
         </w:rPr>
       </w:pPr>
-      <w:bookmarkStart w:id="32" w:name="_Toc460814041"/>
+      <w:bookmarkStart w:id="33" w:name="_Toc460814041"/>
       <w:r>
         <w:rPr>
           <w:rFonts w:ascii="Arial" w:hAnsi="Arial" w:cs="Arial"/>
@@ -4802,7 +5625,7 @@
         </w:rPr>
         <w:t>Implementation Results, where applicable</w:t>
       </w:r>
-      <w:bookmarkEnd w:id="32"/>
+      <w:bookmarkEnd w:id="33"/>
     </w:p>
     <w:p>
       <w:pPr>
@@ -4824,7 +5647,7 @@
           <w:szCs w:val="24"/>
         </w:rPr>
       </w:pPr>
-      <w:bookmarkStart w:id="33" w:name="_Toc460814042"/>
+      <w:bookmarkStart w:id="34" w:name="_Toc460814042"/>
       <w:r>
         <w:rPr>
           <w:rFonts w:ascii="Arial" w:hAnsi="Arial" w:cs="Arial"/>
@@ -4844,7 +5667,7 @@
         <w:tab/>
         <w:t>Include discussion on conceptual design / system architecture/ block diagrams and algorithms</w:t>
       </w:r>
-      <w:bookmarkEnd w:id="33"/>
+      <w:bookmarkEnd w:id="34"/>
     </w:p>
     <w:p>
       <w:pPr>
@@ -4877,7 +5700,7 @@
           <w:szCs w:val="24"/>
         </w:rPr>
       </w:pPr>
-      <w:bookmarkStart w:id="34" w:name="_Toc460814043"/>
+      <w:bookmarkStart w:id="35" w:name="_Toc460814043"/>
       <w:r>
         <w:rPr>
           <w:rFonts w:cs="Arial"/>
@@ -4894,7 +5717,7 @@
         </w:rPr>
         <w:t>Recommendations</w:t>
       </w:r>
-      <w:bookmarkEnd w:id="34"/>
+      <w:bookmarkEnd w:id="35"/>
     </w:p>
     <w:p>
       <w:pPr>
@@ -4936,7 +5759,7 @@
           <w:szCs w:val="24"/>
         </w:rPr>
       </w:pPr>
-      <w:bookmarkStart w:id="35" w:name="_Toc460814044"/>
+      <w:bookmarkStart w:id="36" w:name="_Toc460814044"/>
       <w:r>
         <w:rPr>
           <w:rFonts w:cs="Arial"/>
@@ -4945,7 +5768,7 @@
         </w:rPr>
         <w:t>Appendices</w:t>
       </w:r>
-      <w:bookmarkEnd w:id="35"/>
+      <w:bookmarkEnd w:id="36"/>
     </w:p>
     <w:p>
       <w:pPr>
@@ -6025,8 +6848,8 @@
           <w:szCs w:val="24"/>
         </w:rPr>
       </w:pPr>
-      <w:bookmarkStart w:id="36" w:name="_toc49"/>
-      <w:bookmarkEnd w:id="36"/>
+      <w:bookmarkStart w:id="37" w:name="_toc49"/>
+      <w:bookmarkEnd w:id="37"/>
       <w:r>
         <w:rPr>
           <w:rFonts w:cs="Arial"/>
@@ -6183,8 +7006,8 @@
           <w:szCs w:val="24"/>
         </w:rPr>
       </w:pPr>
-      <w:bookmarkStart w:id="37" w:name="_toc51"/>
-      <w:bookmarkEnd w:id="37"/>
+      <w:bookmarkStart w:id="38" w:name="_toc51"/>
+      <w:bookmarkEnd w:id="38"/>
       <w:r>
         <w:rPr>
           <w:rFonts w:cs="Arial"/>
@@ -6359,8 +7182,8 @@
           <w:szCs w:val="24"/>
         </w:rPr>
       </w:pPr>
-      <w:bookmarkStart w:id="38" w:name="_toc53"/>
-      <w:bookmarkEnd w:id="38"/>
+      <w:bookmarkStart w:id="39" w:name="_toc53"/>
+      <w:bookmarkEnd w:id="39"/>
       <w:r>
         <w:rPr>
           <w:rFonts w:cs="Arial"/>
@@ -7194,8 +8017,8 @@
           <w:szCs w:val="24"/>
         </w:rPr>
       </w:pPr>
-      <w:bookmarkStart w:id="39" w:name="_toc148"/>
-      <w:bookmarkEnd w:id="39"/>
+      <w:bookmarkStart w:id="40" w:name="_toc148"/>
+      <w:bookmarkEnd w:id="40"/>
       <w:r>
         <w:rPr>
           <w:rFonts w:cs="Arial"/>
@@ -7241,8 +8064,8 @@
           <w:szCs w:val="24"/>
         </w:rPr>
       </w:pPr>
-      <w:bookmarkStart w:id="40" w:name="_toc158"/>
-      <w:bookmarkEnd w:id="40"/>
+      <w:bookmarkStart w:id="41" w:name="_toc158"/>
+      <w:bookmarkEnd w:id="41"/>
       <w:r>
         <w:rPr>
           <w:rFonts w:cs="Arial"/>
@@ -7359,8 +8182,8 @@
           <w:szCs w:val="24"/>
         </w:rPr>
       </w:pPr>
-      <w:bookmarkStart w:id="41" w:name="_toc160"/>
-      <w:bookmarkEnd w:id="41"/>
+      <w:bookmarkStart w:id="42" w:name="_toc160"/>
+      <w:bookmarkEnd w:id="42"/>
       <w:r>
         <w:rPr>
           <w:rFonts w:cs="Arial"/>
@@ -7456,8 +8279,8 @@
           <w:szCs w:val="24"/>
         </w:rPr>
       </w:pPr>
-      <w:bookmarkStart w:id="42" w:name="_toc165"/>
-      <w:bookmarkEnd w:id="42"/>
+      <w:bookmarkStart w:id="43" w:name="_toc165"/>
+      <w:bookmarkEnd w:id="43"/>
       <w:r>
         <w:rPr>
           <w:rFonts w:cs="Arial"/>
@@ -8050,7 +8873,25 @@
                 <w:sz w:val="24"/>
                 <w:szCs w:val="24"/>
               </w:rPr>
-              <w:t>3 weeks allotted to create the prototype using Yii framework</w:t>
+              <w:t xml:space="preserve">3 weeks allotted to create the prototype using </w:t>
+            </w:r>
+            <w:proofErr w:type="spellStart"/>
+            <w:r>
+              <w:rPr>
+                <w:rFonts w:cs="Arial"/>
+                <w:sz w:val="24"/>
+                <w:szCs w:val="24"/>
+              </w:rPr>
+              <w:t>Yii</w:t>
+            </w:r>
+            <w:proofErr w:type="spellEnd"/>
+            <w:r>
+              <w:rPr>
+                <w:rFonts w:cs="Arial"/>
+                <w:sz w:val="24"/>
+                <w:szCs w:val="24"/>
+              </w:rPr>
+              <w:t xml:space="preserve"> framework</w:t>
             </w:r>
           </w:p>
         </w:tc>
@@ -8221,8 +9062,8 @@
           <w:szCs w:val="24"/>
         </w:rPr>
       </w:pPr>
-      <w:bookmarkStart w:id="43" w:name="_toc242"/>
-      <w:bookmarkEnd w:id="43"/>
+      <w:bookmarkStart w:id="44" w:name="_toc242"/>
+      <w:bookmarkEnd w:id="44"/>
       <w:r>
         <w:rPr>
           <w:rFonts w:cs="Arial"/>
@@ -9002,8 +9843,8 @@
           <w:szCs w:val="24"/>
         </w:rPr>
       </w:pPr>
-      <w:bookmarkStart w:id="44" w:name="_toc328"/>
-      <w:bookmarkEnd w:id="44"/>
+      <w:bookmarkStart w:id="45" w:name="_toc328"/>
+      <w:bookmarkEnd w:id="45"/>
       <w:r>
         <w:rPr>
           <w:rFonts w:cs="Arial"/>
@@ -9226,7 +10067,25 @@
                 <w:sz w:val="24"/>
                 <w:szCs w:val="24"/>
               </w:rPr>
-              <w:t>There are so many online booking system. So many systems to compete from. How can we ensure that our system will be the one that the customer will be using.</w:t>
+              <w:t xml:space="preserve">There are so many online booking </w:t>
+            </w:r>
+            <w:proofErr w:type="gramStart"/>
+            <w:r>
+              <w:rPr>
+                <w:rFonts w:cs="Arial"/>
+                <w:sz w:val="24"/>
+                <w:szCs w:val="24"/>
+              </w:rPr>
+              <w:t>system</w:t>
+            </w:r>
+            <w:proofErr w:type="gramEnd"/>
+            <w:r>
+              <w:rPr>
+                <w:rFonts w:cs="Arial"/>
+                <w:sz w:val="24"/>
+                <w:szCs w:val="24"/>
+              </w:rPr>
+              <w:t>. So many systems to compete from. How can we ensure that our system will be the one that the customer will be using.</w:t>
             </w:r>
           </w:p>
         </w:tc>
@@ -9473,8 +10332,8 @@
           <w:szCs w:val="24"/>
         </w:rPr>
       </w:pPr>
-      <w:bookmarkStart w:id="45" w:name="_toc381"/>
-      <w:bookmarkEnd w:id="45"/>
+      <w:bookmarkStart w:id="46" w:name="_toc381"/>
+      <w:bookmarkEnd w:id="46"/>
       <w:r>
         <w:rPr>
           <w:rFonts w:cs="Arial"/>
@@ -9712,8 +10571,8 @@
           <w:szCs w:val="24"/>
         </w:rPr>
       </w:pPr>
-      <w:bookmarkStart w:id="46" w:name="_toc411"/>
-      <w:bookmarkEnd w:id="46"/>
+      <w:bookmarkStart w:id="47" w:name="_toc411"/>
+      <w:bookmarkEnd w:id="47"/>
       <w:r>
         <w:rPr>
           <w:rFonts w:cs="Arial"/>
@@ -10047,8 +10906,18 @@
                 <w:sz w:val="24"/>
                 <w:szCs w:val="24"/>
               </w:rPr>
-              <w:t>Mr. Alfredo L. Calimbo</w:t>
-            </w:r>
+              <w:t xml:space="preserve">Mr. Alfredo L. </w:t>
+            </w:r>
+            <w:proofErr w:type="spellStart"/>
+            <w:r>
+              <w:rPr>
+                <w:rFonts w:cs="Arial"/>
+                <w:sz w:val="24"/>
+                <w:szCs w:val="24"/>
+              </w:rPr>
+              <w:t>Calimbo</w:t>
+            </w:r>
+            <w:proofErr w:type="spellEnd"/>
           </w:p>
         </w:tc>
         <w:tc>
@@ -10172,7 +11041,25 @@
                 <w:sz w:val="24"/>
                 <w:szCs w:val="24"/>
               </w:rPr>
-              <w:t>Mr. Jojo Castillo</w:t>
+              <w:t xml:space="preserve">Mr. </w:t>
+            </w:r>
+            <w:proofErr w:type="spellStart"/>
+            <w:r>
+              <w:rPr>
+                <w:rFonts w:cs="Arial"/>
+                <w:sz w:val="24"/>
+                <w:szCs w:val="24"/>
+              </w:rPr>
+              <w:t>Jojo</w:t>
+            </w:r>
+            <w:proofErr w:type="spellEnd"/>
+            <w:r>
+              <w:rPr>
+                <w:rFonts w:cs="Arial"/>
+                <w:sz w:val="24"/>
+                <w:szCs w:val="24"/>
+              </w:rPr>
+              <w:t xml:space="preserve"> Castillo</w:t>
             </w:r>
           </w:p>
         </w:tc>
@@ -10475,7 +11362,27 @@
                 <w:sz w:val="24"/>
                 <w:szCs w:val="24"/>
               </w:rPr>
-              <w:t>Reason For Changes</w:t>
+              <w:t xml:space="preserve">Reason </w:t>
+            </w:r>
+            <w:proofErr w:type="gramStart"/>
+            <w:r>
+              <w:rPr>
+                <w:rFonts w:cs="Arial"/>
+                <w:i w:val="0"/>
+                <w:sz w:val="24"/>
+                <w:szCs w:val="24"/>
+              </w:rPr>
+              <w:t>For</w:t>
+            </w:r>
+            <w:proofErr w:type="gramEnd"/>
+            <w:r>
+              <w:rPr>
+                <w:rFonts w:cs="Arial"/>
+                <w:i w:val="0"/>
+                <w:sz w:val="24"/>
+                <w:szCs w:val="24"/>
+              </w:rPr>
+              <w:t xml:space="preserve"> Changes</w:t>
             </w:r>
           </w:p>
         </w:tc>
@@ -10697,8 +11604,6 @@
           <w:szCs w:val="24"/>
         </w:rPr>
       </w:pPr>
-      <w:bookmarkStart w:id="47" w:name="_GoBack"/>
-      <w:bookmarkEnd w:id="47"/>
     </w:p>
     <w:sectPr>
       <w:footerReference w:type="default" r:id="rId27"/>
@@ -10785,7 +11690,7 @@
           <w:rPr>
             <w:noProof/>
           </w:rPr>
-          <w:t>vii</w:t>
+          <w:t>v</w:t>
         </w:r>
         <w:r>
           <w:rPr>
@@ -12165,6 +13070,7 @@
     <w:lsdException w:name="HTML Sample" w:semiHidden="1" w:unhideWhenUsed="1"/>
     <w:lsdException w:name="HTML Typewriter" w:semiHidden="1" w:unhideWhenUsed="1"/>
     <w:lsdException w:name="HTML Variable" w:semiHidden="1" w:unhideWhenUsed="1"/>
+    <w:lsdException w:name="Normal Table" w:semiHidden="1" w:unhideWhenUsed="1"/>
     <w:lsdException w:name="annotation subject" w:semiHidden="1" w:unhideWhenUsed="1"/>
     <w:lsdException w:name="No List" w:semiHidden="1" w:unhideWhenUsed="1"/>
     <w:lsdException w:name="Outline List 1" w:semiHidden="1" w:unhideWhenUsed="1"/>
@@ -12211,8 +13117,10 @@
     <w:lsdException w:name="Table Subtle 2" w:semiHidden="1" w:unhideWhenUsed="1"/>
     <w:lsdException w:name="Table Web 1" w:semiHidden="1" w:unhideWhenUsed="1"/>
     <w:lsdException w:name="Table Web 2" w:semiHidden="1" w:unhideWhenUsed="1"/>
+    <w:lsdException w:name="Table Web 3" w:semiHidden="1" w:unhideWhenUsed="1"/>
     <w:lsdException w:name="Balloon Text" w:semiHidden="1" w:unhideWhenUsed="1"/>
     <w:lsdException w:name="Table Grid" w:uiPriority="39"/>
+    <w:lsdException w:name="Table Theme" w:semiHidden="1" w:unhideWhenUsed="1"/>
     <w:lsdException w:name="Placeholder Text" w:semiHidden="1"/>
     <w:lsdException w:name="No Spacing" w:uiPriority="1" w:qFormat="1"/>
     <w:lsdException w:name="Light Shading" w:uiPriority="60"/>
@@ -13208,7 +14116,7 @@
 </file>
 
 <file path=customXml/itemProps1.xml><?xml version="1.0" encoding="utf-8"?>
-<ds:datastoreItem xmlns:ds="http://schemas.openxmlformats.org/officeDocument/2006/customXml" ds:itemID="{03276858-E3F3-42CD-922B-DBAFCB947A76}">
+<ds:datastoreItem xmlns:ds="http://schemas.openxmlformats.org/officeDocument/2006/customXml" ds:itemID="{E3A6436C-D601-453F-8224-A15B10444EDE}">
   <ds:schemaRefs>
     <ds:schemaRef ds:uri="http://schemas.openxmlformats.org/officeDocument/2006/bibliography"/>
   </ds:schemaRefs>

</xml_diff>

<commit_message>
Docu - Project Context (proofread)
</commit_message>
<xml_diff>
--- a/Documentation/MCSPROJ/Needed Documents/Docu.docx
+++ b/Documentation/MCSPROJ/Needed Documents/Docu.docx
@@ -2589,8 +2589,6 @@
         </w:rPr>
         <w:t xml:space="preserve"> of a far wider range of hotels; h</w:t>
       </w:r>
-      <w:bookmarkStart w:id="4" w:name="_GoBack"/>
-      <w:bookmarkEnd w:id="4"/>
       <w:r>
         <w:rPr>
           <w:rFonts w:cs="Arial"/>
@@ -2752,7 +2750,7 @@
           <w:szCs w:val="24"/>
         </w:rPr>
       </w:pPr>
-      <w:bookmarkStart w:id="5" w:name="_Toc460814015"/>
+      <w:bookmarkStart w:id="4" w:name="_Toc460814015"/>
       <w:r>
         <w:rPr>
           <w:rFonts w:cs="Arial"/>
@@ -2761,7 +2759,7 @@
         </w:rPr>
         <w:t>Introduction</w:t>
       </w:r>
-      <w:bookmarkEnd w:id="5"/>
+      <w:bookmarkEnd w:id="4"/>
     </w:p>
     <w:p>
       <w:pPr>
@@ -2786,7 +2784,7 @@
           <w:szCs w:val="24"/>
         </w:rPr>
       </w:pPr>
-      <w:bookmarkStart w:id="6" w:name="_Toc460814016"/>
+      <w:bookmarkStart w:id="5" w:name="_Toc460814016"/>
       <w:r>
         <w:rPr>
           <w:rFonts w:ascii="Arial" w:hAnsi="Arial" w:cs="Arial"/>
@@ -2796,7 +2794,7 @@
         </w:rPr>
         <w:t>Project Context</w:t>
       </w:r>
-      <w:bookmarkEnd w:id="6"/>
+      <w:bookmarkEnd w:id="5"/>
     </w:p>
     <w:p>
       <w:pPr>
@@ -2831,7 +2829,91 @@
           <w:rFonts w:ascii="Arial" w:hAnsi="Arial" w:cs="Arial"/>
           <w:color w:val="000000"/>
         </w:rPr>
-        <w:t>, focuses on the reservation process of the resort hotel. Its purpose is, first, to make the reservation process more convenient and faster for the sake of the customers, management and client. Second, it uses to help customers to reserve or to book without being hassled by a pushy sales representative. And lastly, it also uses to conduct transactions where only the client and management are the ones who monitor the cash flow.</w:t>
+        <w:t xml:space="preserve">, focuses on the reservation process of the resort hotel. Its purpose is, first, to make the reservation process more convenient and faster for the sake of the customers, management and </w:t>
+      </w:r>
+      <w:r>
+        <w:rPr>
+          <w:rFonts w:ascii="Arial" w:hAnsi="Arial" w:cs="Arial"/>
+          <w:color w:val="000000"/>
+        </w:rPr>
+        <w:t>client. Second, it</w:t>
+      </w:r>
+      <w:r>
+        <w:rPr>
+          <w:rFonts w:ascii="Arial" w:hAnsi="Arial" w:cs="Arial"/>
+          <w:color w:val="000000"/>
+        </w:rPr>
+        <w:t xml:space="preserve"> help</w:t>
+      </w:r>
+      <w:r>
+        <w:rPr>
+          <w:rFonts w:ascii="Arial" w:hAnsi="Arial" w:cs="Arial"/>
+          <w:color w:val="000000"/>
+        </w:rPr>
+        <w:t>s</w:t>
+      </w:r>
+      <w:r>
+        <w:rPr>
+          <w:rFonts w:ascii="Arial" w:hAnsi="Arial" w:cs="Arial"/>
+          <w:color w:val="000000"/>
+        </w:rPr>
+        <w:t xml:space="preserve"> customers to reserve or to book without </w:t>
+      </w:r>
+      <w:r>
+        <w:rPr>
+          <w:rFonts w:ascii="Arial" w:hAnsi="Arial" w:cs="Arial"/>
+          <w:color w:val="000000"/>
+        </w:rPr>
+        <w:t xml:space="preserve">having to deal with </w:t>
+      </w:r>
+      <w:r>
+        <w:rPr>
+          <w:rFonts w:ascii="Arial" w:hAnsi="Arial" w:cs="Arial"/>
+          <w:color w:val="000000"/>
+        </w:rPr>
+        <w:t>pushy sales representative</w:t>
+      </w:r>
+      <w:r>
+        <w:rPr>
+          <w:rFonts w:ascii="Arial" w:hAnsi="Arial" w:cs="Arial"/>
+          <w:color w:val="000000"/>
+        </w:rPr>
+        <w:t>s. Last</w:t>
+      </w:r>
+      <w:r>
+        <w:rPr>
+          <w:rFonts w:ascii="Arial" w:hAnsi="Arial" w:cs="Arial"/>
+          <w:color w:val="000000"/>
+        </w:rPr>
+        <w:t>ly, it conduct</w:t>
+      </w:r>
+      <w:r>
+        <w:rPr>
+          <w:rFonts w:ascii="Arial" w:hAnsi="Arial" w:cs="Arial"/>
+          <w:color w:val="000000"/>
+        </w:rPr>
+        <w:t>s transactions that</w:t>
+      </w:r>
+      <w:r>
+        <w:rPr>
+          <w:rFonts w:ascii="Arial" w:hAnsi="Arial" w:cs="Arial"/>
+          <w:color w:val="000000"/>
+        </w:rPr>
+        <w:t xml:space="preserve"> only the client</w:t>
+      </w:r>
+      <w:r>
+        <w:rPr>
+          <w:rFonts w:ascii="Arial" w:hAnsi="Arial" w:cs="Arial"/>
+          <w:color w:val="000000"/>
+        </w:rPr>
+        <w:t xml:space="preserve"> and management are the ones who could</w:t>
+      </w:r>
+      <w:r>
+        <w:rPr>
+          <w:rFonts w:ascii="Arial" w:hAnsi="Arial" w:cs="Arial"/>
+          <w:color w:val="000000"/>
+        </w:rPr>
+        <w:t xml:space="preserve"> monitor the cash flow.</w:t>
       </w:r>
     </w:p>
     <w:p>
@@ -2851,7 +2933,35 @@
           <w:rFonts w:ascii="Arial" w:hAnsi="Arial" w:cs="Arial"/>
           <w:color w:val="000000"/>
         </w:rPr>
-        <w:t>The main problem of this project is the reservation system. There is no existing process of the said system because our client is yet to build the establishment. The client proposed a process for the system where customers inputted their information and it will be recorded in the database of the company, and only the client and management has the access to it. Therefore, the developers were given a task by the client, and that is to make a website and mobile application for the system in order for the business to run smoothly and efficiently.</w:t>
+        <w:t>The main problem of this project is the reservation system. There is no existing proces</w:t>
+      </w:r>
+      <w:r>
+        <w:rPr>
+          <w:rFonts w:ascii="Arial" w:hAnsi="Arial" w:cs="Arial"/>
+          <w:color w:val="000000"/>
+        </w:rPr>
+        <w:t>s of the said system because the</w:t>
+      </w:r>
+      <w:r>
+        <w:rPr>
+          <w:rFonts w:ascii="Arial" w:hAnsi="Arial" w:cs="Arial"/>
+          <w:color w:val="000000"/>
+        </w:rPr>
+        <w:t xml:space="preserve"> client is yet to build the establishment. The client proposed a process for the system where customers </w:t>
+      </w:r>
+      <w:r>
+        <w:rPr>
+          <w:rFonts w:ascii="Arial" w:hAnsi="Arial" w:cs="Arial"/>
+          <w:color w:val="000000"/>
+        </w:rPr>
+        <w:t>would input their information and this information</w:t>
+      </w:r>
+      <w:r>
+        <w:rPr>
+          <w:rFonts w:ascii="Arial" w:hAnsi="Arial" w:cs="Arial"/>
+          <w:color w:val="000000"/>
+        </w:rPr>
+        <w:t xml:space="preserve"> will be recorded in the database of the company, and only the client and management has the access to it. Therefore, the developers were given a task by the client, and that is to make a website and mobile application for the system in order for the business to run smoothly and efficiently.</w:t>
       </w:r>
     </w:p>
     <w:p>
@@ -2871,7 +2981,105 @@
           <w:rFonts w:ascii="Arial" w:hAnsi="Arial" w:cs="Arial"/>
           <w:color w:val="000000"/>
         </w:rPr>
-        <w:t>The advocates of the study are making an Online Resort Reservation System, which is a system to permit a client to hold for a room through on the web. The system will be accessible every minute of every day for the comfort of the general population who needs to save for a room. Online Resort Reservation System will just give reservation to the general population and will have an online installment. At whatever point somebody might want to enlist, it will be checked deliberately by the system that implies on the off chance that you don't have a record the enlistment shape that you submitted will be confirmed first and will illuminate you that your enlistment is affirmed to hold for a room utilizing the system.</w:t>
+        <w:t>The advocates of the study are making an Online Resort Reservat</w:t>
+      </w:r>
+      <w:r>
+        <w:rPr>
+          <w:rFonts w:ascii="Arial" w:hAnsi="Arial" w:cs="Arial"/>
+          <w:color w:val="000000"/>
+        </w:rPr>
+        <w:t>ion System, which is a system that</w:t>
+      </w:r>
+      <w:r>
+        <w:rPr>
+          <w:rFonts w:ascii="Arial" w:hAnsi="Arial" w:cs="Arial"/>
+          <w:color w:val="000000"/>
+        </w:rPr>
+        <w:t xml:space="preserve"> permit</w:t>
+      </w:r>
+      <w:r>
+        <w:rPr>
+          <w:rFonts w:ascii="Arial" w:hAnsi="Arial" w:cs="Arial"/>
+          <w:color w:val="000000"/>
+        </w:rPr>
+        <w:t>s a client to reserve</w:t>
+      </w:r>
+      <w:r>
+        <w:rPr>
+          <w:rFonts w:ascii="Arial" w:hAnsi="Arial" w:cs="Arial"/>
+          <w:color w:val="000000"/>
+        </w:rPr>
+        <w:t xml:space="preserve"> a room through web. The system will be accessible every minute</w:t>
+      </w:r>
+      <w:r>
+        <w:rPr>
+          <w:rFonts w:ascii="Arial" w:hAnsi="Arial" w:cs="Arial"/>
+          <w:color w:val="000000"/>
+        </w:rPr>
+        <w:t>s</w:t>
+      </w:r>
+      <w:r>
+        <w:rPr>
+          <w:rFonts w:ascii="Arial" w:hAnsi="Arial" w:cs="Arial"/>
+          <w:color w:val="000000"/>
+        </w:rPr>
+        <w:t xml:space="preserve"> of every day for the comfort of the general </w:t>
+      </w:r>
+      <w:r>
+        <w:rPr>
+          <w:rFonts w:ascii="Arial" w:hAnsi="Arial" w:cs="Arial"/>
+          <w:color w:val="000000"/>
+        </w:rPr>
+        <w:t>population who needs to save</w:t>
+      </w:r>
+      <w:r>
+        <w:rPr>
+          <w:rFonts w:ascii="Arial" w:hAnsi="Arial" w:cs="Arial"/>
+          <w:color w:val="000000"/>
+        </w:rPr>
+        <w:t xml:space="preserve"> a room. Online Resort Reservation System will just give reservation to the general population and will have an</w:t>
+      </w:r>
+      <w:r>
+        <w:rPr>
+          <w:rFonts w:ascii="Arial" w:hAnsi="Arial" w:cs="Arial"/>
+          <w:color w:val="000000"/>
+        </w:rPr>
+        <w:t xml:space="preserve"> online installment. At a </w:t>
+      </w:r>
+      <w:r>
+        <w:rPr>
+          <w:rFonts w:ascii="Arial" w:hAnsi="Arial" w:cs="Arial"/>
+          <w:color w:val="000000"/>
+        </w:rPr>
+        <w:t>point</w:t>
+      </w:r>
+      <w:r>
+        <w:rPr>
+          <w:rFonts w:ascii="Arial" w:hAnsi="Arial" w:cs="Arial"/>
+          <w:color w:val="000000"/>
+        </w:rPr>
+        <w:t xml:space="preserve"> when</w:t>
+      </w:r>
+      <w:r>
+        <w:rPr>
+          <w:rFonts w:ascii="Arial" w:hAnsi="Arial" w:cs="Arial"/>
+          <w:color w:val="000000"/>
+        </w:rPr>
+        <w:t xml:space="preserve"> somebody might want to enlist, it will be checked deliberately by the system that implies on the off chance that you don't have a record the enlistment shape that you submitted will be confirmed first and will illuminate you </w:t>
+      </w:r>
+      <w:r>
+        <w:rPr>
+          <w:rFonts w:ascii="Arial" w:hAnsi="Arial" w:cs="Arial"/>
+          <w:color w:val="000000"/>
+        </w:rPr>
+        <w:t>that your enlistment is confirmed</w:t>
+      </w:r>
+      <w:r>
+        <w:rPr>
+          <w:rFonts w:ascii="Arial" w:hAnsi="Arial" w:cs="Arial"/>
+          <w:color w:val="000000"/>
+        </w:rPr>
+        <w:t xml:space="preserve"> to hold for a room utilizing the system.</w:t>
       </w:r>
     </w:p>
     <w:p>
@@ -2891,7 +3099,49 @@
           <w:rFonts w:ascii="Arial" w:hAnsi="Arial" w:cs="Arial"/>
           <w:color w:val="000000"/>
         </w:rPr>
-        <w:t>With regard to security, the proposed system will incorporate a log-in structure. This will have two (2) levels of access. The first will be the executive of the system and the customer for the second level of access. The approved customers will have a remarkable username and password, no less than six to twelve (6-12) characters in length and case delicate. The customer will be permitted three (3) successive times of entering an invalid username and password mix. If at any point the customer surpassed the quantity of times in entering the invalid password, forgot password which will produce another password and send an email containing their log-in information to the enlisted email address on their account.</w:t>
+        <w:t xml:space="preserve">With regard to security, the proposed system will incorporate a log-in structure. This will have two (2) levels of access. The first will be the executive of the system and the customer for the second level of access. The approved </w:t>
+      </w:r>
+      <w:r>
+        <w:rPr>
+          <w:rFonts w:ascii="Arial" w:hAnsi="Arial" w:cs="Arial"/>
+          <w:color w:val="000000"/>
+        </w:rPr>
+        <w:t>customers will have unique</w:t>
+      </w:r>
+      <w:r>
+        <w:rPr>
+          <w:rFonts w:ascii="Arial" w:hAnsi="Arial" w:cs="Arial"/>
+          <w:color w:val="000000"/>
+        </w:rPr>
+        <w:t xml:space="preserve"> username and password, no less than six to twelve (6-12) characters in length and</w:t>
+      </w:r>
+      <w:r>
+        <w:rPr>
+          <w:rFonts w:ascii="Arial" w:hAnsi="Arial" w:cs="Arial"/>
+          <w:color w:val="000000"/>
+        </w:rPr>
+        <w:t xml:space="preserve"> is case sensitive</w:t>
+      </w:r>
+      <w:r>
+        <w:rPr>
+          <w:rFonts w:ascii="Arial" w:hAnsi="Arial" w:cs="Arial"/>
+          <w:color w:val="000000"/>
+        </w:rPr>
+        <w:t>. The customer will be perm</w:t>
+      </w:r>
+      <w:r>
+        <w:rPr>
+          <w:rFonts w:ascii="Arial" w:hAnsi="Arial" w:cs="Arial"/>
+          <w:color w:val="000000"/>
+        </w:rPr>
+        <w:t>itted three (3) successive attempts</w:t>
+      </w:r>
+      <w:r>
+        <w:rPr>
+          <w:rFonts w:ascii="Arial" w:hAnsi="Arial" w:cs="Arial"/>
+          <w:color w:val="000000"/>
+        </w:rPr>
+        <w:t xml:space="preserve"> of entering an invalid username and password mix. If at any point the customer surpassed the quantity of times in entering the invalid password, forgot password which will produce another password and send an email containing their log-in information to the enlisted email address on their account.</w:t>
       </w:r>
     </w:p>
     <w:p>
@@ -2911,7 +3161,130 @@
           <w:rFonts w:ascii="Arial" w:hAnsi="Arial" w:cs="Arial"/>
           <w:color w:val="000000"/>
         </w:rPr>
-        <w:t>At the point when reserving for a room the customer must fill-up a form issued inside the site, he/she should show the date of the reservation (date and time of arrival, and date and time of departure), the quantity of grown-ups and the number youngsters before presenting the form. Same goes for arranging an occasion, the customer is required to fill-up a form, he/she has must picked a kind of occasion bundles offered by the resort, show the deadline of the occasion and the conceivable number of guests.</w:t>
+        <w:t>When reserving</w:t>
+      </w:r>
+      <w:r>
+        <w:rPr>
+          <w:rFonts w:ascii="Arial" w:hAnsi="Arial" w:cs="Arial"/>
+          <w:color w:val="000000"/>
+        </w:rPr>
+        <w:t xml:space="preserve"> a room</w:t>
+      </w:r>
+      <w:r>
+        <w:rPr>
+          <w:rFonts w:ascii="Arial" w:hAnsi="Arial" w:cs="Arial"/>
+          <w:color w:val="000000"/>
+        </w:rPr>
+        <w:t>, the customer must fill-out</w:t>
+      </w:r>
+      <w:r>
+        <w:rPr>
+          <w:rFonts w:ascii="Arial" w:hAnsi="Arial" w:cs="Arial"/>
+          <w:color w:val="000000"/>
+        </w:rPr>
+        <w:t xml:space="preserve"> a form i</w:t>
+      </w:r>
+      <w:r>
+        <w:rPr>
+          <w:rFonts w:ascii="Arial" w:hAnsi="Arial" w:cs="Arial"/>
+          <w:color w:val="000000"/>
+        </w:rPr>
+        <w:t xml:space="preserve">ssued in the site. </w:t>
+      </w:r>
+      <w:proofErr w:type="spellStart"/>
+      <w:r>
+        <w:rPr>
+          <w:rFonts w:ascii="Arial" w:hAnsi="Arial" w:cs="Arial"/>
+          <w:color w:val="000000"/>
+        </w:rPr>
+        <w:t>He/S</w:t>
+      </w:r>
+      <w:r>
+        <w:rPr>
+          <w:rFonts w:ascii="Arial" w:hAnsi="Arial" w:cs="Arial"/>
+          <w:color w:val="000000"/>
+        </w:rPr>
+        <w:t>he</w:t>
+      </w:r>
+      <w:proofErr w:type="spellEnd"/>
+      <w:r>
+        <w:rPr>
+          <w:rFonts w:ascii="Arial" w:hAnsi="Arial" w:cs="Arial"/>
+          <w:color w:val="000000"/>
+        </w:rPr>
+        <w:t xml:space="preserve"> should show the date of the reservation (date and time of arrival, and date and time of departure), the quantity of grown-ups and the number</w:t>
+      </w:r>
+      <w:r>
+        <w:rPr>
+          <w:rFonts w:ascii="Arial" w:hAnsi="Arial" w:cs="Arial"/>
+          <w:color w:val="000000"/>
+        </w:rPr>
+        <w:t xml:space="preserve"> of</w:t>
+      </w:r>
+      <w:r>
+        <w:rPr>
+          <w:rFonts w:ascii="Arial" w:hAnsi="Arial" w:cs="Arial"/>
+          <w:color w:val="000000"/>
+        </w:rPr>
+        <w:t xml:space="preserve"> youngsters before presenting the form. Same goes for arranging an occasion, the custo</w:t>
+      </w:r>
+      <w:r>
+        <w:rPr>
+          <w:rFonts w:ascii="Arial" w:hAnsi="Arial" w:cs="Arial"/>
+          <w:color w:val="000000"/>
+        </w:rPr>
+        <w:t xml:space="preserve">mer is required to fill-out a form. </w:t>
+      </w:r>
+      <w:proofErr w:type="spellStart"/>
+      <w:r>
+        <w:rPr>
+          <w:rFonts w:ascii="Arial" w:hAnsi="Arial" w:cs="Arial"/>
+          <w:color w:val="000000"/>
+        </w:rPr>
+        <w:t>He/She</w:t>
+      </w:r>
+      <w:proofErr w:type="spellEnd"/>
+      <w:r>
+        <w:rPr>
+          <w:rFonts w:ascii="Arial" w:hAnsi="Arial" w:cs="Arial"/>
+          <w:color w:val="000000"/>
+        </w:rPr>
+        <w:t xml:space="preserve"> has picked</w:t>
+      </w:r>
+      <w:r>
+        <w:rPr>
+          <w:rFonts w:ascii="Arial" w:hAnsi="Arial" w:cs="Arial"/>
+          <w:color w:val="000000"/>
+        </w:rPr>
+        <w:t xml:space="preserve"> a kind of occasion bundles offered </w:t>
+      </w:r>
+      <w:r>
+        <w:rPr>
+          <w:rFonts w:ascii="Arial" w:hAnsi="Arial" w:cs="Arial"/>
+          <w:color w:val="000000"/>
+        </w:rPr>
+        <w:t>by the resort, show the schedule</w:t>
+      </w:r>
+      <w:r>
+        <w:rPr>
+          <w:rFonts w:ascii="Arial" w:hAnsi="Arial" w:cs="Arial"/>
+          <w:color w:val="000000"/>
+        </w:rPr>
+        <w:t xml:space="preserve"> of the occasion</w:t>
+      </w:r>
+      <w:r>
+        <w:rPr>
+          <w:rFonts w:ascii="Arial" w:hAnsi="Arial" w:cs="Arial"/>
+          <w:color w:val="000000"/>
+        </w:rPr>
+        <w:t>, and the estimated</w:t>
+      </w:r>
+      <w:r>
+        <w:rPr>
+          <w:rFonts w:ascii="Arial" w:hAnsi="Arial" w:cs="Arial"/>
+          <w:color w:val="000000"/>
+        </w:rPr>
+        <w:t xml:space="preserve"> number of guests.</w:t>
       </w:r>
     </w:p>
     <w:p>
@@ -2931,7 +3304,100 @@
           <w:rFonts w:ascii="Arial" w:hAnsi="Arial" w:cs="Arial"/>
           <w:color w:val="000000"/>
         </w:rPr>
-        <w:t>Subsequent to presenting the form, a notification message will be sent to the email address of the customer affirming that the reservation is effectively made, the notification will comprise information about the reservation, its aggregate sum, and the due date of the reservation. Once the up-front installment is accepting by the company, another notification message will be sent including the reservation ID of the customers, the information of the reservation, the aggregate sum paid and the balance of the customer. This will likewise serve as a gate pass for the customers when they came-into the resort. Cancellation of any reservation can be made a day prior to the deadline, no discounts for the customers who so far kept their up-front installment</w:t>
+        <w:t>Subsequent to presenting the form, a notification message will be sent to the email address of the customer a</w:t>
+      </w:r>
+      <w:r>
+        <w:rPr>
+          <w:rFonts w:ascii="Arial" w:hAnsi="Arial" w:cs="Arial"/>
+          <w:color w:val="000000"/>
+        </w:rPr>
+        <w:t>ffirming that the reservation was</w:t>
+      </w:r>
+      <w:r>
+        <w:rPr>
+          <w:rFonts w:ascii="Arial" w:hAnsi="Arial" w:cs="Arial"/>
+          <w:color w:val="000000"/>
+        </w:rPr>
+        <w:t xml:space="preserve"> effectively made, the notification will comprise information about the reservation, its</w:t>
+      </w:r>
+      <w:r>
+        <w:rPr>
+          <w:rFonts w:ascii="Arial" w:hAnsi="Arial" w:cs="Arial"/>
+          <w:color w:val="000000"/>
+        </w:rPr>
+        <w:t xml:space="preserve"> aggregate sum, and the deadline</w:t>
+      </w:r>
+      <w:r>
+        <w:rPr>
+          <w:rFonts w:ascii="Arial" w:hAnsi="Arial" w:cs="Arial"/>
+          <w:color w:val="000000"/>
+        </w:rPr>
+        <w:t xml:space="preserve"> of the reservation. Once the u</w:t>
+      </w:r>
+      <w:r>
+        <w:rPr>
+          <w:rFonts w:ascii="Arial" w:hAnsi="Arial" w:cs="Arial"/>
+          <w:color w:val="000000"/>
+        </w:rPr>
+        <w:t>p-front installment is accepted</w:t>
+      </w:r>
+      <w:r>
+        <w:rPr>
+          <w:rFonts w:ascii="Arial" w:hAnsi="Arial" w:cs="Arial"/>
+          <w:color w:val="000000"/>
+        </w:rPr>
+        <w:t xml:space="preserve"> by the company, another notification message will be sent including the reservation ID of the customers, the information of th</w:t>
+      </w:r>
+      <w:r>
+        <w:rPr>
+          <w:rFonts w:ascii="Arial" w:hAnsi="Arial" w:cs="Arial"/>
+          <w:color w:val="000000"/>
+        </w:rPr>
+        <w:t>e reservation, the amount</w:t>
+      </w:r>
+      <w:r>
+        <w:rPr>
+          <w:rFonts w:ascii="Arial" w:hAnsi="Arial" w:cs="Arial"/>
+          <w:color w:val="000000"/>
+        </w:rPr>
+        <w:t xml:space="preserve"> paid</w:t>
+      </w:r>
+      <w:r>
+        <w:rPr>
+          <w:rFonts w:ascii="Arial" w:hAnsi="Arial" w:cs="Arial"/>
+          <w:color w:val="000000"/>
+        </w:rPr>
+        <w:t>,</w:t>
+      </w:r>
+      <w:r>
+        <w:rPr>
+          <w:rFonts w:ascii="Arial" w:hAnsi="Arial" w:cs="Arial"/>
+          <w:color w:val="000000"/>
+        </w:rPr>
+        <w:t xml:space="preserve"> and the balance of </w:t>
+      </w:r>
+      <w:bookmarkStart w:id="6" w:name="_GoBack"/>
+      <w:bookmarkEnd w:id="6"/>
+      <w:r>
+        <w:rPr>
+          <w:rFonts w:ascii="Arial" w:hAnsi="Arial" w:cs="Arial"/>
+          <w:color w:val="000000"/>
+        </w:rPr>
+        <w:t>the customer. This will likewise serve as a gate pass for the customers when the</w:t>
+      </w:r>
+      <w:r>
+        <w:rPr>
+          <w:rFonts w:ascii="Arial" w:hAnsi="Arial" w:cs="Arial"/>
+          <w:color w:val="000000"/>
+        </w:rPr>
+        <w:t>y come to</w:t>
+      </w:r>
+      <w:r>
+        <w:rPr>
+          <w:rFonts w:ascii="Arial" w:hAnsi="Arial" w:cs="Arial"/>
+          <w:color w:val="000000"/>
+        </w:rPr>
+        <w:t xml:space="preserve"> the resort. Cancellation of any reservation can be made a day prior to the deadline, no discounts for the customers who so far kept their up-front installment</w:t>
       </w:r>
     </w:p>
     <w:p>
@@ -14116,7 +14582,7 @@
 </file>
 
 <file path=customXml/itemProps1.xml><?xml version="1.0" encoding="utf-8"?>
-<ds:datastoreItem xmlns:ds="http://schemas.openxmlformats.org/officeDocument/2006/customXml" ds:itemID="{E3A6436C-D601-453F-8224-A15B10444EDE}">
+<ds:datastoreItem xmlns:ds="http://schemas.openxmlformats.org/officeDocument/2006/customXml" ds:itemID="{24F3F269-BE35-413A-BE08-ED2C8247CCF4}">
   <ds:schemaRefs>
     <ds:schemaRef ds:uri="http://schemas.openxmlformats.org/officeDocument/2006/bibliography"/>
   </ds:schemaRefs>

</xml_diff>

<commit_message>
Docu - Project Context (updated)
</commit_message>
<xml_diff>
--- a/Documentation/MCSPROJ/Needed Documents/Docu.docx
+++ b/Documentation/MCSPROJ/Needed Documents/Docu.docx
@@ -3065,7 +3065,21 @@
           <w:rFonts w:ascii="Arial" w:hAnsi="Arial" w:cs="Arial"/>
           <w:color w:val="000000"/>
         </w:rPr>
-        <w:t xml:space="preserve"> somebody might want to enlist, it will be checked deliberately by the system that implies on the off chance that you don't have a record the enlistment shape that you submitted will be confirmed first and will illuminate you </w:t>
+        <w:t xml:space="preserve"> somebody might want to enlist,</w:t>
+      </w:r>
+      <w:r>
+        <w:rPr>
+          <w:rFonts w:ascii="Arial" w:hAnsi="Arial" w:cs="Arial"/>
+          <w:color w:val="000000"/>
+        </w:rPr>
+        <w:t xml:space="preserve"> it will be checked carefully</w:t>
+      </w:r>
+      <w:r>
+        <w:rPr>
+          <w:rFonts w:ascii="Arial" w:hAnsi="Arial" w:cs="Arial"/>
+          <w:color w:val="000000"/>
+        </w:rPr>
+        <w:t xml:space="preserve"> by the system that implies on the off chance that you don't have a record the enlistment shape that you submitted will be confirmed first and will illuminate you </w:t>
       </w:r>
       <w:r>
         <w:rPr>
@@ -3099,7 +3113,21 @@
           <w:rFonts w:ascii="Arial" w:hAnsi="Arial" w:cs="Arial"/>
           <w:color w:val="000000"/>
         </w:rPr>
-        <w:t xml:space="preserve">With regard to security, the proposed system will incorporate a log-in structure. This will have two (2) levels of access. The first will be the executive of the system and the customer for the second level of access. The approved </w:t>
+        <w:t>With regard to security, the proposed system will incorporate a log-in structure. This will have two (2) levels of access.</w:t>
+      </w:r>
+      <w:r>
+        <w:rPr>
+          <w:rFonts w:ascii="Arial" w:hAnsi="Arial" w:cs="Arial"/>
+          <w:color w:val="000000"/>
+        </w:rPr>
+        <w:t xml:space="preserve"> The first will be the administrator</w:t>
+      </w:r>
+      <w:r>
+        <w:rPr>
+          <w:rFonts w:ascii="Arial" w:hAnsi="Arial" w:cs="Arial"/>
+          <w:color w:val="000000"/>
+        </w:rPr>
+        <w:t xml:space="preserve"> of the system and the customer for the second level of access. The approved </w:t>
       </w:r>
       <w:r>
         <w:rPr>
@@ -3374,31 +3402,59 @@
           <w:rFonts w:ascii="Arial" w:hAnsi="Arial" w:cs="Arial"/>
           <w:color w:val="000000"/>
         </w:rPr>
-        <w:t xml:space="preserve"> and the balance of </w:t>
+        <w:t xml:space="preserve"> and the balance of the customer. This will likewise serve as a gate pass for the customers when the</w:t>
+      </w:r>
+      <w:r>
+        <w:rPr>
+          <w:rFonts w:ascii="Arial" w:hAnsi="Arial" w:cs="Arial"/>
+          <w:color w:val="000000"/>
+        </w:rPr>
+        <w:t>y come to</w:t>
+      </w:r>
+      <w:r>
+        <w:rPr>
+          <w:rFonts w:ascii="Arial" w:hAnsi="Arial" w:cs="Arial"/>
+          <w:color w:val="000000"/>
+        </w:rPr>
+        <w:t xml:space="preserve"> the resort. Cancellation of any reservation can be made a day pri</w:t>
+      </w:r>
+      <w:r>
+        <w:rPr>
+          <w:rFonts w:ascii="Arial" w:hAnsi="Arial" w:cs="Arial"/>
+          <w:color w:val="000000"/>
+        </w:rPr>
+        <w:t>or to the deadline, no refunds</w:t>
+      </w:r>
+      <w:r>
+        <w:rPr>
+          <w:rFonts w:ascii="Arial" w:hAnsi="Arial" w:cs="Arial"/>
+          <w:color w:val="000000"/>
+        </w:rPr>
+        <w:t xml:space="preserve"> for the customers who</w:t>
+      </w:r>
+      <w:r>
+        <w:rPr>
+          <w:rFonts w:ascii="Arial" w:hAnsi="Arial" w:cs="Arial"/>
+          <w:color w:val="000000"/>
+        </w:rPr>
+        <w:t xml:space="preserve"> already deposited t</w:t>
+      </w:r>
+      <w:r>
+        <w:rPr>
+          <w:rFonts w:ascii="Arial" w:hAnsi="Arial" w:cs="Arial"/>
+          <w:color w:val="000000"/>
+        </w:rPr>
+        <w:t>heir up-front installment</w:t>
+      </w:r>
+      <w:r>
+        <w:rPr>
+          <w:rFonts w:ascii="Arial" w:hAnsi="Arial" w:cs="Arial"/>
+          <w:color w:val="000000"/>
+        </w:rPr>
+        <w:t>.</w:t>
       </w:r>
       <w:bookmarkStart w:id="6" w:name="_GoBack"/>
       <w:bookmarkEnd w:id="6"/>
-      <w:r>
-        <w:rPr>
-          <w:rFonts w:ascii="Arial" w:hAnsi="Arial" w:cs="Arial"/>
-          <w:color w:val="000000"/>
-        </w:rPr>
-        <w:t>the customer. This will likewise serve as a gate pass for the customers when the</w:t>
-      </w:r>
-      <w:r>
-        <w:rPr>
-          <w:rFonts w:ascii="Arial" w:hAnsi="Arial" w:cs="Arial"/>
-          <w:color w:val="000000"/>
-        </w:rPr>
-        <w:t>y come to</w:t>
-      </w:r>
-      <w:r>
-        <w:rPr>
-          <w:rFonts w:ascii="Arial" w:hAnsi="Arial" w:cs="Arial"/>
-          <w:color w:val="000000"/>
-        </w:rPr>
-        <w:t xml:space="preserve"> the resort. Cancellation of any reservation can be made a day prior to the deadline, no discounts for the customers who so far kept their up-front installment</w:t>
-      </w:r>
     </w:p>
     <w:p>
       <w:pPr>
@@ -14582,7 +14638,7 @@
 </file>
 
 <file path=customXml/itemProps1.xml><?xml version="1.0" encoding="utf-8"?>
-<ds:datastoreItem xmlns:ds="http://schemas.openxmlformats.org/officeDocument/2006/customXml" ds:itemID="{24F3F269-BE35-413A-BE08-ED2C8247CCF4}">
+<ds:datastoreItem xmlns:ds="http://schemas.openxmlformats.org/officeDocument/2006/customXml" ds:itemID="{7E829D22-6FD9-43EE-A51E-283291E4BEDF}">
   <ds:schemaRefs>
     <ds:schemaRef ds:uri="http://schemas.openxmlformats.org/officeDocument/2006/bibliography"/>
   </ds:schemaRefs>

</xml_diff>

<commit_message>
Docu - Purpose and Description (proofread)
</commit_message>
<xml_diff>
--- a/Documentation/MCSPROJ/Needed Documents/Docu.docx
+++ b/Documentation/MCSPROJ/Needed Documents/Docu.docx
@@ -3453,8 +3453,6 @@
         </w:rPr>
         <w:t>.</w:t>
       </w:r>
-      <w:bookmarkStart w:id="6" w:name="_GoBack"/>
-      <w:bookmarkEnd w:id="6"/>
     </w:p>
     <w:p>
       <w:pPr>
@@ -3482,7 +3480,7 @@
           <w:szCs w:val="24"/>
         </w:rPr>
       </w:pPr>
-      <w:bookmarkStart w:id="7" w:name="_Toc460814017"/>
+      <w:bookmarkStart w:id="6" w:name="_Toc460814017"/>
       <w:r>
         <w:rPr>
           <w:rFonts w:ascii="Arial" w:hAnsi="Arial" w:cs="Arial"/>
@@ -3492,7 +3490,7 @@
         </w:rPr>
         <w:t>Purpose and Description</w:t>
       </w:r>
-      <w:bookmarkEnd w:id="7"/>
+      <w:bookmarkEnd w:id="6"/>
     </w:p>
     <w:p>
       <w:pPr>
@@ -3514,7 +3512,25 @@
           <w:sz w:val="24"/>
           <w:szCs w:val="24"/>
         </w:rPr>
-        <w:t>An online reservation system is a great way to take the website to the next level. Enabling people to book and check availability online enhances the user experience and will generate more business from your website. Online Resort reservation system is easily integrated into the website, so you can start seeing the benefits of letting customers book online.</w:t>
+        <w:t>An online reservation system is a great way to take the website to the next level. Enabling people to book and check availability online enhances the user experience and will generate more business fr</w:t>
+      </w:r>
+      <w:r>
+        <w:rPr>
+          <w:rFonts w:cs="Arial"/>
+          <w:color w:val="000000"/>
+          <w:sz w:val="24"/>
+          <w:szCs w:val="24"/>
+        </w:rPr>
+        <w:t>om your website. Online Resort Reservation S</w:t>
+      </w:r>
+      <w:r>
+        <w:rPr>
+          <w:rFonts w:cs="Arial"/>
+          <w:color w:val="000000"/>
+          <w:sz w:val="24"/>
+          <w:szCs w:val="24"/>
+        </w:rPr>
+        <w:t>ystem is easily integrated into the website, so you can start seeing the benefits of letting customers book online.</w:t>
       </w:r>
     </w:p>
     <w:p>
@@ -3537,7 +3553,16 @@
           <w:sz w:val="24"/>
           <w:szCs w:val="24"/>
         </w:rPr>
-        <w:t xml:space="preserve">A connection was mas made through one of the professors, Mr. Alfredo </w:t>
+        <w:t>A connection was</w:t>
+      </w:r>
+      <w:r>
+        <w:rPr>
+          <w:rFonts w:cs="Arial"/>
+          <w:color w:val="000000"/>
+          <w:sz w:val="24"/>
+          <w:szCs w:val="24"/>
+        </w:rPr>
+        <w:t xml:space="preserve"> made through one of the professors, Mr. Alfredo </w:t>
       </w:r>
       <w:proofErr w:type="spellStart"/>
       <w:r>
@@ -3557,7 +3582,124 @@
           <w:sz w:val="24"/>
           <w:szCs w:val="24"/>
         </w:rPr>
-        <w:t>, prompting the group to choose him to be their client for the project. With further studying on the client, the group found out that he wanted to build a resort hotel somewhere in Samar. Because of that, he requested the developers to create a reservation system, for both online and walk-ins. The developers accepted his request and determined to create a website and mobile application for reservation system that will give satisfaction to the client, management, and customers. Moreover, the developers will work hard to build a fully integrated online reservation that is extremely easy to use; resulting in time and efficiency savings in the business. The system allows customers to reserve online and can be further integrated to also take the payment; all online, all automatically</w:t>
+        <w:t>, prompting the group to choose him to be their client for th</w:t>
+      </w:r>
+      <w:r>
+        <w:rPr>
+          <w:rFonts w:cs="Arial"/>
+          <w:color w:val="000000"/>
+          <w:sz w:val="24"/>
+          <w:szCs w:val="24"/>
+        </w:rPr>
+        <w:t>e project. With further study about</w:t>
+      </w:r>
+      <w:r>
+        <w:rPr>
+          <w:rFonts w:cs="Arial"/>
+          <w:color w:val="000000"/>
+          <w:sz w:val="24"/>
+          <w:szCs w:val="24"/>
+        </w:rPr>
+        <w:t xml:space="preserve"> the client, the group found out that he wanted to build a resort hotel somewhere in Samar. Because of that, he requested the developers to create a reservation syst</w:t>
+      </w:r>
+      <w:r>
+        <w:rPr>
+          <w:rFonts w:cs="Arial"/>
+          <w:color w:val="000000"/>
+          <w:sz w:val="24"/>
+          <w:szCs w:val="24"/>
+        </w:rPr>
+        <w:t>em, for both online and walk-in guests</w:t>
+      </w:r>
+      <w:r>
+        <w:rPr>
+          <w:rFonts w:cs="Arial"/>
+          <w:color w:val="000000"/>
+          <w:sz w:val="24"/>
+          <w:szCs w:val="24"/>
+        </w:rPr>
+        <w:t>. The developers accepted his request and</w:t>
+      </w:r>
+      <w:r>
+        <w:rPr>
+          <w:rFonts w:cs="Arial"/>
+          <w:color w:val="000000"/>
+          <w:sz w:val="24"/>
+          <w:szCs w:val="24"/>
+        </w:rPr>
+        <w:t xml:space="preserve"> were</w:t>
+      </w:r>
+      <w:r>
+        <w:rPr>
+          <w:rFonts w:cs="Arial"/>
+          <w:color w:val="000000"/>
+          <w:sz w:val="24"/>
+          <w:szCs w:val="24"/>
+        </w:rPr>
+        <w:t xml:space="preserve"> determined to create a website and mobile application for reservation system that will give satisfaction to the client, management, and customers. Moreover, the developers will work hard to build a fully integrated online reservation that is extremely easy to use; resulting</w:t>
+      </w:r>
+      <w:r>
+        <w:rPr>
+          <w:rFonts w:cs="Arial"/>
+          <w:color w:val="000000"/>
+          <w:sz w:val="24"/>
+          <w:szCs w:val="24"/>
+        </w:rPr>
+        <w:t xml:space="preserve"> to efficiently</w:t>
+      </w:r>
+      <w:r>
+        <w:rPr>
+          <w:rFonts w:cs="Arial"/>
+          <w:color w:val="000000"/>
+          <w:sz w:val="24"/>
+          <w:szCs w:val="24"/>
+        </w:rPr>
+        <w:t xml:space="preserve"> in time and </w:t>
+      </w:r>
+      <w:r>
+        <w:rPr>
+          <w:rFonts w:cs="Arial"/>
+          <w:color w:val="000000"/>
+          <w:sz w:val="24"/>
+          <w:szCs w:val="24"/>
+        </w:rPr>
+        <w:t>productive savings for the business. This</w:t>
+      </w:r>
+      <w:r>
+        <w:rPr>
+          <w:rFonts w:cs="Arial"/>
+          <w:color w:val="000000"/>
+          <w:sz w:val="24"/>
+          <w:szCs w:val="24"/>
+        </w:rPr>
+        <w:t xml:space="preserve"> system allows customers to reserve online and can be further integrated to also t</w:t>
+      </w:r>
+      <w:r>
+        <w:rPr>
+          <w:rFonts w:cs="Arial"/>
+          <w:color w:val="000000"/>
+          <w:sz w:val="24"/>
+          <w:szCs w:val="24"/>
+        </w:rPr>
+        <w:t>ake the payment; all online</w:t>
+      </w:r>
+      <w:r>
+        <w:rPr>
+          <w:rFonts w:cs="Arial"/>
+          <w:color w:val="000000"/>
+          <w:sz w:val="24"/>
+          <w:szCs w:val="24"/>
+        </w:rPr>
+        <w:t xml:space="preserve"> automatically</w:t>
+      </w:r>
+      <w:r>
+        <w:rPr>
+          <w:rFonts w:cs="Arial"/>
+          <w:color w:val="000000"/>
+          <w:sz w:val="24"/>
+          <w:szCs w:val="24"/>
+        </w:rPr>
+        <w:t>.</w:t>
       </w:r>
     </w:p>
     <w:p>
@@ -3617,16 +3759,16 @@
           <w:sz w:val="24"/>
           <w:szCs w:val="24"/>
         </w:rPr>
-        <w:t> </w:t>
-      </w:r>
-      <w:r>
-        <w:rPr>
-          <w:rFonts w:cs="Arial"/>
-          <w:color w:val="000000"/>
-          <w:sz w:val="24"/>
-          <w:szCs w:val="24"/>
-        </w:rPr>
-        <w:t>- our online admin tool offers supreme ease of use for cost and time efficient management.</w:t>
+        <w:t>. The</w:t>
+      </w:r>
+      <w:r>
+        <w:rPr>
+          <w:rFonts w:cs="Arial"/>
+          <w:color w:val="000000"/>
+          <w:sz w:val="24"/>
+          <w:szCs w:val="24"/>
+        </w:rPr>
+        <w:t xml:space="preserve"> online admin tool offers supreme ease of use for cost and time efficient management.</w:t>
       </w:r>
     </w:p>
     <w:p>
@@ -3663,16 +3805,43 @@
           <w:sz w:val="24"/>
           <w:szCs w:val="24"/>
         </w:rPr>
-        <w:t> </w:t>
-      </w:r>
-      <w:r>
-        <w:rPr>
-          <w:rFonts w:cs="Arial"/>
-          <w:color w:val="000000"/>
-          <w:sz w:val="24"/>
-          <w:szCs w:val="24"/>
-        </w:rPr>
-        <w:t>- allocation in real time ensures there are no duplicate bookings</w:t>
+        <w:t>. A</w:t>
+      </w:r>
+      <w:r>
+        <w:rPr>
+          <w:rFonts w:cs="Arial"/>
+          <w:color w:val="000000"/>
+          <w:sz w:val="24"/>
+          <w:szCs w:val="24"/>
+        </w:rPr>
+        <w:t>llocation in real time ensures</w:t>
+      </w:r>
+      <w:r>
+        <w:rPr>
+          <w:rFonts w:cs="Arial"/>
+          <w:color w:val="000000"/>
+          <w:sz w:val="24"/>
+          <w:szCs w:val="24"/>
+        </w:rPr>
+        <w:t xml:space="preserve"> that</w:t>
+      </w:r>
+      <w:r>
+        <w:rPr>
+          <w:rFonts w:cs="Arial"/>
+          <w:color w:val="000000"/>
+          <w:sz w:val="24"/>
+          <w:szCs w:val="24"/>
+        </w:rPr>
+        <w:t xml:space="preserve"> there are no duplicate bookings</w:t>
+      </w:r>
+      <w:r>
+        <w:rPr>
+          <w:rFonts w:cs="Arial"/>
+          <w:color w:val="000000"/>
+          <w:sz w:val="24"/>
+          <w:szCs w:val="24"/>
+        </w:rPr>
+        <w:t>.</w:t>
       </w:r>
     </w:p>
     <w:p>
@@ -3709,7 +3878,25 @@
           <w:sz w:val="24"/>
           <w:szCs w:val="24"/>
         </w:rPr>
-        <w:t>, password protected online administration</w:t>
+        <w:t>. Password protects</w:t>
+      </w:r>
+      <w:r>
+        <w:rPr>
+          <w:rFonts w:cs="Arial"/>
+          <w:color w:val="000000"/>
+          <w:sz w:val="24"/>
+          <w:szCs w:val="24"/>
+        </w:rPr>
+        <w:t xml:space="preserve"> online administration</w:t>
+      </w:r>
+      <w:r>
+        <w:rPr>
+          <w:rFonts w:cs="Arial"/>
+          <w:color w:val="000000"/>
+          <w:sz w:val="24"/>
+          <w:szCs w:val="24"/>
+        </w:rPr>
+        <w:t>.</w:t>
       </w:r>
     </w:p>
     <w:p>
@@ -3742,6 +3929,16 @@
       <w:r>
         <w:rPr>
           <w:rFonts w:cs="Arial"/>
+          <w:bCs/>
+          <w:color w:val="000000"/>
+          <w:sz w:val="24"/>
+          <w:szCs w:val="24"/>
+        </w:rPr>
+        <w:t>.</w:t>
+      </w:r>
+      <w:r>
+        <w:rPr>
+          <w:rFonts w:cs="Arial"/>
           <w:color w:val="000000"/>
           <w:sz w:val="24"/>
           <w:szCs w:val="24"/>
@@ -3788,6 +3985,17 @@
       <w:r>
         <w:rPr>
           <w:rFonts w:cs="Arial"/>
+          <w:b/>
+          <w:bCs/>
+          <w:color w:val="000000"/>
+          <w:sz w:val="24"/>
+          <w:szCs w:val="24"/>
+        </w:rPr>
+        <w:t>.</w:t>
+      </w:r>
+      <w:r>
+        <w:rPr>
+          <w:rFonts w:cs="Arial"/>
           <w:color w:val="000000"/>
           <w:sz w:val="24"/>
           <w:szCs w:val="24"/>
@@ -3829,7 +4037,28 @@
           <w:sz w:val="24"/>
           <w:szCs w:val="24"/>
         </w:rPr>
-        <w:t>Calendar based</w:t>
+        <w:t>Calendar-</w:t>
+      </w:r>
+      <w:r>
+        <w:rPr>
+          <w:rFonts w:cs="Arial"/>
+          <w:b/>
+          <w:bCs/>
+          <w:color w:val="000000"/>
+          <w:sz w:val="24"/>
+          <w:szCs w:val="24"/>
+        </w:rPr>
+        <w:t>based</w:t>
+      </w:r>
+      <w:r>
+        <w:rPr>
+          <w:rFonts w:cs="Arial"/>
+          <w:bCs/>
+          <w:color w:val="000000"/>
+          <w:sz w:val="24"/>
+          <w:szCs w:val="24"/>
+        </w:rPr>
+        <w:t>.</w:t>
       </w:r>
       <w:r>
         <w:rPr>
@@ -3847,7 +4076,25 @@
           <w:sz w:val="24"/>
           <w:szCs w:val="24"/>
         </w:rPr>
-        <w:t>web booking tool showing real time availability</w:t>
+        <w:t>Web booking tool shows</w:t>
+      </w:r>
+      <w:r>
+        <w:rPr>
+          <w:rFonts w:cs="Arial"/>
+          <w:color w:val="000000"/>
+          <w:sz w:val="24"/>
+          <w:szCs w:val="24"/>
+        </w:rPr>
+        <w:t xml:space="preserve"> real time availability</w:t>
+      </w:r>
+      <w:r>
+        <w:rPr>
+          <w:rFonts w:cs="Arial"/>
+          <w:color w:val="000000"/>
+          <w:sz w:val="24"/>
+          <w:szCs w:val="24"/>
+        </w:rPr>
+        <w:t>.</w:t>
       </w:r>
     </w:p>
     <w:p>
@@ -3880,6 +4127,16 @@
       <w:r>
         <w:rPr>
           <w:rFonts w:cs="Arial"/>
+          <w:bCs/>
+          <w:color w:val="000000"/>
+          <w:sz w:val="24"/>
+          <w:szCs w:val="24"/>
+        </w:rPr>
+        <w:t>.</w:t>
+      </w:r>
+      <w:r>
+        <w:rPr>
+          <w:rFonts w:cs="Arial"/>
           <w:color w:val="000000"/>
           <w:sz w:val="24"/>
           <w:szCs w:val="24"/>
@@ -3893,7 +4150,43 @@
           <w:sz w:val="24"/>
           <w:szCs w:val="24"/>
         </w:rPr>
-        <w:t>on any given Day with availability easily set to user defined pattern, with or without exceptions</w:t>
+        <w:t xml:space="preserve">At any available day, the </w:t>
+      </w:r>
+      <w:r>
+        <w:rPr>
+          <w:rFonts w:cs="Arial"/>
+          <w:color w:val="000000"/>
+          <w:sz w:val="24"/>
+          <w:szCs w:val="24"/>
+        </w:rPr>
+        <w:t>user</w:t>
+      </w:r>
+      <w:r>
+        <w:rPr>
+          <w:rFonts w:cs="Arial"/>
+          <w:color w:val="000000"/>
+          <w:sz w:val="24"/>
+          <w:szCs w:val="24"/>
+        </w:rPr>
+        <w:t xml:space="preserve"> can easily define</w:t>
+      </w:r>
+      <w:r>
+        <w:rPr>
+          <w:rFonts w:cs="Arial"/>
+          <w:color w:val="000000"/>
+          <w:sz w:val="24"/>
+          <w:szCs w:val="24"/>
+        </w:rPr>
+        <w:t xml:space="preserve"> pattern, with or without exceptions</w:t>
+      </w:r>
+      <w:r>
+        <w:rPr>
+          <w:rFonts w:cs="Arial"/>
+          <w:color w:val="000000"/>
+          <w:sz w:val="24"/>
+          <w:szCs w:val="24"/>
+        </w:rPr>
+        <w:t>.</w:t>
       </w:r>
     </w:p>
     <w:p>
@@ -3926,6 +4219,16 @@
       <w:r>
         <w:rPr>
           <w:rFonts w:cs="Arial"/>
+          <w:bCs/>
+          <w:color w:val="000000"/>
+          <w:sz w:val="24"/>
+          <w:szCs w:val="24"/>
+        </w:rPr>
+        <w:t>.</w:t>
+      </w:r>
+      <w:r>
+        <w:rPr>
+          <w:rFonts w:cs="Arial"/>
           <w:color w:val="000000"/>
           <w:sz w:val="24"/>
           <w:szCs w:val="24"/>
@@ -3939,7 +4242,16 @@
           <w:sz w:val="24"/>
           <w:szCs w:val="24"/>
         </w:rPr>
-        <w:t>to payment system of your choice</w:t>
+        <w:t>T</w:t>
+      </w:r>
+      <w:r>
+        <w:rPr>
+          <w:rFonts w:cs="Arial"/>
+          <w:color w:val="000000"/>
+          <w:sz w:val="24"/>
+          <w:szCs w:val="24"/>
+        </w:rPr>
+        <w:t>o payment system of your choice</w:t>
       </w:r>
     </w:p>
     <w:p>
@@ -3972,6 +4284,16 @@
       <w:r>
         <w:rPr>
           <w:rFonts w:cs="Arial"/>
+          <w:bCs/>
+          <w:color w:val="000000"/>
+          <w:sz w:val="24"/>
+          <w:szCs w:val="24"/>
+        </w:rPr>
+        <w:t>.</w:t>
+      </w:r>
+      <w:r>
+        <w:rPr>
+          <w:rFonts w:cs="Arial"/>
           <w:color w:val="000000"/>
           <w:sz w:val="24"/>
           <w:szCs w:val="24"/>
@@ -3985,8 +4307,64 @@
           <w:sz w:val="24"/>
           <w:szCs w:val="24"/>
         </w:rPr>
-        <w:t>of order sent to website administrator with full details available within secure online administration area</w:t>
-      </w:r>
+        <w:t xml:space="preserve">A confirmation </w:t>
+      </w:r>
+      <w:r>
+        <w:rPr>
+          <w:rFonts w:cs="Arial"/>
+          <w:color w:val="000000"/>
+          <w:sz w:val="24"/>
+          <w:szCs w:val="24"/>
+        </w:rPr>
+        <w:t xml:space="preserve">of order </w:t>
+      </w:r>
+      <w:r>
+        <w:rPr>
+          <w:rFonts w:cs="Arial"/>
+          <w:color w:val="000000"/>
+          <w:sz w:val="24"/>
+          <w:szCs w:val="24"/>
+        </w:rPr>
+        <w:t xml:space="preserve">can be </w:t>
+      </w:r>
+      <w:r>
+        <w:rPr>
+          <w:rFonts w:cs="Arial"/>
+          <w:color w:val="000000"/>
+          <w:sz w:val="24"/>
+          <w:szCs w:val="24"/>
+        </w:rPr>
+        <w:t xml:space="preserve">sent to </w:t>
+      </w:r>
+      <w:r>
+        <w:rPr>
+          <w:rFonts w:cs="Arial"/>
+          <w:color w:val="000000"/>
+          <w:sz w:val="24"/>
+          <w:szCs w:val="24"/>
+        </w:rPr>
+        <w:t xml:space="preserve">the </w:t>
+      </w:r>
+      <w:r>
+        <w:rPr>
+          <w:rFonts w:cs="Arial"/>
+          <w:color w:val="000000"/>
+          <w:sz w:val="24"/>
+          <w:szCs w:val="24"/>
+        </w:rPr>
+        <w:t>website administrator with full details available within secure online administration area</w:t>
+      </w:r>
+      <w:r>
+        <w:rPr>
+          <w:rFonts w:cs="Arial"/>
+          <w:color w:val="000000"/>
+          <w:sz w:val="24"/>
+          <w:szCs w:val="24"/>
+        </w:rPr>
+        <w:t>.</w:t>
+      </w:r>
+      <w:bookmarkStart w:id="7" w:name="_GoBack"/>
+      <w:bookmarkEnd w:id="7"/>
     </w:p>
     <w:p>
       <w:pPr>
@@ -12212,7 +12590,7 @@
           <w:rPr>
             <w:noProof/>
           </w:rPr>
-          <w:t>v</w:t>
+          <w:t>iv</w:t>
         </w:r>
         <w:r>
           <w:rPr>
@@ -14638,7 +15016,7 @@
 </file>
 
 <file path=customXml/itemProps1.xml><?xml version="1.0" encoding="utf-8"?>
-<ds:datastoreItem xmlns:ds="http://schemas.openxmlformats.org/officeDocument/2006/customXml" ds:itemID="{7E829D22-6FD9-43EE-A51E-283291E4BEDF}">
+<ds:datastoreItem xmlns:ds="http://schemas.openxmlformats.org/officeDocument/2006/customXml" ds:itemID="{BC22CEDF-3692-4993-8B94-BFF0A5990C52}">
   <ds:schemaRefs>
     <ds:schemaRef ds:uri="http://schemas.openxmlformats.org/officeDocument/2006/bibliography"/>
   </ds:schemaRefs>

</xml_diff>

<commit_message>
Docu - Objectives (proofread)
</commit_message>
<xml_diff>
--- a/Documentation/MCSPROJ/Needed Documents/Docu.docx
+++ b/Documentation/MCSPROJ/Needed Documents/Docu.docx
@@ -4363,8 +4363,6 @@
         </w:rPr>
         <w:t>.</w:t>
       </w:r>
-      <w:bookmarkStart w:id="7" w:name="_GoBack"/>
-      <w:bookmarkEnd w:id="7"/>
     </w:p>
     <w:p>
       <w:pPr>
@@ -4390,7 +4388,7 @@
           <w:szCs w:val="24"/>
         </w:rPr>
       </w:pPr>
-      <w:bookmarkStart w:id="8" w:name="_Toc460814018"/>
+      <w:bookmarkStart w:id="7" w:name="_Toc460814018"/>
       <w:r>
         <w:rPr>
           <w:rFonts w:ascii="Arial" w:hAnsi="Arial" w:cs="Arial"/>
@@ -4400,7 +4398,7 @@
         </w:rPr>
         <w:t>Objectives</w:t>
       </w:r>
-      <w:bookmarkEnd w:id="8"/>
+      <w:bookmarkEnd w:id="7"/>
     </w:p>
     <w:p>
       <w:pPr>
@@ -4413,7 +4411,7 @@
           <w:color w:val="000000"/>
         </w:rPr>
       </w:pPr>
-      <w:bookmarkStart w:id="9" w:name="_Toc460814019"/>
+      <w:bookmarkStart w:id="8" w:name="_Toc460814019"/>
       <w:r>
         <w:rPr>
           <w:rFonts w:ascii="Arial" w:hAnsi="Arial" w:cs="Arial"/>
@@ -4421,7 +4419,7 @@
         </w:rPr>
         <w:t>General Objectives</w:t>
       </w:r>
-      <w:bookmarkEnd w:id="9"/>
+      <w:bookmarkEnd w:id="8"/>
     </w:p>
     <w:p>
       <w:pPr>
@@ -4538,8 +4536,8 @@
           <w:color w:val="000000"/>
         </w:rPr>
       </w:pPr>
-      <w:bookmarkStart w:id="10" w:name="Specific_Objectives"/>
-      <w:bookmarkEnd w:id="10"/>
+      <w:bookmarkStart w:id="9" w:name="Specific_Objectives"/>
+      <w:bookmarkEnd w:id="9"/>
     </w:p>
     <w:p>
       <w:pPr>
@@ -4552,7 +4550,7 @@
           <w:color w:val="000000"/>
         </w:rPr>
       </w:pPr>
-      <w:bookmarkStart w:id="11" w:name="_Toc460814020"/>
+      <w:bookmarkStart w:id="10" w:name="_Toc460814020"/>
       <w:r>
         <w:rPr>
           <w:rFonts w:ascii="Arial" w:hAnsi="Arial" w:cs="Arial"/>
@@ -4560,7 +4558,7 @@
         </w:rPr>
         <w:t>Specific Objectives</w:t>
       </w:r>
-      <w:bookmarkEnd w:id="11"/>
+      <w:bookmarkEnd w:id="10"/>
     </w:p>
     <w:p>
       <w:pPr>
@@ -4585,7 +4583,25 @@
           <w:sz w:val="24"/>
           <w:szCs w:val="24"/>
         </w:rPr>
-        <w:t>To increase convenience for the customers and management</w:t>
+        <w:t xml:space="preserve">To increase convenience for the customers and </w:t>
+      </w:r>
+      <w:r>
+        <w:rPr>
+          <w:rFonts w:cs="Arial"/>
+          <w:color w:val="000000"/>
+          <w:sz w:val="24"/>
+          <w:szCs w:val="24"/>
+        </w:rPr>
+        <w:t xml:space="preserve">the </w:t>
+      </w:r>
+      <w:r>
+        <w:rPr>
+          <w:rFonts w:cs="Arial"/>
+          <w:color w:val="000000"/>
+          <w:sz w:val="24"/>
+          <w:szCs w:val="24"/>
+        </w:rPr>
+        <w:t>management</w:t>
       </w:r>
     </w:p>
     <w:p>
@@ -4611,7 +4627,34 @@
           <w:sz w:val="24"/>
           <w:szCs w:val="24"/>
         </w:rPr>
-        <w:t>To provide client with a website and mobile application for resort reservation system.</w:t>
+        <w:t xml:space="preserve">To provide </w:t>
+      </w:r>
+      <w:r>
+        <w:rPr>
+          <w:rFonts w:cs="Arial"/>
+          <w:color w:val="000000"/>
+          <w:sz w:val="24"/>
+          <w:szCs w:val="24"/>
+        </w:rPr>
+        <w:t xml:space="preserve">the </w:t>
+      </w:r>
+      <w:r>
+        <w:rPr>
+          <w:rFonts w:cs="Arial"/>
+          <w:color w:val="000000"/>
+          <w:sz w:val="24"/>
+          <w:szCs w:val="24"/>
+        </w:rPr>
+        <w:t xml:space="preserve">client with a website and mobile application for </w:t>
+      </w:r>
+      <w:r>
+        <w:rPr>
+          <w:rFonts w:cs="Arial"/>
+          <w:color w:val="000000"/>
+          <w:sz w:val="24"/>
+          <w:szCs w:val="24"/>
+        </w:rPr>
+        <w:t>the resort reservation system</w:t>
       </w:r>
     </w:p>
     <w:p>
@@ -4637,7 +4680,16 @@
           <w:sz w:val="24"/>
           <w:szCs w:val="24"/>
         </w:rPr>
-        <w:t>To create a database for the details entered by customers from the resort reservation system.</w:t>
+        <w:t>To create a database for the details entered by customers fro</w:t>
+      </w:r>
+      <w:r>
+        <w:rPr>
+          <w:rFonts w:cs="Arial"/>
+          <w:color w:val="000000"/>
+          <w:sz w:val="24"/>
+          <w:szCs w:val="24"/>
+        </w:rPr>
+        <w:t>m the resort reservation system</w:t>
       </w:r>
     </w:p>
     <w:p>
@@ -4715,7 +4767,27 @@
           <w:sz w:val="24"/>
           <w:szCs w:val="24"/>
         </w:rPr>
-        <w:t>To generate detailed reports that will provide a clear understanding on what's going on with the resort</w:t>
+        <w:t>To generate detailed reports that will provide a clear under</w:t>
+      </w:r>
+      <w:r>
+        <w:rPr>
+          <w:rFonts w:cs="Arial"/>
+          <w:color w:val="000000"/>
+          <w:sz w:val="24"/>
+          <w:szCs w:val="24"/>
+        </w:rPr>
+        <w:t>standing on what's going on in</w:t>
+      </w:r>
+      <w:bookmarkStart w:id="11" w:name="_GoBack"/>
+      <w:bookmarkEnd w:id="11"/>
+      <w:r>
+        <w:rPr>
+          <w:rFonts w:cs="Arial"/>
+          <w:color w:val="000000"/>
+          <w:sz w:val="24"/>
+          <w:szCs w:val="24"/>
+        </w:rPr>
+        <w:t xml:space="preserve"> the resort</w:t>
       </w:r>
     </w:p>
     <w:p>
@@ -12590,7 +12662,7 @@
           <w:rPr>
             <w:noProof/>
           </w:rPr>
-          <w:t>iv</w:t>
+          <w:t>v</w:t>
         </w:r>
         <w:r>
           <w:rPr>
@@ -15016,7 +15088,7 @@
 </file>
 
 <file path=customXml/itemProps1.xml><?xml version="1.0" encoding="utf-8"?>
-<ds:datastoreItem xmlns:ds="http://schemas.openxmlformats.org/officeDocument/2006/customXml" ds:itemID="{BC22CEDF-3692-4993-8B94-BFF0A5990C52}">
+<ds:datastoreItem xmlns:ds="http://schemas.openxmlformats.org/officeDocument/2006/customXml" ds:itemID="{DF18AB5E-303F-4C6F-94AA-1E3467587FFF}">
   <ds:schemaRefs>
     <ds:schemaRef ds:uri="http://schemas.openxmlformats.org/officeDocument/2006/bibliography"/>
   </ds:schemaRefs>

</xml_diff>

<commit_message>
Docu - Scope and Limitations (proofread)
</commit_message>
<xml_diff>
--- a/Documentation/MCSPROJ/Needed Documents/Docu.docx
+++ b/Documentation/MCSPROJ/Needed Documents/Docu.docx
@@ -4778,8 +4778,6 @@
         </w:rPr>
         <w:t>standing on what's going on in</w:t>
       </w:r>
-      <w:bookmarkStart w:id="11" w:name="_GoBack"/>
-      <w:bookmarkEnd w:id="11"/>
       <w:r>
         <w:rPr>
           <w:rFonts w:cs="Arial"/>
@@ -4853,7 +4851,7 @@
           <w:szCs w:val="24"/>
         </w:rPr>
       </w:pPr>
-      <w:bookmarkStart w:id="12" w:name="_Toc460814021"/>
+      <w:bookmarkStart w:id="11" w:name="_Toc460814021"/>
       <w:r>
         <w:rPr>
           <w:rFonts w:ascii="Arial" w:hAnsi="Arial" w:cs="Arial"/>
@@ -4863,7 +4861,7 @@
         </w:rPr>
         <w:t>Scope and Limitations</w:t>
       </w:r>
-      <w:bookmarkEnd w:id="12"/>
+      <w:bookmarkEnd w:id="11"/>
     </w:p>
     <w:p>
       <w:pPr>
@@ -4891,7 +4889,175 @@
           <w:rFonts w:ascii="Arial" w:hAnsi="Arial" w:cs="Arial"/>
           <w:color w:val="000000"/>
         </w:rPr>
-        <w:t>The log-in module is the enlisted customer method for accessing the further content of the site not accessible to unregistered customer. The monitoring module will show a review of the system, the executive is the main approved individual to view and change the content of this module (Calendar Overview, Room Overview, Confirmed Reservation Overview, Pending Reservation Overview, Not Completed Reservations and User Overview). The report module shows all the past, present and upcoming reservations/occasions held in the resort which can be seen in a month or week show. This will likewise produce a report about which month has the most reservation made, reservations/occasions that has been called either by the customer or ended by the system and what kind of occasion bundles is normally benefited by their customers.</w:t>
+        <w:t xml:space="preserve">The log-in module is the enlisted customer method for accessing the further content of the site not accessible to unregistered customer. The monitoring module will show a review of the system, the executive is the </w:t>
+      </w:r>
+      <w:r>
+        <w:rPr>
+          <w:rFonts w:ascii="Arial" w:hAnsi="Arial" w:cs="Arial"/>
+          <w:color w:val="000000"/>
+        </w:rPr>
+        <w:t>main authorized</w:t>
+      </w:r>
+      <w:r>
+        <w:rPr>
+          <w:rFonts w:ascii="Arial" w:hAnsi="Arial" w:cs="Arial"/>
+          <w:color w:val="000000"/>
+        </w:rPr>
+        <w:t xml:space="preserve"> individual to view and change the content of this module (Calendar Overview, Room Overview, Confirmed Reservation Overview, Pending Reservation Overview, Not Completed Reservations and User Overview). The report module shows all the past, present</w:t>
+      </w:r>
+      <w:r>
+        <w:rPr>
+          <w:rFonts w:ascii="Arial" w:hAnsi="Arial" w:cs="Arial"/>
+          <w:color w:val="000000"/>
+        </w:rPr>
+        <w:t>,</w:t>
+      </w:r>
+      <w:r>
+        <w:rPr>
+          <w:rFonts w:ascii="Arial" w:hAnsi="Arial" w:cs="Arial"/>
+          <w:color w:val="000000"/>
+        </w:rPr>
+        <w:t xml:space="preserve"> and upcoming reservations/occasions </w:t>
+      </w:r>
+      <w:r>
+        <w:rPr>
+          <w:rFonts w:ascii="Arial" w:hAnsi="Arial" w:cs="Arial"/>
+          <w:color w:val="000000"/>
+        </w:rPr>
+        <w:t>of</w:t>
+      </w:r>
+      <w:r>
+        <w:rPr>
+          <w:rFonts w:ascii="Arial" w:hAnsi="Arial" w:cs="Arial"/>
+          <w:color w:val="000000"/>
+        </w:rPr>
+        <w:t xml:space="preserve"> the resort which can be seen in a month or </w:t>
+      </w:r>
+      <w:r>
+        <w:rPr>
+          <w:rFonts w:ascii="Arial" w:hAnsi="Arial" w:cs="Arial"/>
+          <w:color w:val="000000"/>
+        </w:rPr>
+        <w:t>a week display</w:t>
+      </w:r>
+      <w:r>
+        <w:rPr>
+          <w:rFonts w:ascii="Arial" w:hAnsi="Arial" w:cs="Arial"/>
+          <w:color w:val="000000"/>
+        </w:rPr>
+        <w:t>. This will likewise produce a report</w:t>
+      </w:r>
+      <w:r>
+        <w:rPr>
+          <w:rFonts w:ascii="Arial" w:hAnsi="Arial" w:cs="Arial"/>
+          <w:color w:val="000000"/>
+        </w:rPr>
+        <w:t xml:space="preserve"> presenting the m</w:t>
+      </w:r>
+      <w:r>
+        <w:rPr>
+          <w:rFonts w:ascii="Arial" w:hAnsi="Arial" w:cs="Arial"/>
+          <w:color w:val="000000"/>
+        </w:rPr>
+        <w:t>onth</w:t>
+      </w:r>
+      <w:r>
+        <w:rPr>
+          <w:rFonts w:ascii="Arial" w:hAnsi="Arial" w:cs="Arial"/>
+          <w:color w:val="000000"/>
+        </w:rPr>
+        <w:t xml:space="preserve"> that</w:t>
+      </w:r>
+      <w:r>
+        <w:rPr>
+          <w:rFonts w:ascii="Arial" w:hAnsi="Arial" w:cs="Arial"/>
+          <w:color w:val="000000"/>
+        </w:rPr>
+        <w:t xml:space="preserve"> has the most</w:t>
+      </w:r>
+      <w:r>
+        <w:rPr>
+          <w:rFonts w:ascii="Arial" w:hAnsi="Arial" w:cs="Arial"/>
+          <w:color w:val="000000"/>
+        </w:rPr>
+        <w:t xml:space="preserve"> number of</w:t>
+      </w:r>
+      <w:r>
+        <w:rPr>
+          <w:rFonts w:ascii="Arial" w:hAnsi="Arial" w:cs="Arial"/>
+          <w:color w:val="000000"/>
+        </w:rPr>
+        <w:t xml:space="preserve"> reservation</w:t>
+      </w:r>
+      <w:r>
+        <w:rPr>
+          <w:rFonts w:ascii="Arial" w:hAnsi="Arial" w:cs="Arial"/>
+          <w:color w:val="000000"/>
+        </w:rPr>
+        <w:t>s</w:t>
+      </w:r>
+      <w:r>
+        <w:rPr>
+          <w:rFonts w:ascii="Arial" w:hAnsi="Arial" w:cs="Arial"/>
+          <w:color w:val="000000"/>
+        </w:rPr>
+        <w:t>,</w:t>
+      </w:r>
+      <w:r>
+        <w:rPr>
+          <w:rFonts w:ascii="Arial" w:hAnsi="Arial" w:cs="Arial"/>
+          <w:color w:val="000000"/>
+        </w:rPr>
+        <w:t xml:space="preserve"> the</w:t>
+      </w:r>
+      <w:r>
+        <w:rPr>
+          <w:rFonts w:ascii="Arial" w:hAnsi="Arial" w:cs="Arial"/>
+          <w:color w:val="000000"/>
+        </w:rPr>
+        <w:t xml:space="preserve"> reservations/occasions that has been called either by the customer o</w:t>
+      </w:r>
+      <w:r>
+        <w:rPr>
+          <w:rFonts w:ascii="Arial" w:hAnsi="Arial" w:cs="Arial"/>
+          <w:color w:val="000000"/>
+        </w:rPr>
+        <w:t>r ended by the system and the</w:t>
+      </w:r>
+      <w:r>
+        <w:rPr>
+          <w:rFonts w:ascii="Arial" w:hAnsi="Arial" w:cs="Arial"/>
+          <w:color w:val="000000"/>
+        </w:rPr>
+        <w:t xml:space="preserve"> kind of occasion bundles </w:t>
+      </w:r>
+      <w:r>
+        <w:rPr>
+          <w:rFonts w:ascii="Arial" w:hAnsi="Arial" w:cs="Arial"/>
+          <w:color w:val="000000"/>
+        </w:rPr>
+        <w:t xml:space="preserve">which </w:t>
+      </w:r>
+      <w:r>
+        <w:rPr>
+          <w:rFonts w:ascii="Arial" w:hAnsi="Arial" w:cs="Arial"/>
+          <w:color w:val="000000"/>
+        </w:rPr>
+        <w:t xml:space="preserve">is normally </w:t>
+      </w:r>
+      <w:r>
+        <w:rPr>
+          <w:rFonts w:ascii="Arial" w:hAnsi="Arial" w:cs="Arial"/>
+          <w:color w:val="000000"/>
+        </w:rPr>
+        <w:t>requested by the</w:t>
+      </w:r>
+      <w:r>
+        <w:rPr>
+          <w:rFonts w:ascii="Arial" w:hAnsi="Arial" w:cs="Arial"/>
+          <w:color w:val="000000"/>
+        </w:rPr>
+        <w:t xml:space="preserve"> customers.</w:t>
       </w:r>
     </w:p>
     <w:p>
@@ -4911,7 +5077,191 @@
           <w:rFonts w:ascii="Arial" w:hAnsi="Arial" w:cs="Arial"/>
           <w:color w:val="000000"/>
         </w:rPr>
-        <w:t>The advocates made system additionally has its restriction. The system just shows different services offered by the company however it is excluded in the reservation form, the customer can just have held the room and bundles showed in the site. Requesting any additional add-ons must be done straightforwardly to any approved individual in the company. On the off chance that the client is not enlisted associate no conceivable exchange should be possible other than survey the entire site, as far as customer request the executive can just send an answer to any message sent by the customer at a given time.</w:t>
+        <w:t xml:space="preserve">The </w:t>
+      </w:r>
+      <w:r>
+        <w:rPr>
+          <w:rFonts w:ascii="Arial" w:hAnsi="Arial" w:cs="Arial"/>
+          <w:color w:val="000000"/>
+        </w:rPr>
+        <w:t>developers</w:t>
+      </w:r>
+      <w:r>
+        <w:rPr>
+          <w:rFonts w:ascii="Arial" w:hAnsi="Arial" w:cs="Arial"/>
+          <w:color w:val="000000"/>
+        </w:rPr>
+        <w:t xml:space="preserve"> </w:t>
+      </w:r>
+      <w:r>
+        <w:rPr>
+          <w:rFonts w:ascii="Arial" w:hAnsi="Arial" w:cs="Arial"/>
+          <w:color w:val="000000"/>
+        </w:rPr>
+        <w:t>created</w:t>
+      </w:r>
+      <w:r>
+        <w:rPr>
+          <w:rFonts w:ascii="Arial" w:hAnsi="Arial" w:cs="Arial"/>
+          <w:color w:val="000000"/>
+        </w:rPr>
+        <w:t xml:space="preserve"> system </w:t>
+      </w:r>
+      <w:r>
+        <w:rPr>
+          <w:rFonts w:ascii="Arial" w:hAnsi="Arial" w:cs="Arial"/>
+          <w:color w:val="000000"/>
+        </w:rPr>
+        <w:t>also has its limitation</w:t>
+      </w:r>
+      <w:r>
+        <w:rPr>
+          <w:rFonts w:ascii="Arial" w:hAnsi="Arial" w:cs="Arial"/>
+          <w:color w:val="000000"/>
+        </w:rPr>
+        <w:t>. The system just shows different services offered by the company</w:t>
+      </w:r>
+      <w:r>
+        <w:rPr>
+          <w:rFonts w:ascii="Arial" w:hAnsi="Arial" w:cs="Arial"/>
+          <w:color w:val="000000"/>
+        </w:rPr>
+        <w:t xml:space="preserve">; </w:t>
+      </w:r>
+      <w:r>
+        <w:rPr>
+          <w:rFonts w:ascii="Arial" w:hAnsi="Arial" w:cs="Arial"/>
+          <w:color w:val="000000"/>
+        </w:rPr>
+        <w:t>however</w:t>
+      </w:r>
+      <w:r>
+        <w:rPr>
+          <w:rFonts w:ascii="Arial" w:hAnsi="Arial" w:cs="Arial"/>
+          <w:color w:val="000000"/>
+        </w:rPr>
+        <w:t>,</w:t>
+      </w:r>
+      <w:r>
+        <w:rPr>
+          <w:rFonts w:ascii="Arial" w:hAnsi="Arial" w:cs="Arial"/>
+          <w:color w:val="000000"/>
+        </w:rPr>
+        <w:t xml:space="preserve"> it is excluded in the rese</w:t>
+      </w:r>
+      <w:r>
+        <w:rPr>
+          <w:rFonts w:ascii="Arial" w:hAnsi="Arial" w:cs="Arial"/>
+          <w:color w:val="000000"/>
+        </w:rPr>
+        <w:t>rvation form. The customer can just have</w:t>
+      </w:r>
+      <w:r>
+        <w:rPr>
+          <w:rFonts w:ascii="Arial" w:hAnsi="Arial" w:cs="Arial"/>
+          <w:color w:val="000000"/>
+        </w:rPr>
+        <w:t xml:space="preserve"> the room and bundles showed in the</w:t>
+      </w:r>
+      <w:r>
+        <w:rPr>
+          <w:rFonts w:ascii="Arial" w:hAnsi="Arial" w:cs="Arial"/>
+          <w:color w:val="000000"/>
+        </w:rPr>
+        <w:t xml:space="preserve"> site. Requesting any </w:t>
+      </w:r>
+      <w:r>
+        <w:rPr>
+          <w:rFonts w:ascii="Arial" w:hAnsi="Arial" w:cs="Arial"/>
+          <w:color w:val="000000"/>
+        </w:rPr>
+        <w:t xml:space="preserve">add-ons must be done </w:t>
+      </w:r>
+      <w:r>
+        <w:rPr>
+          <w:rFonts w:ascii="Arial" w:hAnsi="Arial" w:cs="Arial"/>
+          <w:color w:val="000000"/>
+        </w:rPr>
+        <w:t>directly to any authorized</w:t>
+      </w:r>
+      <w:bookmarkStart w:id="12" w:name="_GoBack"/>
+      <w:bookmarkEnd w:id="12"/>
+      <w:r>
+        <w:rPr>
+          <w:rFonts w:ascii="Arial" w:hAnsi="Arial" w:cs="Arial"/>
+          <w:color w:val="000000"/>
+        </w:rPr>
+        <w:t xml:space="preserve"> indivi</w:t>
+      </w:r>
+      <w:r>
+        <w:rPr>
+          <w:rFonts w:ascii="Arial" w:hAnsi="Arial" w:cs="Arial"/>
+          <w:color w:val="000000"/>
+        </w:rPr>
+        <w:t>dual in the company. If by chance</w:t>
+      </w:r>
+      <w:r>
+        <w:rPr>
+          <w:rFonts w:ascii="Arial" w:hAnsi="Arial" w:cs="Arial"/>
+          <w:color w:val="000000"/>
+        </w:rPr>
+        <w:t xml:space="preserve"> the client is not enlisted</w:t>
+      </w:r>
+      <w:r>
+        <w:rPr>
+          <w:rFonts w:ascii="Arial" w:hAnsi="Arial" w:cs="Arial"/>
+          <w:color w:val="000000"/>
+        </w:rPr>
+        <w:t>,</w:t>
+      </w:r>
+      <w:r>
+        <w:rPr>
+          <w:rFonts w:ascii="Arial" w:hAnsi="Arial" w:cs="Arial"/>
+          <w:color w:val="000000"/>
+        </w:rPr>
+        <w:t xml:space="preserve"> no conceivable exchange should be</w:t>
+      </w:r>
+      <w:r>
+        <w:rPr>
+          <w:rFonts w:ascii="Arial" w:hAnsi="Arial" w:cs="Arial"/>
+          <w:color w:val="000000"/>
+        </w:rPr>
+        <w:t xml:space="preserve"> made</w:t>
+      </w:r>
+      <w:r>
+        <w:rPr>
+          <w:rFonts w:ascii="Arial" w:hAnsi="Arial" w:cs="Arial"/>
+          <w:color w:val="000000"/>
+        </w:rPr>
+        <w:t xml:space="preserve"> possible ot</w:t>
+      </w:r>
+      <w:r>
+        <w:rPr>
+          <w:rFonts w:ascii="Arial" w:hAnsi="Arial" w:cs="Arial"/>
+          <w:color w:val="000000"/>
+        </w:rPr>
+        <w:t>her than survey the entire site. A</w:t>
+      </w:r>
+      <w:r>
+        <w:rPr>
+          <w:rFonts w:ascii="Arial" w:hAnsi="Arial" w:cs="Arial"/>
+          <w:color w:val="000000"/>
+        </w:rPr>
+        <w:t>s far as customer request</w:t>
+      </w:r>
+      <w:r>
+        <w:rPr>
+          <w:rFonts w:ascii="Arial" w:hAnsi="Arial" w:cs="Arial"/>
+          <w:color w:val="000000"/>
+        </w:rPr>
+        <w:t>, the administrator</w:t>
+      </w:r>
+      <w:r>
+        <w:rPr>
+          <w:rFonts w:ascii="Arial" w:hAnsi="Arial" w:cs="Arial"/>
+          <w:color w:val="000000"/>
+        </w:rPr>
+        <w:t xml:space="preserve"> can just send an answer to any message sent by the customer at a given time.</w:t>
       </w:r>
     </w:p>
     <w:p>
@@ -15088,7 +15438,7 @@
 </file>
 
 <file path=customXml/itemProps1.xml><?xml version="1.0" encoding="utf-8"?>
-<ds:datastoreItem xmlns:ds="http://schemas.openxmlformats.org/officeDocument/2006/customXml" ds:itemID="{DF18AB5E-303F-4C6F-94AA-1E3467587FFF}">
+<ds:datastoreItem xmlns:ds="http://schemas.openxmlformats.org/officeDocument/2006/customXml" ds:itemID="{75BEBF01-114E-4C4F-97C8-12B97A43478B}">
   <ds:schemaRefs>
     <ds:schemaRef ds:uri="http://schemas.openxmlformats.org/officeDocument/2006/bibliography"/>
   </ds:schemaRefs>

</xml_diff>

<commit_message>
Docu - RRL (proofread)
</commit_message>
<xml_diff>
--- a/Documentation/MCSPROJ/Needed Documents/Docu.docx
+++ b/Documentation/MCSPROJ/Needed Documents/Docu.docx
@@ -5184,8 +5184,6 @@
         </w:rPr>
         <w:t>directly to any authorized</w:t>
       </w:r>
-      <w:bookmarkStart w:id="12" w:name="_GoBack"/>
-      <w:bookmarkEnd w:id="12"/>
       <w:r>
         <w:rPr>
           <w:rFonts w:ascii="Arial" w:hAnsi="Arial" w:cs="Arial"/>
@@ -5305,7 +5303,7 @@
           <w:szCs w:val="24"/>
         </w:rPr>
       </w:pPr>
-      <w:bookmarkStart w:id="13" w:name="_Toc460814022"/>
+      <w:bookmarkStart w:id="12" w:name="_Toc460814022"/>
       <w:r>
         <w:rPr>
           <w:rFonts w:cs="Arial"/>
@@ -5314,7 +5312,7 @@
         </w:rPr>
         <w:t>Review of Related Literature/Systems</w:t>
       </w:r>
-      <w:bookmarkEnd w:id="13"/>
+      <w:bookmarkEnd w:id="12"/>
     </w:p>
     <w:p>
       <w:pPr>
@@ -5381,7 +5379,175 @@
           <w:rFonts w:ascii="Arial" w:hAnsi="Arial" w:cs="Arial"/>
           <w:color w:val="000000"/>
         </w:rPr>
-        <w:t xml:space="preserve">The logic behind Booking.com is very simple. The site provides an online platform where hotels and other types of </w:t>
+        <w:t xml:space="preserve">The </w:t>
+      </w:r>
+      <w:r>
+        <w:rPr>
+          <w:rFonts w:ascii="Arial" w:hAnsi="Arial" w:cs="Arial"/>
+          <w:color w:val="000000"/>
+        </w:rPr>
+        <w:t>logic behind Booking.com is</w:t>
+      </w:r>
+      <w:r>
+        <w:rPr>
+          <w:rFonts w:ascii="Arial" w:hAnsi="Arial" w:cs="Arial"/>
+          <w:color w:val="000000"/>
+        </w:rPr>
+        <w:t xml:space="preserve"> simple. The site provides an online platform where hotels and other types of accom</w:t>
+      </w:r>
+      <w:r>
+        <w:rPr>
+          <w:rFonts w:ascii="Arial" w:hAnsi="Arial" w:cs="Arial"/>
+          <w:color w:val="000000"/>
+        </w:rPr>
+        <w:t>m</w:t>
+      </w:r>
+      <w:r>
+        <w:rPr>
+          <w:rFonts w:ascii="Arial" w:hAnsi="Arial" w:cs="Arial"/>
+          <w:color w:val="000000"/>
+        </w:rPr>
+        <w:t>odations make their rooms visible or published to different guests around the globe and to facilitate the resulting reservations. Booking.com is uncommon in the online acco</w:t>
+      </w:r>
+      <w:r>
+        <w:rPr>
+          <w:rFonts w:ascii="Arial" w:hAnsi="Arial" w:cs="Arial"/>
+          <w:color w:val="000000"/>
+        </w:rPr>
+        <w:t>m</w:t>
+      </w:r>
+      <w:r>
+        <w:rPr>
+          <w:rFonts w:ascii="Arial" w:hAnsi="Arial" w:cs="Arial"/>
+          <w:color w:val="000000"/>
+        </w:rPr>
+        <w:t>modation reservation field. The site lets their accom</w:t>
+      </w:r>
+      <w:r>
+        <w:rPr>
+          <w:rFonts w:ascii="Arial" w:hAnsi="Arial" w:cs="Arial"/>
+          <w:color w:val="000000"/>
+        </w:rPr>
+        <w:t>modation partners</w:t>
+      </w:r>
+      <w:r>
+        <w:rPr>
+          <w:rFonts w:ascii="Arial" w:hAnsi="Arial" w:cs="Arial"/>
+          <w:color w:val="000000"/>
+        </w:rPr>
+        <w:t xml:space="preserve"> handle the relationships with the customers. It delivers its services ac</w:t>
+      </w:r>
+      <w:r>
+        <w:rPr>
+          <w:rFonts w:ascii="Arial" w:hAnsi="Arial" w:cs="Arial"/>
+          <w:color w:val="000000"/>
+        </w:rPr>
+        <w:t>c</w:t>
+      </w:r>
+      <w:r>
+        <w:rPr>
+          <w:rFonts w:ascii="Arial" w:hAnsi="Arial" w:cs="Arial"/>
+          <w:color w:val="000000"/>
+        </w:rPr>
+        <w:t>ording to an intermediary model, meaning, properties remain the only vendors of their own services, prices are set by property owners exclusively, who enter the platform via an extranet. All in all, guests pay for the rooms at the property once their</w:t>
+      </w:r>
+      <w:r>
+        <w:rPr>
+          <w:rFonts w:ascii="Arial" w:hAnsi="Arial" w:cs="Arial"/>
+          <w:color w:val="000000"/>
+        </w:rPr>
+        <w:t xml:space="preserve"> stay is completed. T</w:t>
+      </w:r>
+      <w:r>
+        <w:rPr>
+          <w:rFonts w:ascii="Arial" w:hAnsi="Arial" w:cs="Arial"/>
+          <w:color w:val="000000"/>
+        </w:rPr>
+        <w:t>he properties that</w:t>
+      </w:r>
+      <w:r>
+        <w:rPr>
+          <w:rFonts w:ascii="Arial" w:hAnsi="Arial" w:cs="Arial"/>
+          <w:color w:val="000000"/>
+        </w:rPr>
+        <w:t xml:space="preserve"> provided the accommodation </w:t>
+      </w:r>
+      <w:r>
+        <w:rPr>
+          <w:rFonts w:ascii="Arial" w:hAnsi="Arial" w:cs="Arial"/>
+          <w:color w:val="000000"/>
+        </w:rPr>
+        <w:t>only pay</w:t>
+      </w:r>
+      <w:r>
+        <w:rPr>
+          <w:rFonts w:ascii="Arial" w:hAnsi="Arial" w:cs="Arial"/>
+          <w:color w:val="000000"/>
+        </w:rPr>
+        <w:t>s</w:t>
+      </w:r>
+      <w:r>
+        <w:rPr>
+          <w:rFonts w:ascii="Arial" w:hAnsi="Arial" w:cs="Arial"/>
+          <w:color w:val="000000"/>
+        </w:rPr>
+        <w:t xml:space="preserve"> the commis</w:t>
+      </w:r>
+      <w:r>
+        <w:rPr>
+          <w:rFonts w:ascii="Arial" w:hAnsi="Arial" w:cs="Arial"/>
+          <w:color w:val="000000"/>
+        </w:rPr>
+        <w:t>s</w:t>
+      </w:r>
+      <w:r>
+        <w:rPr>
+          <w:rFonts w:ascii="Arial" w:hAnsi="Arial" w:cs="Arial"/>
+          <w:color w:val="000000"/>
+        </w:rPr>
+        <w:t>ion to Booking.com once the room</w:t>
+      </w:r>
+      <w:r>
+        <w:rPr>
+          <w:rFonts w:ascii="Arial" w:hAnsi="Arial" w:cs="Arial"/>
+          <w:color w:val="000000"/>
+        </w:rPr>
+        <w:t xml:space="preserve"> that was booked has been used</w:t>
+      </w:r>
+      <w:r>
+        <w:rPr>
+          <w:rFonts w:ascii="Arial" w:hAnsi="Arial" w:cs="Arial"/>
+          <w:color w:val="000000"/>
+        </w:rPr>
+        <w:t xml:space="preserve"> and paid for. This process differs from the 'merchant' model used by most other providers. Wherein, the provider buys the room from hotels and other accom</w:t>
+      </w:r>
+      <w:r>
+        <w:rPr>
+          <w:rFonts w:ascii="Arial" w:hAnsi="Arial" w:cs="Arial"/>
+          <w:color w:val="000000"/>
+        </w:rPr>
+        <w:t>m</w:t>
+      </w:r>
+      <w:r>
+        <w:rPr>
+          <w:rFonts w:ascii="Arial" w:hAnsi="Arial" w:cs="Arial"/>
+          <w:color w:val="000000"/>
+        </w:rPr>
+        <w:t>odation types and sells</w:t>
+      </w:r>
+      <w:r>
+        <w:rPr>
+          <w:rFonts w:ascii="Arial" w:hAnsi="Arial" w:cs="Arial"/>
+          <w:color w:val="000000"/>
+        </w:rPr>
+        <w:t xml:space="preserve"> the</w:t>
+      </w:r>
+      <w:r>
+        <w:rPr>
+          <w:rFonts w:ascii="Arial" w:hAnsi="Arial" w:cs="Arial"/>
+          <w:color w:val="000000"/>
+        </w:rPr>
+        <w:t xml:space="preserve"> said rooms to customer on their terms. </w:t>
       </w:r>
       <w:proofErr w:type="spellStart"/>
       <w:r>
@@ -5389,7 +5555,7 @@
           <w:rFonts w:ascii="Arial" w:hAnsi="Arial" w:cs="Arial"/>
           <w:color w:val="000000"/>
         </w:rPr>
-        <w:t>accomodations</w:t>
+        <w:t>Booking.com's</w:t>
       </w:r>
       <w:proofErr w:type="spellEnd"/>
       <w:r>
@@ -5397,119 +5563,21 @@
           <w:rFonts w:ascii="Arial" w:hAnsi="Arial" w:cs="Arial"/>
           <w:color w:val="000000"/>
         </w:rPr>
-        <w:t xml:space="preserve"> make their rooms visible or published to different guests around the globe and to facilitate the resulting reservations. Booking.com is uncommon in the online </w:t>
-      </w:r>
-      <w:proofErr w:type="spellStart"/>
-      <w:r>
-        <w:rPr>
-          <w:rFonts w:ascii="Arial" w:hAnsi="Arial" w:cs="Arial"/>
-          <w:color w:val="000000"/>
-        </w:rPr>
-        <w:t>accomodation</w:t>
-      </w:r>
-      <w:proofErr w:type="spellEnd"/>
-      <w:r>
-        <w:rPr>
-          <w:rFonts w:ascii="Arial" w:hAnsi="Arial" w:cs="Arial"/>
-          <w:color w:val="000000"/>
-        </w:rPr>
-        <w:t xml:space="preserve"> reservation field. The site lets their </w:t>
-      </w:r>
-      <w:proofErr w:type="spellStart"/>
-      <w:r>
-        <w:rPr>
-          <w:rFonts w:ascii="Arial" w:hAnsi="Arial" w:cs="Arial"/>
-          <w:color w:val="000000"/>
-        </w:rPr>
-        <w:t>accomodation</w:t>
-      </w:r>
-      <w:proofErr w:type="spellEnd"/>
-      <w:r>
-        <w:rPr>
-          <w:rFonts w:ascii="Arial" w:hAnsi="Arial" w:cs="Arial"/>
-          <w:color w:val="000000"/>
-        </w:rPr>
-        <w:t xml:space="preserve"> partners to handle the relationships with the customers. It delivers its services </w:t>
-      </w:r>
-      <w:proofErr w:type="spellStart"/>
-      <w:r>
-        <w:rPr>
-          <w:rFonts w:ascii="Arial" w:hAnsi="Arial" w:cs="Arial"/>
-          <w:color w:val="000000"/>
-        </w:rPr>
-        <w:t>acoording</w:t>
-      </w:r>
-      <w:proofErr w:type="spellEnd"/>
-      <w:r>
-        <w:rPr>
-          <w:rFonts w:ascii="Arial" w:hAnsi="Arial" w:cs="Arial"/>
-          <w:color w:val="000000"/>
-        </w:rPr>
-        <w:t xml:space="preserve"> to an intermediary model, meaning, properties remain the only vendors of their own services, prices are set by property owners exclusively, who enter the platform via an extranet. All in all, guests pay for the rooms at the property once their stay are completed, the properties that was stayed in only pay the </w:t>
-      </w:r>
-      <w:proofErr w:type="spellStart"/>
-      <w:r>
-        <w:rPr>
-          <w:rFonts w:ascii="Arial" w:hAnsi="Arial" w:cs="Arial"/>
-          <w:color w:val="000000"/>
-        </w:rPr>
-        <w:t>commision</w:t>
-      </w:r>
-      <w:proofErr w:type="spellEnd"/>
-      <w:r>
-        <w:rPr>
-          <w:rFonts w:ascii="Arial" w:hAnsi="Arial" w:cs="Arial"/>
-          <w:color w:val="000000"/>
-        </w:rPr>
-        <w:t xml:space="preserve"> to Booking.com once the room that was booked has been stayed and paid for. This process differs from the 'merchant' model used by most other providers. Wherein, the provider buys the room from hotels and other </w:t>
-      </w:r>
-      <w:proofErr w:type="spellStart"/>
-      <w:r>
-        <w:rPr>
-          <w:rFonts w:ascii="Arial" w:hAnsi="Arial" w:cs="Arial"/>
-          <w:color w:val="000000"/>
-        </w:rPr>
-        <w:t>accomodation</w:t>
-      </w:r>
-      <w:proofErr w:type="spellEnd"/>
-      <w:r>
-        <w:rPr>
-          <w:rFonts w:ascii="Arial" w:hAnsi="Arial" w:cs="Arial"/>
-          <w:color w:val="000000"/>
-        </w:rPr>
-        <w:t xml:space="preserve"> types and sells said rooms to customer on their terms. </w:t>
-      </w:r>
-      <w:proofErr w:type="spellStart"/>
-      <w:r>
-        <w:rPr>
-          <w:rFonts w:ascii="Arial" w:hAnsi="Arial" w:cs="Arial"/>
-          <w:color w:val="000000"/>
-        </w:rPr>
-        <w:t>Booking.com's</w:t>
-      </w:r>
-      <w:proofErr w:type="spellEnd"/>
-      <w:r>
-        <w:rPr>
-          <w:rFonts w:ascii="Arial" w:hAnsi="Arial" w:cs="Arial"/>
-          <w:color w:val="000000"/>
-        </w:rPr>
-        <w:t xml:space="preserve"> approach is more preferred by independent hotels and other </w:t>
-      </w:r>
-      <w:proofErr w:type="spellStart"/>
-      <w:r>
-        <w:rPr>
-          <w:rFonts w:ascii="Arial" w:hAnsi="Arial" w:cs="Arial"/>
-          <w:color w:val="000000"/>
-        </w:rPr>
-        <w:t>accomodation</w:t>
-      </w:r>
-      <w:proofErr w:type="spellEnd"/>
-      <w:r>
-        <w:rPr>
-          <w:rFonts w:ascii="Arial" w:hAnsi="Arial" w:cs="Arial"/>
-          <w:color w:val="000000"/>
-        </w:rPr>
-        <w:t xml:space="preserve"> types over the merchant model, which limits their flexibility. (Retrieved on July 13, 2016, from</w:t>
+        <w:t xml:space="preserve"> approach is more preferred by independent hotels and other acco</w:t>
+      </w:r>
+      <w:r>
+        <w:rPr>
+          <w:rFonts w:ascii="Arial" w:hAnsi="Arial" w:cs="Arial"/>
+          <w:color w:val="000000"/>
+        </w:rPr>
+        <w:t>m</w:t>
+      </w:r>
+      <w:r>
+        <w:rPr>
+          <w:rFonts w:ascii="Arial" w:hAnsi="Arial" w:cs="Arial"/>
+          <w:color w:val="000000"/>
+        </w:rPr>
+        <w:t>modation types over the merchant model, which limits their flexibility. (Retrieved on July 13, 2016, from</w:t>
       </w:r>
       <w:r>
         <w:rPr>
@@ -5595,7 +5663,21 @@
           <w:rFonts w:ascii="Arial" w:hAnsi="Arial" w:cs="Arial"/>
           <w:color w:val="000000"/>
         </w:rPr>
-        <w:t xml:space="preserve"> is one of the world's biggest online lodging and convenience booking stages. Established in 2005 and now part of the Priceline group of companies, </w:t>
+        <w:t xml:space="preserve"> is one of the world's biggest online lodging and convenience booking stages. Established in 2005 and now part of t</w:t>
+      </w:r>
+      <w:r>
+        <w:rPr>
+          <w:rFonts w:ascii="Arial" w:hAnsi="Arial" w:cs="Arial"/>
+          <w:color w:val="000000"/>
+        </w:rPr>
+        <w:t>he Priceline group of companies.</w:t>
+      </w:r>
+      <w:r>
+        <w:rPr>
+          <w:rFonts w:ascii="Arial" w:hAnsi="Arial" w:cs="Arial"/>
+          <w:color w:val="000000"/>
+        </w:rPr>
+        <w:t xml:space="preserve"> </w:t>
       </w:r>
       <w:proofErr w:type="spellStart"/>
       <w:r>
@@ -5627,7 +5709,14 @@
           <w:rFonts w:ascii="Arial" w:hAnsi="Arial" w:cs="Arial"/>
           <w:color w:val="000000"/>
         </w:rPr>
-        <w:t xml:space="preserve"> provides a creative, collaborative and </w:t>
+        <w:t xml:space="preserve"> provides a creative, collaborative </w:t>
+      </w:r>
+      <w:r>
+        <w:rPr>
+          <w:rFonts w:ascii="Arial" w:hAnsi="Arial" w:cs="Arial"/>
+          <w:color w:val="000000"/>
+        </w:rPr>
+        <w:t xml:space="preserve">and </w:t>
       </w:r>
       <w:proofErr w:type="spellStart"/>
       <w:r>
@@ -5643,7 +5732,28 @@
           <w:rFonts w:ascii="Arial" w:hAnsi="Arial" w:cs="Arial"/>
           <w:color w:val="000000"/>
         </w:rPr>
-        <w:t xml:space="preserve"> environment, and the tools to work more efficient and intelligently than almost anyone out there. (Retrieved on July 07, 2016 from</w:t>
+        <w:t xml:space="preserve"> environment and </w:t>
+      </w:r>
+      <w:r>
+        <w:rPr>
+          <w:rFonts w:ascii="Arial" w:hAnsi="Arial" w:cs="Arial"/>
+          <w:color w:val="000000"/>
+        </w:rPr>
+        <w:t>tools to work more efficient</w:t>
+      </w:r>
+      <w:r>
+        <w:rPr>
+          <w:rFonts w:ascii="Arial" w:hAnsi="Arial" w:cs="Arial"/>
+          <w:color w:val="000000"/>
+        </w:rPr>
+        <w:t>ly and intelligently than</w:t>
+      </w:r>
+      <w:r>
+        <w:rPr>
+          <w:rFonts w:ascii="Arial" w:hAnsi="Arial" w:cs="Arial"/>
+          <w:color w:val="000000"/>
+        </w:rPr>
+        <w:t xml:space="preserve"> anyone out there. (Retrieved on July 07, 2016 from</w:t>
       </w:r>
       <w:r>
         <w:rPr>
@@ -5687,7 +5797,21 @@
           <w:rFonts w:ascii="Arial" w:hAnsi="Arial" w:cs="Arial"/>
           <w:color w:val="000000"/>
         </w:rPr>
-        <w:t xml:space="preserve"> expanded quickly in 2007, when it was </w:t>
+        <w:t xml:space="preserve"> expanded quickly</w:t>
+      </w:r>
+      <w:r>
+        <w:rPr>
+          <w:rFonts w:ascii="Arial" w:hAnsi="Arial" w:cs="Arial"/>
+          <w:color w:val="000000"/>
+        </w:rPr>
+        <w:t xml:space="preserve"> in 2007, when it was acqui</w:t>
+      </w:r>
+      <w:r>
+        <w:rPr>
+          <w:rFonts w:ascii="Arial" w:hAnsi="Arial" w:cs="Arial"/>
+          <w:color w:val="000000"/>
+        </w:rPr>
+        <w:t xml:space="preserve">red by the Priceline Group which is the world's largest seller of rooms online. </w:t>
       </w:r>
       <w:proofErr w:type="spellStart"/>
       <w:r>
@@ -5695,7 +5819,7 @@
           <w:rFonts w:ascii="Arial" w:hAnsi="Arial" w:cs="Arial"/>
           <w:color w:val="000000"/>
         </w:rPr>
-        <w:t>acquiared</w:t>
+        <w:t>Agoda</w:t>
       </w:r>
       <w:proofErr w:type="spellEnd"/>
       <w:r>
@@ -5703,7 +5827,21 @@
           <w:rFonts w:ascii="Arial" w:hAnsi="Arial" w:cs="Arial"/>
           <w:color w:val="000000"/>
         </w:rPr>
-        <w:t xml:space="preserve"> by the Priceline Group which is the world's largest seller of rooms online. </w:t>
+        <w:t xml:space="preserve">, today, presents hundreds of thousands of accommodation options around the globe supporting over 40 languages. Major operations are set up in Singapore, Bangkok, Kuala Lumpur, Tokyo, Sydney, Hong Kong, and Budapest, also, additional presence of operations are found in major cities in Africa, Middle East, Europe, and in America. A close relationship with property and marketing partners all around the </w:t>
+      </w:r>
+      <w:r>
+        <w:rPr>
+          <w:rFonts w:ascii="Arial" w:hAnsi="Arial" w:cs="Arial"/>
+          <w:color w:val="000000"/>
+        </w:rPr>
+        <w:t>globe is maintained through the</w:t>
+      </w:r>
+      <w:r>
+        <w:rPr>
+          <w:rFonts w:ascii="Arial" w:hAnsi="Arial" w:cs="Arial"/>
+          <w:color w:val="000000"/>
+        </w:rPr>
+        <w:t xml:space="preserve"> network, sourcing the best accommodation deals found out there. A reliable and easy-to-use website and application that enables fast confirmation with a safe system was created by </w:t>
       </w:r>
       <w:proofErr w:type="spellStart"/>
       <w:r>
@@ -5711,6 +5849,38 @@
           <w:rFonts w:ascii="Arial" w:hAnsi="Arial" w:cs="Arial"/>
           <w:color w:val="000000"/>
         </w:rPr>
+        <w:t>Agoda's</w:t>
+      </w:r>
+      <w:proofErr w:type="spellEnd"/>
+      <w:r>
+        <w:rPr>
+          <w:rFonts w:ascii="Arial" w:hAnsi="Arial" w:cs="Arial"/>
+          <w:color w:val="000000"/>
+        </w:rPr>
+        <w:t xml:space="preserve"> experienced web designers. The accommodation that is offered has a wide variety of choices and a selection from budget hostels to luxury hotels, local inns to </w:t>
+      </w:r>
+      <w:proofErr w:type="spellStart"/>
+      <w:r>
+        <w:rPr>
+          <w:rFonts w:ascii="Arial" w:hAnsi="Arial" w:cs="Arial"/>
+          <w:color w:val="000000"/>
+        </w:rPr>
+        <w:t>provate</w:t>
+      </w:r>
+      <w:proofErr w:type="spellEnd"/>
+      <w:r>
+        <w:rPr>
+          <w:rFonts w:ascii="Arial" w:hAnsi="Arial" w:cs="Arial"/>
+          <w:color w:val="000000"/>
+        </w:rPr>
+        <w:t xml:space="preserve"> guesthouses, seaside villas to full homes and apartments. Properties and rooms are complemented by </w:t>
+      </w:r>
+      <w:proofErr w:type="spellStart"/>
+      <w:r>
+        <w:rPr>
+          <w:rFonts w:ascii="Arial" w:hAnsi="Arial" w:cs="Arial"/>
+          <w:color w:val="000000"/>
+        </w:rPr>
         <w:t>Agoda</w:t>
       </w:r>
       <w:proofErr w:type="spellEnd"/>
@@ -5719,55 +5889,21 @@
           <w:rFonts w:ascii="Arial" w:hAnsi="Arial" w:cs="Arial"/>
           <w:color w:val="000000"/>
         </w:rPr>
-        <w:t xml:space="preserve">, today, presents hundreds of thousands of accommodation options around the globe supporting over 40 languages. Major operations are set up in Singapore, Bangkok, Kuala Lumpur, Tokyo, Sydney, Hong Kong, and Budapest, also, additional presence of operations are found in major cities in Africa, Middle East, Europe, and in America. A close relationship with property and marketing partners all around the globe are maintained through our network, sourcing the best accommodation deals found out there. A reliable and easy-to-use website and application that enables fast confirmation with a safe system was created by </w:t>
-      </w:r>
-      <w:proofErr w:type="spellStart"/>
-      <w:r>
-        <w:rPr>
-          <w:rFonts w:ascii="Arial" w:hAnsi="Arial" w:cs="Arial"/>
-          <w:color w:val="000000"/>
-        </w:rPr>
-        <w:t>Agoda's</w:t>
-      </w:r>
-      <w:proofErr w:type="spellEnd"/>
-      <w:r>
-        <w:rPr>
-          <w:rFonts w:ascii="Arial" w:hAnsi="Arial" w:cs="Arial"/>
-          <w:color w:val="000000"/>
-        </w:rPr>
-        <w:t xml:space="preserve"> experienced web designers. The accommodation that is offered has a wide variety of choices and a selection from budget hostels to luxury hotels, local inns to </w:t>
-      </w:r>
-      <w:proofErr w:type="spellStart"/>
-      <w:r>
-        <w:rPr>
-          <w:rFonts w:ascii="Arial" w:hAnsi="Arial" w:cs="Arial"/>
-          <w:color w:val="000000"/>
-        </w:rPr>
-        <w:t>provate</w:t>
-      </w:r>
-      <w:proofErr w:type="spellEnd"/>
-      <w:r>
-        <w:rPr>
-          <w:rFonts w:ascii="Arial" w:hAnsi="Arial" w:cs="Arial"/>
-          <w:color w:val="000000"/>
-        </w:rPr>
-        <w:t xml:space="preserve"> guesthouses, seaside villas to full homes and apartments. Properties and rooms are complemented by </w:t>
-      </w:r>
-      <w:proofErr w:type="spellStart"/>
-      <w:r>
-        <w:rPr>
-          <w:rFonts w:ascii="Arial" w:hAnsi="Arial" w:cs="Arial"/>
-          <w:color w:val="000000"/>
-        </w:rPr>
-        <w:t>Agoda</w:t>
-      </w:r>
-      <w:proofErr w:type="spellEnd"/>
-      <w:r>
-        <w:rPr>
-          <w:rFonts w:ascii="Arial" w:hAnsi="Arial" w:cs="Arial"/>
-          <w:color w:val="000000"/>
-        </w:rPr>
-        <w:t xml:space="preserve"> Verified Reviews, which are from people who has actually experience stay booked via </w:t>
+        <w:t xml:space="preserve"> Verified Reviews, which are from people who has</w:t>
+      </w:r>
+      <w:r>
+        <w:rPr>
+          <w:rFonts w:ascii="Arial" w:hAnsi="Arial" w:cs="Arial"/>
+          <w:color w:val="000000"/>
+        </w:rPr>
+        <w:t xml:space="preserve"> actually experience booking</w:t>
+      </w:r>
+      <w:r>
+        <w:rPr>
+          <w:rFonts w:ascii="Arial" w:hAnsi="Arial" w:cs="Arial"/>
+          <w:color w:val="000000"/>
+        </w:rPr>
+        <w:t xml:space="preserve"> via </w:t>
       </w:r>
       <w:proofErr w:type="spellStart"/>
       <w:r>
@@ -5936,23 +6072,91 @@
           <w:rFonts w:ascii="Arial" w:hAnsi="Arial" w:cs="Arial"/>
           <w:color w:val="000000"/>
         </w:rPr>
-        <w:t xml:space="preserve"> elegant town in Norther Sweden. But with one problem; even though her being a fair computer literate person, she could not find a single accommodation reservation system that was easy enough to use, at a price that will not be any burden to her budget. Her son John, a system developer, immediately saw the market for a booking solution for others in the same situation; small hotel, B&amp;B and hostel owners who need a cleverly designed, uncomplicated reservation system at a price that won't be any burden. John set up a team to create the wanted accommodation reservation system that would be highly functional and powerful tool for accommodation owners. While doing this they listened to the requests and the feedback of a range </w:t>
-      </w:r>
-      <w:proofErr w:type="spellStart"/>
-      <w:r>
-        <w:rPr>
-          <w:rFonts w:ascii="Arial" w:hAnsi="Arial" w:cs="Arial"/>
-          <w:color w:val="000000"/>
-        </w:rPr>
-        <w:t>ofr</w:t>
-      </w:r>
-      <w:proofErr w:type="spellEnd"/>
-      <w:r>
-        <w:rPr>
-          <w:rFonts w:ascii="Arial" w:hAnsi="Arial" w:cs="Arial"/>
-          <w:color w:val="000000"/>
-        </w:rPr>
-        <w:t xml:space="preserve"> B&amp;B owners and hotel owners, designing the system according to their needs. The vision that the team had has not changed in the course of 7 whole years. </w:t>
+        <w:t xml:space="preserve"> elegant town in Norther</w:t>
+      </w:r>
+      <w:r>
+        <w:rPr>
+          <w:rFonts w:ascii="Arial" w:hAnsi="Arial" w:cs="Arial"/>
+          <w:color w:val="000000"/>
+        </w:rPr>
+        <w:t>n</w:t>
+      </w:r>
+      <w:r>
+        <w:rPr>
+          <w:rFonts w:ascii="Arial" w:hAnsi="Arial" w:cs="Arial"/>
+          <w:color w:val="000000"/>
+        </w:rPr>
+        <w:t xml:space="preserve"> Sweden. But with one problem; even though her being a fair computer literate person, she could not find a single accommodation reservation system that was easy enough to use, at a price that will not be </w:t>
+      </w:r>
+      <w:r>
+        <w:rPr>
+          <w:rFonts w:ascii="Arial" w:hAnsi="Arial" w:cs="Arial"/>
+          <w:color w:val="000000"/>
+        </w:rPr>
+        <w:t xml:space="preserve">of </w:t>
+      </w:r>
+      <w:r>
+        <w:rPr>
+          <w:rFonts w:ascii="Arial" w:hAnsi="Arial" w:cs="Arial"/>
+          <w:color w:val="000000"/>
+        </w:rPr>
+        <w:t>any burden to her budget. Her son John, a system developer, immediately saw the market for a booking solution for others in the same situation; small hotel, B&amp;B and hostel owners who need a cleverly designed, uncomplicated reservation sys</w:t>
+      </w:r>
+      <w:r>
+        <w:rPr>
+          <w:rFonts w:ascii="Arial" w:hAnsi="Arial" w:cs="Arial"/>
+          <w:color w:val="000000"/>
+        </w:rPr>
+        <w:t>tem at a price that won't be a</w:t>
+      </w:r>
+      <w:r>
+        <w:rPr>
+          <w:rFonts w:ascii="Arial" w:hAnsi="Arial" w:cs="Arial"/>
+          <w:color w:val="000000"/>
+        </w:rPr>
+        <w:t xml:space="preserve"> burden. John set up a team to create the wanted accommodation reservation system that would be highly functional and powerful tool for accommodation owners. While doing this they listened to the requests</w:t>
+      </w:r>
+      <w:r>
+        <w:rPr>
+          <w:rFonts w:ascii="Arial" w:hAnsi="Arial" w:cs="Arial"/>
+          <w:color w:val="000000"/>
+        </w:rPr>
+        <w:t xml:space="preserve"> and the feedback of a range of</w:t>
+      </w:r>
+      <w:r>
+        <w:rPr>
+          <w:rFonts w:ascii="Arial" w:hAnsi="Arial" w:cs="Arial"/>
+          <w:color w:val="000000"/>
+        </w:rPr>
+        <w:t xml:space="preserve"> B&amp;B owners and hotel owners, designing the s</w:t>
+      </w:r>
+      <w:r>
+        <w:rPr>
+          <w:rFonts w:ascii="Arial" w:hAnsi="Arial" w:cs="Arial"/>
+          <w:color w:val="000000"/>
+        </w:rPr>
+        <w:t>ystem according to their needs – t</w:t>
+      </w:r>
+      <w:r>
+        <w:rPr>
+          <w:rFonts w:ascii="Arial" w:hAnsi="Arial" w:cs="Arial"/>
+          <w:color w:val="000000"/>
+        </w:rPr>
+        <w:t>he vis</w:t>
+      </w:r>
+      <w:r>
+        <w:rPr>
+          <w:rFonts w:ascii="Arial" w:hAnsi="Arial" w:cs="Arial"/>
+          <w:color w:val="000000"/>
+        </w:rPr>
+        <w:t>ion that the team had</w:t>
+      </w:r>
+      <w:r>
+        <w:rPr>
+          <w:rFonts w:ascii="Arial" w:hAnsi="Arial" w:cs="Arial"/>
+          <w:color w:val="000000"/>
+        </w:rPr>
+        <w:t xml:space="preserve"> not changed in the course of 7 whole years. </w:t>
       </w:r>
       <w:proofErr w:type="spellStart"/>
       <w:r>
@@ -6101,8 +6305,17 @@
           <w:rFonts w:ascii="Arial" w:hAnsi="Arial" w:cs="Arial"/>
           <w:color w:val="000000"/>
         </w:rPr>
-        <w:t xml:space="preserve">, Group Program Manager; and Byron Bishop, Group Developer Manager. Bill Gates decided to transform the property to become a public company and raise the financial aspects of Microsoft in 2001. It was bought by USA Networks, Inc. from Microsoft in July of that same year. Expedia books airline tickets, hotel reservations, car rentals, cruises, vacation packages, and various attractions and services via the World Wide Web and telephone travel agents. The site uses multiple global distribution systems like Amadeus or the Sabre reservation systems for flights and for hotels, </w:t>
-      </w:r>
+        <w:t>, Group Program Manager; and Byron Bishop, Group Developer Manager. Bill Gates decided to transform the property to become a public company and raise the financial aspects of Microsoft in 2001. It was bought by USA Networks, Inc. from Microsoft in July of that same year. Expedia books airline tickets, hotel reservations, car rentals, cruises, vacation packages, and various attractions and services via the World Wide Web and telephone travel agents. The site uses multiple global distribution systems like Amadeus or the Sabre reservation systems for flights an</w:t>
+      </w:r>
+      <w:r>
+        <w:rPr>
+          <w:rFonts w:ascii="Arial" w:hAnsi="Arial" w:cs="Arial"/>
+          <w:color w:val="000000"/>
+        </w:rPr>
+        <w:t xml:space="preserve">d for hotels; and </w:t>
+      </w:r>
+      <w:bookmarkStart w:id="13" w:name="_GoBack"/>
+      <w:bookmarkEnd w:id="13"/>
       <w:proofErr w:type="spellStart"/>
       <w:r>
         <w:rPr>
@@ -15438,7 +15651,7 @@
 </file>
 
 <file path=customXml/itemProps1.xml><?xml version="1.0" encoding="utf-8"?>
-<ds:datastoreItem xmlns:ds="http://schemas.openxmlformats.org/officeDocument/2006/customXml" ds:itemID="{75BEBF01-114E-4C4F-97C8-12B97A43478B}">
+<ds:datastoreItem xmlns:ds="http://schemas.openxmlformats.org/officeDocument/2006/customXml" ds:itemID="{D1EA7EEC-A197-4F8C-BEE2-5BD953C9F57F}">
   <ds:schemaRefs>
     <ds:schemaRef ds:uri="http://schemas.openxmlformats.org/officeDocument/2006/bibliography"/>
   </ds:schemaRefs>

</xml_diff>

<commit_message>
Docu - Technical Background (proofread)
</commit_message>
<xml_diff>
--- a/Documentation/MCSPROJ/Needed Documents/Docu.docx
+++ b/Documentation/MCSPROJ/Needed Documents/Docu.docx
@@ -6314,8 +6314,6 @@
         </w:rPr>
         <w:t xml:space="preserve">d for hotels; and </w:t>
       </w:r>
-      <w:bookmarkStart w:id="13" w:name="_GoBack"/>
-      <w:bookmarkEnd w:id="13"/>
       <w:proofErr w:type="spellStart"/>
       <w:r>
         <w:rPr>
@@ -6379,7 +6377,7 @@
           <w:szCs w:val="24"/>
         </w:rPr>
       </w:pPr>
-      <w:bookmarkStart w:id="14" w:name="_Toc460814023"/>
+      <w:bookmarkStart w:id="13" w:name="_Toc460814023"/>
       <w:r>
         <w:rPr>
           <w:rFonts w:cs="Arial"/>
@@ -6388,7 +6386,7 @@
         </w:rPr>
         <w:t>Technical Background</w:t>
       </w:r>
-      <w:bookmarkEnd w:id="14"/>
+      <w:bookmarkEnd w:id="13"/>
     </w:p>
     <w:p>
       <w:pPr>
@@ -6407,7 +6405,119 @@
           <w:rFonts w:ascii="Arial" w:hAnsi="Arial" w:cs="Arial"/>
           <w:color w:val="000000"/>
         </w:rPr>
-        <w:t>The resort reservation will be made by the researchers using different software. We'll be using Yii2, a framework that allows the programmers to have an easy time developing a database, which we need in our system since the system intends to record every transaction that has happened and is happening, the system also records all of the accounts that our users will be creating. Also, since we are developing a website, and online reservation system, obviously the network between our system and the user is through browsers and the world wide web.</w:t>
+        <w:t xml:space="preserve">The resort reservation will be made by the researchers using different software. </w:t>
+      </w:r>
+      <w:r>
+        <w:rPr>
+          <w:rFonts w:ascii="Arial" w:hAnsi="Arial" w:cs="Arial"/>
+          <w:color w:val="000000"/>
+        </w:rPr>
+        <w:t>The developers will</w:t>
+      </w:r>
+      <w:r>
+        <w:rPr>
+          <w:rFonts w:ascii="Arial" w:hAnsi="Arial" w:cs="Arial"/>
+          <w:color w:val="000000"/>
+        </w:rPr>
+        <w:t xml:space="preserve"> be using Yii2, a framework that allows the programmers to have an easy time</w:t>
+      </w:r>
+      <w:r>
+        <w:rPr>
+          <w:rFonts w:ascii="Arial" w:hAnsi="Arial" w:cs="Arial"/>
+          <w:color w:val="000000"/>
+        </w:rPr>
+        <w:t xml:space="preserve"> developing a database, which will be</w:t>
+      </w:r>
+      <w:r>
+        <w:rPr>
+          <w:rFonts w:ascii="Arial" w:hAnsi="Arial" w:cs="Arial"/>
+          <w:color w:val="000000"/>
+        </w:rPr>
+        <w:t xml:space="preserve"> need</w:t>
+      </w:r>
+      <w:r>
+        <w:rPr>
+          <w:rFonts w:ascii="Arial" w:hAnsi="Arial" w:cs="Arial"/>
+          <w:color w:val="000000"/>
+        </w:rPr>
+        <w:t>ed in the</w:t>
+      </w:r>
+      <w:r>
+        <w:rPr>
+          <w:rFonts w:ascii="Arial" w:hAnsi="Arial" w:cs="Arial"/>
+          <w:color w:val="000000"/>
+        </w:rPr>
+        <w:t xml:space="preserve"> system since the system intends to record every transaction that has happened and is happening, the system also reco</w:t>
+      </w:r>
+      <w:r>
+        <w:rPr>
+          <w:rFonts w:ascii="Arial" w:hAnsi="Arial" w:cs="Arial"/>
+          <w:color w:val="000000"/>
+        </w:rPr>
+        <w:t>rds all of the accounts that the</w:t>
+      </w:r>
+      <w:r>
+        <w:rPr>
+          <w:rFonts w:ascii="Arial" w:hAnsi="Arial" w:cs="Arial"/>
+          <w:color w:val="000000"/>
+        </w:rPr>
+        <w:t xml:space="preserve"> users </w:t>
+      </w:r>
+      <w:r>
+        <w:rPr>
+          <w:rFonts w:ascii="Arial" w:hAnsi="Arial" w:cs="Arial"/>
+          <w:color w:val="000000"/>
+        </w:rPr>
+        <w:t>will be creating. Also, since the developers are developing a website</w:t>
+      </w:r>
+      <w:r>
+        <w:rPr>
+          <w:rFonts w:ascii="Arial" w:hAnsi="Arial" w:cs="Arial"/>
+          <w:color w:val="000000"/>
+        </w:rPr>
+        <w:t xml:space="preserve"> and </w:t>
+      </w:r>
+      <w:r>
+        <w:rPr>
+          <w:rFonts w:ascii="Arial" w:hAnsi="Arial" w:cs="Arial"/>
+          <w:color w:val="000000"/>
+        </w:rPr>
+        <w:t xml:space="preserve">an </w:t>
+      </w:r>
+      <w:r>
+        <w:rPr>
+          <w:rFonts w:ascii="Arial" w:hAnsi="Arial" w:cs="Arial"/>
+          <w:color w:val="000000"/>
+        </w:rPr>
+        <w:t xml:space="preserve">online reservation system, obviously the network </w:t>
+      </w:r>
+      <w:r>
+        <w:rPr>
+          <w:rFonts w:ascii="Arial" w:hAnsi="Arial" w:cs="Arial"/>
+          <w:color w:val="000000"/>
+        </w:rPr>
+        <w:t>connecting the</w:t>
+      </w:r>
+      <w:r>
+        <w:rPr>
+          <w:rFonts w:ascii="Arial" w:hAnsi="Arial" w:cs="Arial"/>
+          <w:color w:val="000000"/>
+        </w:rPr>
+        <w:t xml:space="preserve"> system and the user </w:t>
+      </w:r>
+      <w:r>
+        <w:rPr>
+          <w:rFonts w:ascii="Arial" w:hAnsi="Arial" w:cs="Arial"/>
+          <w:color w:val="000000"/>
+        </w:rPr>
+        <w:t xml:space="preserve">will be the </w:t>
+      </w:r>
+      <w:r>
+        <w:rPr>
+          <w:rFonts w:ascii="Arial" w:hAnsi="Arial" w:cs="Arial"/>
+          <w:color w:val="000000"/>
+        </w:rPr>
+        <w:t>browsers and the world wide web.</w:t>
       </w:r>
     </w:p>
     <w:p>
@@ -6441,7 +6551,72 @@
           <w:rFonts w:ascii="Arial" w:hAnsi="Arial" w:cs="Arial"/>
           <w:color w:val="000000"/>
         </w:rPr>
-        <w:t xml:space="preserve"> to both pc's and mobile phones, we'll create a different interface when users access the website using their phones. For software, the users only need a web browser to access our website since it would be published in the world wide web, they only thing they need to get in on our system is any web browser and a connection to the internet. The system will be updated regularly to ensure that people would have an easy time accessing and browsing through the website. The resort management will play a huge part in integrating and developing further upgrades of the system. For network, the users or customers will need an internet connection to access the website, the internet is a crucial part of the network between the system and the customers because the system will be on the world wide web. For the management and its personnel that would be accessing the system for walk-in reservation, there would be an extranet that would be set up for them.</w:t>
+        <w:t xml:space="preserve"> to both pc's and mobile phones, we'll create a different interface when users access the website using their phones. For software, the users only need a web browser to access our website since it would be publi</w:t>
+      </w:r>
+      <w:r>
+        <w:rPr>
+          <w:rFonts w:ascii="Arial" w:hAnsi="Arial" w:cs="Arial"/>
+          <w:color w:val="000000"/>
+        </w:rPr>
+        <w:t>shed in the world wide web, the</w:t>
+      </w:r>
+      <w:r>
+        <w:rPr>
+          <w:rFonts w:ascii="Arial" w:hAnsi="Arial" w:cs="Arial"/>
+          <w:color w:val="000000"/>
+        </w:rPr>
+        <w:t xml:space="preserve"> only thing they need to get in </w:t>
+      </w:r>
+      <w:r>
+        <w:rPr>
+          <w:rFonts w:ascii="Arial" w:hAnsi="Arial" w:cs="Arial"/>
+          <w:color w:val="000000"/>
+        </w:rPr>
+        <w:t xml:space="preserve">to the </w:t>
+      </w:r>
+      <w:r>
+        <w:rPr>
+          <w:rFonts w:ascii="Arial" w:hAnsi="Arial" w:cs="Arial"/>
+          <w:color w:val="000000"/>
+        </w:rPr>
+        <w:t>system is any web browser and a connection to the internet. The system will be updated regularly to ensure that people would have an ea</w:t>
+      </w:r>
+      <w:r>
+        <w:rPr>
+          <w:rFonts w:ascii="Arial" w:hAnsi="Arial" w:cs="Arial"/>
+          <w:color w:val="000000"/>
+        </w:rPr>
+        <w:t>sy time accessing and browsing</w:t>
+      </w:r>
+      <w:r>
+        <w:rPr>
+          <w:rFonts w:ascii="Arial" w:hAnsi="Arial" w:cs="Arial"/>
+          <w:color w:val="000000"/>
+        </w:rPr>
+        <w:t xml:space="preserve"> the website. The resort management will play a huge part in integrating and developing further upgrades of the system. For network, the users or customers will need an internet connection to access the website, the internet is a crucial part of the network between the system and the customers because the system will be on the world wide web. For the management and its personnel </w:t>
+      </w:r>
+      <w:r>
+        <w:rPr>
+          <w:rFonts w:ascii="Arial" w:hAnsi="Arial" w:cs="Arial"/>
+          <w:color w:val="000000"/>
+        </w:rPr>
+        <w:t>who</w:t>
+      </w:r>
+      <w:r>
+        <w:rPr>
+          <w:rFonts w:ascii="Arial" w:hAnsi="Arial" w:cs="Arial"/>
+          <w:color w:val="000000"/>
+        </w:rPr>
+        <w:t xml:space="preserve"> would be accessing the system for walk-in reservation, an extranet </w:t>
+      </w:r>
+      <w:bookmarkStart w:id="14" w:name="_GoBack"/>
+      <w:bookmarkEnd w:id="14"/>
+      <w:r>
+        <w:rPr>
+          <w:rFonts w:ascii="Arial" w:hAnsi="Arial" w:cs="Arial"/>
+          <w:color w:val="000000"/>
+        </w:rPr>
+        <w:t>would be set up for them.</w:t>
       </w:r>
     </w:p>
     <w:p>
@@ -13225,7 +13400,7 @@
           <w:rPr>
             <w:noProof/>
           </w:rPr>
-          <w:t>v</w:t>
+          <w:t>vi</w:t>
         </w:r>
         <w:r>
           <w:rPr>
@@ -15651,7 +15826,7 @@
 </file>
 
 <file path=customXml/itemProps1.xml><?xml version="1.0" encoding="utf-8"?>
-<ds:datastoreItem xmlns:ds="http://schemas.openxmlformats.org/officeDocument/2006/customXml" ds:itemID="{D1EA7EEC-A197-4F8C-BEE2-5BD953C9F57F}">
+<ds:datastoreItem xmlns:ds="http://schemas.openxmlformats.org/officeDocument/2006/customXml" ds:itemID="{66CB67AD-A8CC-4715-A751-C28A52C9A2F0}">
   <ds:schemaRefs>
     <ds:schemaRef ds:uri="http://schemas.openxmlformats.org/officeDocument/2006/bibliography"/>
   </ds:schemaRefs>

</xml_diff>

<commit_message>
Docu - Requirement Analysis (proofread)
</commit_message>
<xml_diff>
--- a/Documentation/MCSPROJ/Needed Documents/Docu.docx
+++ b/Documentation/MCSPROJ/Needed Documents/Docu.docx
@@ -142,25 +142,7 @@
           <w:sz w:val="24"/>
           <w:szCs w:val="24"/>
         </w:rPr>
-        <w:t xml:space="preserve">#3 </w:t>
-      </w:r>
-      <w:proofErr w:type="spellStart"/>
-      <w:r>
-        <w:rPr>
-          <w:rFonts w:cs="Arial"/>
-          <w:sz w:val="24"/>
-          <w:szCs w:val="24"/>
-        </w:rPr>
-        <w:t>Humabon</w:t>
-      </w:r>
-      <w:proofErr w:type="spellEnd"/>
-      <w:r>
-        <w:rPr>
-          <w:rFonts w:cs="Arial"/>
-          <w:sz w:val="24"/>
-          <w:szCs w:val="24"/>
-        </w:rPr>
-        <w:t xml:space="preserve"> Place, Magallanes, Makati City</w:t>
+        <w:t>#3 Humabon Place, Magallanes, Makati City</w:t>
       </w:r>
     </w:p>
     <w:p>
@@ -2813,23 +2795,7 @@
           <w:rFonts w:ascii="Arial" w:hAnsi="Arial" w:cs="Arial"/>
           <w:color w:val="000000"/>
         </w:rPr>
-        <w:t xml:space="preserve">The Resort Reservation System, in cooperation with Mr. Alfredo </w:t>
-      </w:r>
-      <w:proofErr w:type="spellStart"/>
-      <w:r>
-        <w:rPr>
-          <w:rFonts w:ascii="Arial" w:hAnsi="Arial" w:cs="Arial"/>
-          <w:color w:val="000000"/>
-        </w:rPr>
-        <w:t>Calimbo</w:t>
-      </w:r>
-      <w:proofErr w:type="spellEnd"/>
-      <w:r>
-        <w:rPr>
-          <w:rFonts w:ascii="Arial" w:hAnsi="Arial" w:cs="Arial"/>
-          <w:color w:val="000000"/>
-        </w:rPr>
-        <w:t xml:space="preserve">, focuses on the reservation process of the resort hotel. Its purpose is, first, to make the reservation process more convenient and faster for the sake of the customers, management and </w:t>
+        <w:t xml:space="preserve">The Resort Reservation System, in cooperation with Mr. Alfredo Calimbo, focuses on the reservation process of the resort hotel. Its purpose is, first, to make the reservation process more convenient and faster for the sake of the customers, management and </w:t>
       </w:r>
       <w:r>
         <w:rPr>
@@ -3217,30 +3183,14 @@
           <w:rFonts w:ascii="Arial" w:hAnsi="Arial" w:cs="Arial"/>
           <w:color w:val="000000"/>
         </w:rPr>
-        <w:t xml:space="preserve">ssued in the site. </w:t>
-      </w:r>
-      <w:proofErr w:type="spellStart"/>
-      <w:r>
-        <w:rPr>
-          <w:rFonts w:ascii="Arial" w:hAnsi="Arial" w:cs="Arial"/>
-          <w:color w:val="000000"/>
-        </w:rPr>
-        <w:t>He/S</w:t>
-      </w:r>
-      <w:r>
-        <w:rPr>
-          <w:rFonts w:ascii="Arial" w:hAnsi="Arial" w:cs="Arial"/>
-          <w:color w:val="000000"/>
-        </w:rPr>
-        <w:t>he</w:t>
-      </w:r>
-      <w:proofErr w:type="spellEnd"/>
-      <w:r>
-        <w:rPr>
-          <w:rFonts w:ascii="Arial" w:hAnsi="Arial" w:cs="Arial"/>
-          <w:color w:val="000000"/>
-        </w:rPr>
-        <w:t xml:space="preserve"> should show the date of the reservation (date and time of arrival, and date and time of departure), the quantity of grown-ups and the number</w:t>
+        <w:t>ssued in the site. He/S</w:t>
+      </w:r>
+      <w:r>
+        <w:rPr>
+          <w:rFonts w:ascii="Arial" w:hAnsi="Arial" w:cs="Arial"/>
+          <w:color w:val="000000"/>
+        </w:rPr>
+        <w:t>he should show the date of the reservation (date and time of arrival, and date and time of departure), the quantity of grown-ups and the number</w:t>
       </w:r>
       <w:r>
         <w:rPr>
@@ -3261,23 +3211,7 @@
           <w:rFonts w:ascii="Arial" w:hAnsi="Arial" w:cs="Arial"/>
           <w:color w:val="000000"/>
         </w:rPr>
-        <w:t xml:space="preserve">mer is required to fill-out a form. </w:t>
-      </w:r>
-      <w:proofErr w:type="spellStart"/>
-      <w:r>
-        <w:rPr>
-          <w:rFonts w:ascii="Arial" w:hAnsi="Arial" w:cs="Arial"/>
-          <w:color w:val="000000"/>
-        </w:rPr>
-        <w:t>He/She</w:t>
-      </w:r>
-      <w:proofErr w:type="spellEnd"/>
-      <w:r>
-        <w:rPr>
-          <w:rFonts w:ascii="Arial" w:hAnsi="Arial" w:cs="Arial"/>
-          <w:color w:val="000000"/>
-        </w:rPr>
-        <w:t xml:space="preserve"> has picked</w:t>
+        <w:t>mer is required to fill-out a form. He/She has picked</w:t>
       </w:r>
       <w:r>
         <w:rPr>
@@ -3562,27 +3496,7 @@
           <w:sz w:val="24"/>
           <w:szCs w:val="24"/>
         </w:rPr>
-        <w:t xml:space="preserve"> made through one of the professors, Mr. Alfredo </w:t>
-      </w:r>
-      <w:proofErr w:type="spellStart"/>
-      <w:r>
-        <w:rPr>
-          <w:rFonts w:cs="Arial"/>
-          <w:color w:val="000000"/>
-          <w:sz w:val="24"/>
-          <w:szCs w:val="24"/>
-        </w:rPr>
-        <w:t>Calimbo</w:t>
-      </w:r>
-      <w:proofErr w:type="spellEnd"/>
-      <w:r>
-        <w:rPr>
-          <w:rFonts w:cs="Arial"/>
-          <w:color w:val="000000"/>
-          <w:sz w:val="24"/>
-          <w:szCs w:val="24"/>
-        </w:rPr>
-        <w:t>, prompting the group to choose him to be their client for th</w:t>
+        <w:t xml:space="preserve"> made through one of the professors, Mr. Alfredo Calimbo, prompting the group to choose him to be their client for th</w:t>
       </w:r>
       <w:r>
         <w:rPr>
@@ -5547,23 +5461,7 @@
           <w:rFonts w:ascii="Arial" w:hAnsi="Arial" w:cs="Arial"/>
           <w:color w:val="000000"/>
         </w:rPr>
-        <w:t xml:space="preserve"> said rooms to customer on their terms. </w:t>
-      </w:r>
-      <w:proofErr w:type="spellStart"/>
-      <w:r>
-        <w:rPr>
-          <w:rFonts w:ascii="Arial" w:hAnsi="Arial" w:cs="Arial"/>
-          <w:color w:val="000000"/>
-        </w:rPr>
-        <w:t>Booking.com's</w:t>
-      </w:r>
-      <w:proofErr w:type="spellEnd"/>
-      <w:r>
-        <w:rPr>
-          <w:rFonts w:ascii="Arial" w:hAnsi="Arial" w:cs="Arial"/>
-          <w:color w:val="000000"/>
-        </w:rPr>
-        <w:t xml:space="preserve"> approach is more preferred by independent hotels and other acco</w:t>
+        <w:t xml:space="preserve"> said rooms to customer on their terms. Booking.com's approach is more preferred by independent hotels and other acco</w:t>
       </w:r>
       <w:r>
         <w:rPr>
@@ -5623,7 +5521,6 @@
           <w:szCs w:val="24"/>
         </w:rPr>
       </w:pPr>
-      <w:proofErr w:type="spellStart"/>
       <w:r>
         <w:rPr>
           <w:rFonts w:cs="Arial"/>
@@ -5635,7 +5532,6 @@
         </w:rPr>
         <w:t>Agoda</w:t>
       </w:r>
-      <w:proofErr w:type="spellEnd"/>
     </w:p>
     <w:p>
       <w:pPr>
@@ -5649,21 +5545,12 @@
           <w:color w:val="000000"/>
         </w:rPr>
       </w:pPr>
-      <w:proofErr w:type="spellStart"/>
-      <w:r>
-        <w:rPr>
-          <w:rFonts w:ascii="Arial" w:hAnsi="Arial" w:cs="Arial"/>
-          <w:color w:val="000000"/>
-        </w:rPr>
-        <w:t>Agoda</w:t>
-      </w:r>
-      <w:proofErr w:type="spellEnd"/>
-      <w:r>
-        <w:rPr>
-          <w:rFonts w:ascii="Arial" w:hAnsi="Arial" w:cs="Arial"/>
-          <w:color w:val="000000"/>
-        </w:rPr>
-        <w:t xml:space="preserve"> is one of the world's biggest online lodging and convenience booking stages. Established in 2005 and now part of t</w:t>
+      <w:r>
+        <w:rPr>
+          <w:rFonts w:ascii="Arial" w:hAnsi="Arial" w:cs="Arial"/>
+          <w:color w:val="000000"/>
+        </w:rPr>
+        <w:t>Agoda is one of the world's biggest online lodging and convenience booking stages. Established in 2005 and now part of t</w:t>
       </w:r>
       <w:r>
         <w:rPr>
@@ -5677,62 +5564,14 @@
           <w:rFonts w:ascii="Arial" w:hAnsi="Arial" w:cs="Arial"/>
           <w:color w:val="000000"/>
         </w:rPr>
-        <w:t xml:space="preserve"> </w:t>
-      </w:r>
-      <w:proofErr w:type="spellStart"/>
-      <w:r>
-        <w:rPr>
-          <w:rFonts w:ascii="Arial" w:hAnsi="Arial" w:cs="Arial"/>
-          <w:color w:val="000000"/>
-        </w:rPr>
-        <w:t>Agoda</w:t>
-      </w:r>
-      <w:proofErr w:type="spellEnd"/>
-      <w:r>
-        <w:rPr>
-          <w:rFonts w:ascii="Arial" w:hAnsi="Arial" w:cs="Arial"/>
-          <w:color w:val="000000"/>
-        </w:rPr>
-        <w:t xml:space="preserve"> offers voyagers a quick, simple approach to book a huge number of properties in practically every nation on earth. </w:t>
-      </w:r>
-      <w:proofErr w:type="spellStart"/>
-      <w:r>
-        <w:rPr>
-          <w:rFonts w:ascii="Arial" w:hAnsi="Arial" w:cs="Arial"/>
-          <w:color w:val="000000"/>
-        </w:rPr>
-        <w:t>Agoda</w:t>
-      </w:r>
-      <w:proofErr w:type="spellEnd"/>
-      <w:r>
-        <w:rPr>
-          <w:rFonts w:ascii="Arial" w:hAnsi="Arial" w:cs="Arial"/>
-          <w:color w:val="000000"/>
-        </w:rPr>
-        <w:t xml:space="preserve"> provides a creative, collaborative </w:t>
-      </w:r>
-      <w:r>
-        <w:rPr>
-          <w:rFonts w:ascii="Arial" w:hAnsi="Arial" w:cs="Arial"/>
-          <w:color w:val="000000"/>
-        </w:rPr>
-        <w:t xml:space="preserve">and </w:t>
-      </w:r>
-      <w:proofErr w:type="spellStart"/>
-      <w:r>
-        <w:rPr>
-          <w:rFonts w:ascii="Arial" w:hAnsi="Arial" w:cs="Arial"/>
-          <w:color w:val="000000"/>
-        </w:rPr>
-        <w:t>experimentative</w:t>
-      </w:r>
-      <w:proofErr w:type="spellEnd"/>
-      <w:r>
-        <w:rPr>
-          <w:rFonts w:ascii="Arial" w:hAnsi="Arial" w:cs="Arial"/>
-          <w:color w:val="000000"/>
-        </w:rPr>
-        <w:t xml:space="preserve"> environment and </w:t>
+        <w:t xml:space="preserve"> Agoda offers voyagers a quick, simple approach to book a huge number of properties in practically every nation on earth. Agoda provides a creative, collaborative </w:t>
+      </w:r>
+      <w:r>
+        <w:rPr>
+          <w:rFonts w:ascii="Arial" w:hAnsi="Arial" w:cs="Arial"/>
+          <w:color w:val="000000"/>
+        </w:rPr>
+        <w:t xml:space="preserve">and experimentative environment and </w:t>
       </w:r>
       <w:r>
         <w:rPr>
@@ -5783,21 +5622,12 @@
           <w:color w:val="000000"/>
         </w:rPr>
       </w:pPr>
-      <w:proofErr w:type="spellStart"/>
-      <w:r>
-        <w:rPr>
-          <w:rFonts w:ascii="Arial" w:hAnsi="Arial" w:cs="Arial"/>
-          <w:color w:val="000000"/>
-        </w:rPr>
-        <w:t>Agoda</w:t>
-      </w:r>
-      <w:proofErr w:type="spellEnd"/>
-      <w:r>
-        <w:rPr>
-          <w:rFonts w:ascii="Arial" w:hAnsi="Arial" w:cs="Arial"/>
-          <w:color w:val="000000"/>
-        </w:rPr>
-        <w:t xml:space="preserve"> expanded quickly</w:t>
+      <w:r>
+        <w:rPr>
+          <w:rFonts w:ascii="Arial" w:hAnsi="Arial" w:cs="Arial"/>
+          <w:color w:val="000000"/>
+        </w:rPr>
+        <w:t>Agoda expanded quickly</w:t>
       </w:r>
       <w:r>
         <w:rPr>
@@ -5811,23 +5641,7 @@
           <w:rFonts w:ascii="Arial" w:hAnsi="Arial" w:cs="Arial"/>
           <w:color w:val="000000"/>
         </w:rPr>
-        <w:t xml:space="preserve">red by the Priceline Group which is the world's largest seller of rooms online. </w:t>
-      </w:r>
-      <w:proofErr w:type="spellStart"/>
-      <w:r>
-        <w:rPr>
-          <w:rFonts w:ascii="Arial" w:hAnsi="Arial" w:cs="Arial"/>
-          <w:color w:val="000000"/>
-        </w:rPr>
-        <w:t>Agoda</w:t>
-      </w:r>
-      <w:proofErr w:type="spellEnd"/>
-      <w:r>
-        <w:rPr>
-          <w:rFonts w:ascii="Arial" w:hAnsi="Arial" w:cs="Arial"/>
-          <w:color w:val="000000"/>
-        </w:rPr>
-        <w:t xml:space="preserve">, today, presents hundreds of thousands of accommodation options around the globe supporting over 40 languages. Major operations are set up in Singapore, Bangkok, Kuala Lumpur, Tokyo, Sydney, Hong Kong, and Budapest, also, additional presence of operations are found in major cities in Africa, Middle East, Europe, and in America. A close relationship with property and marketing partners all around the </w:t>
+        <w:t xml:space="preserve">red by the Priceline Group which is the world's largest seller of rooms online. Agoda, today, presents hundreds of thousands of accommodation options around the globe supporting over 40 languages. Major operations are set up in Singapore, Bangkok, Kuala Lumpur, Tokyo, Sydney, Hong Kong, and Budapest, also, additional presence of operations are found in major cities in Africa, Middle East, Europe, and in America. A close relationship with property and marketing partners all around the </w:t>
       </w:r>
       <w:r>
         <w:rPr>
@@ -5841,55 +5655,7 @@
           <w:rFonts w:ascii="Arial" w:hAnsi="Arial" w:cs="Arial"/>
           <w:color w:val="000000"/>
         </w:rPr>
-        <w:t xml:space="preserve"> network, sourcing the best accommodation deals found out there. A reliable and easy-to-use website and application that enables fast confirmation with a safe system was created by </w:t>
-      </w:r>
-      <w:proofErr w:type="spellStart"/>
-      <w:r>
-        <w:rPr>
-          <w:rFonts w:ascii="Arial" w:hAnsi="Arial" w:cs="Arial"/>
-          <w:color w:val="000000"/>
-        </w:rPr>
-        <w:t>Agoda's</w:t>
-      </w:r>
-      <w:proofErr w:type="spellEnd"/>
-      <w:r>
-        <w:rPr>
-          <w:rFonts w:ascii="Arial" w:hAnsi="Arial" w:cs="Arial"/>
-          <w:color w:val="000000"/>
-        </w:rPr>
-        <w:t xml:space="preserve"> experienced web designers. The accommodation that is offered has a wide variety of choices and a selection from budget hostels to luxury hotels, local inns to </w:t>
-      </w:r>
-      <w:proofErr w:type="spellStart"/>
-      <w:r>
-        <w:rPr>
-          <w:rFonts w:ascii="Arial" w:hAnsi="Arial" w:cs="Arial"/>
-          <w:color w:val="000000"/>
-        </w:rPr>
-        <w:t>provate</w:t>
-      </w:r>
-      <w:proofErr w:type="spellEnd"/>
-      <w:r>
-        <w:rPr>
-          <w:rFonts w:ascii="Arial" w:hAnsi="Arial" w:cs="Arial"/>
-          <w:color w:val="000000"/>
-        </w:rPr>
-        <w:t xml:space="preserve"> guesthouses, seaside villas to full homes and apartments. Properties and rooms are complemented by </w:t>
-      </w:r>
-      <w:proofErr w:type="spellStart"/>
-      <w:r>
-        <w:rPr>
-          <w:rFonts w:ascii="Arial" w:hAnsi="Arial" w:cs="Arial"/>
-          <w:color w:val="000000"/>
-        </w:rPr>
-        <w:t>Agoda</w:t>
-      </w:r>
-      <w:proofErr w:type="spellEnd"/>
-      <w:r>
-        <w:rPr>
-          <w:rFonts w:ascii="Arial" w:hAnsi="Arial" w:cs="Arial"/>
-          <w:color w:val="000000"/>
-        </w:rPr>
-        <w:t xml:space="preserve"> Verified Reviews, which are from people who has</w:t>
+        <w:t xml:space="preserve"> network, sourcing the best accommodation deals found out there. A reliable and easy-to-use website and application that enables fast confirmation with a safe system was created by Agoda's experienced web designers. The accommodation that is offered has a wide variety of choices and a selection from budget hostels to luxury hotels, local inns to provate guesthouses, seaside villas to full homes and apartments. Properties and rooms are complemented by Agoda Verified Reviews, which are from people who has</w:t>
       </w:r>
       <w:r>
         <w:rPr>
@@ -5903,55 +5669,7 @@
           <w:rFonts w:ascii="Arial" w:hAnsi="Arial" w:cs="Arial"/>
           <w:color w:val="000000"/>
         </w:rPr>
-        <w:t xml:space="preserve"> via </w:t>
-      </w:r>
-      <w:proofErr w:type="spellStart"/>
-      <w:r>
-        <w:rPr>
-          <w:rFonts w:ascii="Arial" w:hAnsi="Arial" w:cs="Arial"/>
-          <w:color w:val="000000"/>
-        </w:rPr>
-        <w:t>Agoda</w:t>
-      </w:r>
-      <w:proofErr w:type="spellEnd"/>
-      <w:r>
-        <w:rPr>
-          <w:rFonts w:ascii="Arial" w:hAnsi="Arial" w:cs="Arial"/>
-          <w:color w:val="000000"/>
-        </w:rPr>
-        <w:t xml:space="preserve">. Travelers can find the best choice that suits their personal needs and passion through the interactive maps, and photo galleries of </w:t>
-      </w:r>
-      <w:proofErr w:type="spellStart"/>
-      <w:r>
-        <w:rPr>
-          <w:rFonts w:ascii="Arial" w:hAnsi="Arial" w:cs="Arial"/>
-          <w:color w:val="000000"/>
-        </w:rPr>
-        <w:t>Agoda</w:t>
-      </w:r>
-      <w:proofErr w:type="spellEnd"/>
-      <w:r>
-        <w:rPr>
-          <w:rFonts w:ascii="Arial" w:hAnsi="Arial" w:cs="Arial"/>
-          <w:color w:val="000000"/>
-        </w:rPr>
-        <w:t xml:space="preserve">. The unbeatable offers of </w:t>
-      </w:r>
-      <w:proofErr w:type="spellStart"/>
-      <w:r>
-        <w:rPr>
-          <w:rFonts w:ascii="Arial" w:hAnsi="Arial" w:cs="Arial"/>
-          <w:color w:val="000000"/>
-        </w:rPr>
-        <w:t>Agoda</w:t>
-      </w:r>
-      <w:proofErr w:type="spellEnd"/>
-      <w:r>
-        <w:rPr>
-          <w:rFonts w:ascii="Arial" w:hAnsi="Arial" w:cs="Arial"/>
-          <w:color w:val="000000"/>
-        </w:rPr>
-        <w:t xml:space="preserve"> are supported by a multi-lingual customer service team 24/7. (Retrieved on July 13, 2016, from</w:t>
+        <w:t xml:space="preserve"> via Agoda. Travelers can find the best choice that suits their personal needs and passion through the interactive maps, and photo galleries of Agoda. The unbeatable offers of Agoda are supported by a multi-lingual customer service team 24/7. (Retrieved on July 13, 2016, from</w:t>
       </w:r>
       <w:r>
         <w:rPr>
@@ -5997,7 +5715,6 @@
           <w:szCs w:val="24"/>
         </w:rPr>
       </w:pPr>
-      <w:proofErr w:type="spellStart"/>
       <w:r>
         <w:rPr>
           <w:rFonts w:cs="Arial"/>
@@ -6009,7 +5726,6 @@
         </w:rPr>
         <w:t>Sirvoy</w:t>
       </w:r>
-      <w:proofErr w:type="spellEnd"/>
       <w:r>
         <w:rPr>
           <w:rStyle w:val="apple-converted-space"/>
@@ -6038,41 +5754,7 @@
           <w:rFonts w:ascii="Arial" w:hAnsi="Arial" w:cs="Arial"/>
           <w:color w:val="000000"/>
         </w:rPr>
-        <w:t xml:space="preserve">During the summer of 2008, </w:t>
-      </w:r>
-      <w:proofErr w:type="spellStart"/>
-      <w:r>
-        <w:rPr>
-          <w:rFonts w:ascii="Arial" w:hAnsi="Arial" w:cs="Arial"/>
-          <w:color w:val="000000"/>
-        </w:rPr>
-        <w:t>Birgitta</w:t>
-      </w:r>
-      <w:proofErr w:type="spellEnd"/>
-      <w:r>
-        <w:rPr>
-          <w:rFonts w:ascii="Arial" w:hAnsi="Arial" w:cs="Arial"/>
-          <w:color w:val="000000"/>
-        </w:rPr>
-        <w:t xml:space="preserve"> opened a motel in </w:t>
-      </w:r>
-      <w:proofErr w:type="spellStart"/>
-      <w:proofErr w:type="gramStart"/>
-      <w:r>
-        <w:rPr>
-          <w:rFonts w:ascii="Arial" w:hAnsi="Arial" w:cs="Arial"/>
-          <w:color w:val="000000"/>
-        </w:rPr>
-        <w:t>a</w:t>
-      </w:r>
-      <w:proofErr w:type="spellEnd"/>
-      <w:proofErr w:type="gramEnd"/>
-      <w:r>
-        <w:rPr>
-          <w:rFonts w:ascii="Arial" w:hAnsi="Arial" w:cs="Arial"/>
-          <w:color w:val="000000"/>
-        </w:rPr>
-        <w:t xml:space="preserve"> elegant town in Norther</w:t>
+        <w:t>During the summer of 2008, Birgitta opened a motel in a elegant town in Norther</w:t>
       </w:r>
       <w:r>
         <w:rPr>
@@ -6156,39 +5838,7 @@
           <w:rFonts w:ascii="Arial" w:hAnsi="Arial" w:cs="Arial"/>
           <w:color w:val="000000"/>
         </w:rPr>
-        <w:t xml:space="preserve"> not changed in the course of 7 whole years. </w:t>
-      </w:r>
-      <w:proofErr w:type="spellStart"/>
-      <w:r>
-        <w:rPr>
-          <w:rFonts w:ascii="Arial" w:hAnsi="Arial" w:cs="Arial"/>
-          <w:color w:val="000000"/>
-        </w:rPr>
-        <w:t>Sirvoy's</w:t>
-      </w:r>
-      <w:proofErr w:type="spellEnd"/>
-      <w:r>
-        <w:rPr>
-          <w:rFonts w:ascii="Arial" w:hAnsi="Arial" w:cs="Arial"/>
-          <w:color w:val="000000"/>
-        </w:rPr>
-        <w:t xml:space="preserve"> team further expanded the system and now brags about a worldwide client base with customers in more than 70 countries. </w:t>
-      </w:r>
-      <w:proofErr w:type="spellStart"/>
-      <w:r>
-        <w:rPr>
-          <w:rFonts w:ascii="Arial" w:hAnsi="Arial" w:cs="Arial"/>
-          <w:color w:val="000000"/>
-        </w:rPr>
-        <w:t>Sirvoy</w:t>
-      </w:r>
-      <w:proofErr w:type="spellEnd"/>
-      <w:r>
-        <w:rPr>
-          <w:rFonts w:ascii="Arial" w:hAnsi="Arial" w:cs="Arial"/>
-          <w:color w:val="000000"/>
-        </w:rPr>
-        <w:t xml:space="preserve"> is an easy-to-use booking system for hotels and other accommodation types. It offers a simple software at low cost, which fulfills the needs of small and medium-sized hotels and the likes. (Retrieved on July 13, 2016 from</w:t>
+        <w:t xml:space="preserve"> not changed in the course of 7 whole years. Sirvoy's team further expanded the system and now brags about a worldwide client base with customers in more than 70 countries. Sirvoy is an easy-to-use booking system for hotels and other accommodation types. It offers a simple software at low cost, which fulfills the needs of small and medium-sized hotels and the likes. (Retrieved on July 13, 2016 from</w:t>
       </w:r>
       <w:r>
         <w:rPr>
@@ -6273,39 +5923,7 @@
           <w:rFonts w:ascii="Arial" w:hAnsi="Arial" w:cs="Arial"/>
           <w:color w:val="000000"/>
         </w:rPr>
-        <w:t xml:space="preserve">Expedia, launched in October 22, 1996 as the first Microsoft internet property, is an online travel company that is originally composed of Greg </w:t>
-      </w:r>
-      <w:proofErr w:type="spellStart"/>
-      <w:r>
-        <w:rPr>
-          <w:rFonts w:ascii="Arial" w:hAnsi="Arial" w:cs="Arial"/>
-          <w:color w:val="000000"/>
-        </w:rPr>
-        <w:t>Slyngstad</w:t>
-      </w:r>
-      <w:proofErr w:type="spellEnd"/>
-      <w:r>
-        <w:rPr>
-          <w:rFonts w:ascii="Arial" w:hAnsi="Arial" w:cs="Arial"/>
-          <w:color w:val="000000"/>
-        </w:rPr>
-        <w:t xml:space="preserve">, Group Manager; Richard Barton, Group Product Manager; Soraya </w:t>
-      </w:r>
-      <w:proofErr w:type="spellStart"/>
-      <w:r>
-        <w:rPr>
-          <w:rFonts w:ascii="Arial" w:hAnsi="Arial" w:cs="Arial"/>
-          <w:color w:val="000000"/>
-        </w:rPr>
-        <w:t>Bittencourt</w:t>
-      </w:r>
-      <w:proofErr w:type="spellEnd"/>
-      <w:r>
-        <w:rPr>
-          <w:rFonts w:ascii="Arial" w:hAnsi="Arial" w:cs="Arial"/>
-          <w:color w:val="000000"/>
-        </w:rPr>
-        <w:t>, Group Program Manager; and Byron Bishop, Group Developer Manager. Bill Gates decided to transform the property to become a public company and raise the financial aspects of Microsoft in 2001. It was bought by USA Networks, Inc. from Microsoft in July of that same year. Expedia books airline tickets, hotel reservations, car rentals, cruises, vacation packages, and various attractions and services via the World Wide Web and telephone travel agents. The site uses multiple global distribution systems like Amadeus or the Sabre reservation systems for flights an</w:t>
+        <w:t>Expedia, launched in October 22, 1996 as the first Microsoft internet property, is an online travel company that is originally composed of Greg Slyngstad, Group Manager; Richard Barton, Group Product Manager; Soraya Bittencourt, Group Program Manager; and Byron Bishop, Group Developer Manager. Bill Gates decided to transform the property to become a public company and raise the financial aspects of Microsoft in 2001. It was bought by USA Networks, Inc. from Microsoft in July of that same year. Expedia books airline tickets, hotel reservations, car rentals, cruises, vacation packages, and various attractions and services via the World Wide Web and telephone travel agents. The site uses multiple global distribution systems like Amadeus or the Sabre reservation systems for flights an</w:t>
       </w:r>
       <w:r>
         <w:rPr>
@@ -6314,21 +5932,12 @@
         </w:rPr>
         <w:t xml:space="preserve">d for hotels; and </w:t>
       </w:r>
-      <w:proofErr w:type="spellStart"/>
-      <w:r>
-        <w:rPr>
-          <w:rFonts w:ascii="Arial" w:hAnsi="Arial" w:cs="Arial"/>
-          <w:color w:val="000000"/>
-        </w:rPr>
-        <w:t>Worldspan</w:t>
-      </w:r>
-      <w:proofErr w:type="spellEnd"/>
-      <w:r>
-        <w:rPr>
-          <w:rFonts w:ascii="Arial" w:hAnsi="Arial" w:cs="Arial"/>
-          <w:color w:val="000000"/>
-        </w:rPr>
-        <w:t xml:space="preserve"> and Pegasus, along with its own hotel reservation system for contracted, bulk-rate reservations. (Retrieved on July 13, 2016 from</w:t>
+      <w:r>
+        <w:rPr>
+          <w:rFonts w:ascii="Arial" w:hAnsi="Arial" w:cs="Arial"/>
+          <w:color w:val="000000"/>
+        </w:rPr>
+        <w:t>Worldspan and Pegasus, along with its own hotel reservation system for contracted, bulk-rate reservations. (Retrieved on July 13, 2016 from</w:t>
       </w:r>
       <w:r>
         <w:rPr>
@@ -6607,16 +6216,7 @@
           <w:rFonts w:ascii="Arial" w:hAnsi="Arial" w:cs="Arial"/>
           <w:color w:val="000000"/>
         </w:rPr>
-        <w:t xml:space="preserve"> would be accessing the system for walk-in reservation, an extranet </w:t>
-      </w:r>
-      <w:bookmarkStart w:id="14" w:name="_GoBack"/>
-      <w:bookmarkEnd w:id="14"/>
-      <w:r>
-        <w:rPr>
-          <w:rFonts w:ascii="Arial" w:hAnsi="Arial" w:cs="Arial"/>
-          <w:color w:val="000000"/>
-        </w:rPr>
-        <w:t>would be set up for them.</w:t>
+        <w:t xml:space="preserve"> would be accessing the system for walk-in reservation, an extranet would be set up for them.</w:t>
       </w:r>
     </w:p>
     <w:p>
@@ -6668,7 +6268,7 @@
           <w:szCs w:val="24"/>
         </w:rPr>
       </w:pPr>
-      <w:bookmarkStart w:id="15" w:name="_Toc460814024"/>
+      <w:bookmarkStart w:id="14" w:name="_Toc460814024"/>
       <w:r>
         <w:rPr>
           <w:rFonts w:cs="Arial"/>
@@ -6677,7 +6277,7 @@
         </w:rPr>
         <w:t>Methodology, Results and Discussion</w:t>
       </w:r>
-      <w:bookmarkEnd w:id="15"/>
+      <w:bookmarkEnd w:id="14"/>
     </w:p>
     <w:p>
       <w:pPr>
@@ -6711,7 +6311,7 @@
           <w:szCs w:val="24"/>
         </w:rPr>
       </w:pPr>
-      <w:bookmarkStart w:id="16" w:name="_Toc460814025"/>
+      <w:bookmarkStart w:id="15" w:name="_Toc460814025"/>
       <w:r>
         <w:rPr>
           <w:rFonts w:ascii="Arial" w:hAnsi="Arial" w:cs="Arial"/>
@@ -6721,7 +6321,7 @@
         </w:rPr>
         <w:t>Requirements Analysis</w:t>
       </w:r>
-      <w:bookmarkEnd w:id="16"/>
+      <w:bookmarkEnd w:id="15"/>
     </w:p>
     <w:p>
       <w:pPr>
@@ -6743,7 +6343,7 @@
           <w:color w:val="000000"/>
         </w:rPr>
       </w:pPr>
-      <w:bookmarkStart w:id="17" w:name="_Toc460814026"/>
+      <w:bookmarkStart w:id="16" w:name="_Toc460814026"/>
       <w:r>
         <w:rPr>
           <w:rFonts w:ascii="Arial" w:hAnsi="Arial" w:cs="Arial"/>
@@ -6751,7 +6351,7 @@
         </w:rPr>
         <w:t>Functional Requirements</w:t>
       </w:r>
-      <w:bookmarkEnd w:id="17"/>
+      <w:bookmarkEnd w:id="16"/>
     </w:p>
     <w:p>
       <w:pPr>
@@ -6767,31 +6367,29 @@
           <w:color w:val="000000"/>
         </w:rPr>
       </w:pPr>
-      <w:bookmarkStart w:id="18" w:name="_Toc460814027"/>
-      <w:r>
-        <w:rPr>
-          <w:rFonts w:ascii="Arial" w:hAnsi="Arial" w:cs="Arial"/>
-          <w:color w:val="000000"/>
-        </w:rPr>
-        <w:t xml:space="preserve">The system supports </w:t>
-      </w:r>
-      <w:proofErr w:type="gramStart"/>
-      <w:r>
-        <w:rPr>
-          <w:rFonts w:ascii="Arial" w:hAnsi="Arial" w:cs="Arial"/>
-          <w:color w:val="000000"/>
-        </w:rPr>
-        <w:t>customers</w:t>
-      </w:r>
-      <w:proofErr w:type="gramEnd"/>
-      <w:r>
-        <w:rPr>
-          <w:rFonts w:ascii="Arial" w:hAnsi="Arial" w:cs="Arial"/>
-          <w:color w:val="000000"/>
-        </w:rPr>
-        <w:t xml:space="preserve"> reservation and booking, and able to modify.</w:t>
-      </w:r>
-      <w:bookmarkEnd w:id="18"/>
+      <w:bookmarkStart w:id="17" w:name="_Toc460814027"/>
+      <w:r>
+        <w:rPr>
+          <w:rFonts w:ascii="Arial" w:hAnsi="Arial" w:cs="Arial"/>
+          <w:color w:val="000000"/>
+        </w:rPr>
+        <w:t xml:space="preserve">The system supports customers reservation and booking, and </w:t>
+      </w:r>
+      <w:r>
+        <w:rPr>
+          <w:rFonts w:ascii="Arial" w:hAnsi="Arial" w:cs="Arial"/>
+          <w:color w:val="000000"/>
+        </w:rPr>
+        <w:t xml:space="preserve">is </w:t>
+      </w:r>
+      <w:r>
+        <w:rPr>
+          <w:rFonts w:ascii="Arial" w:hAnsi="Arial" w:cs="Arial"/>
+          <w:color w:val="000000"/>
+        </w:rPr>
+        <w:t>able to modify.</w:t>
+      </w:r>
+      <w:bookmarkEnd w:id="17"/>
     </w:p>
     <w:p>
       <w:pPr>
@@ -6807,15 +6405,43 @@
           <w:color w:val="000000"/>
         </w:rPr>
       </w:pPr>
-      <w:bookmarkStart w:id="19" w:name="_Toc460814028"/>
-      <w:r>
-        <w:rPr>
-          <w:rFonts w:ascii="Arial" w:hAnsi="Arial" w:cs="Arial"/>
-          <w:color w:val="000000"/>
-        </w:rPr>
-        <w:t>When a customer search for room, the query item must contain its availability within choosing check in and check out date.</w:t>
-      </w:r>
-      <w:bookmarkEnd w:id="19"/>
+      <w:bookmarkStart w:id="18" w:name="_Toc460814028"/>
+      <w:r>
+        <w:rPr>
+          <w:rFonts w:ascii="Arial" w:hAnsi="Arial" w:cs="Arial"/>
+          <w:color w:val="000000"/>
+        </w:rPr>
+        <w:t>When a customer search</w:t>
+      </w:r>
+      <w:r>
+        <w:rPr>
+          <w:rFonts w:ascii="Arial" w:hAnsi="Arial" w:cs="Arial"/>
+          <w:color w:val="000000"/>
+        </w:rPr>
+        <w:t>es</w:t>
+      </w:r>
+      <w:r>
+        <w:rPr>
+          <w:rFonts w:ascii="Arial" w:hAnsi="Arial" w:cs="Arial"/>
+          <w:color w:val="000000"/>
+        </w:rPr>
+        <w:t xml:space="preserve"> for </w:t>
+      </w:r>
+      <w:r>
+        <w:rPr>
+          <w:rFonts w:ascii="Arial" w:hAnsi="Arial" w:cs="Arial"/>
+          <w:color w:val="000000"/>
+        </w:rPr>
+        <w:t xml:space="preserve">a </w:t>
+      </w:r>
+      <w:r>
+        <w:rPr>
+          <w:rFonts w:ascii="Arial" w:hAnsi="Arial" w:cs="Arial"/>
+          <w:color w:val="000000"/>
+        </w:rPr>
+        <w:t>room, the query item must contain its availability within choosing check in and check out date.</w:t>
+      </w:r>
+      <w:bookmarkEnd w:id="18"/>
     </w:p>
     <w:p>
       <w:pPr>
@@ -6831,31 +6457,43 @@
           <w:color w:val="000000"/>
         </w:rPr>
       </w:pPr>
-      <w:bookmarkStart w:id="20" w:name="_Toc460814029"/>
-      <w:r>
-        <w:rPr>
-          <w:rFonts w:ascii="Arial" w:hAnsi="Arial" w:cs="Arial"/>
-          <w:color w:val="000000"/>
-        </w:rPr>
-        <w:t xml:space="preserve">Management able to edit </w:t>
-      </w:r>
-      <w:proofErr w:type="gramStart"/>
-      <w:r>
-        <w:rPr>
-          <w:rFonts w:ascii="Arial" w:hAnsi="Arial" w:cs="Arial"/>
-          <w:color w:val="000000"/>
-        </w:rPr>
-        <w:t>customers</w:t>
-      </w:r>
-      <w:proofErr w:type="gramEnd"/>
-      <w:r>
-        <w:rPr>
-          <w:rFonts w:ascii="Arial" w:hAnsi="Arial" w:cs="Arial"/>
-          <w:color w:val="000000"/>
-        </w:rPr>
-        <w:t xml:space="preserve"> reservation information such as updating check in and check out, room preferences, bed preferences and also cancelling the reservation.</w:t>
-      </w:r>
-      <w:bookmarkEnd w:id="20"/>
+      <w:bookmarkStart w:id="19" w:name="_Toc460814029"/>
+      <w:r>
+        <w:rPr>
+          <w:rFonts w:ascii="Arial" w:hAnsi="Arial" w:cs="Arial"/>
+          <w:color w:val="000000"/>
+        </w:rPr>
+        <w:t xml:space="preserve">Management </w:t>
+      </w:r>
+      <w:r>
+        <w:rPr>
+          <w:rFonts w:ascii="Arial" w:hAnsi="Arial" w:cs="Arial"/>
+          <w:color w:val="000000"/>
+        </w:rPr>
+        <w:t>can modify</w:t>
+      </w:r>
+      <w:r>
+        <w:rPr>
+          <w:rFonts w:ascii="Arial" w:hAnsi="Arial" w:cs="Arial"/>
+          <w:color w:val="000000"/>
+        </w:rPr>
+        <w:t xml:space="preserve"> customers reservation information such as updating check in and check out, room preferences, bed</w:t>
+      </w:r>
+      <w:r>
+        <w:rPr>
+          <w:rFonts w:ascii="Arial" w:hAnsi="Arial" w:cs="Arial"/>
+          <w:color w:val="000000"/>
+        </w:rPr>
+        <w:t xml:space="preserve"> preferences and also cancellation of </w:t>
+      </w:r>
+      <w:r>
+        <w:rPr>
+          <w:rFonts w:ascii="Arial" w:hAnsi="Arial" w:cs="Arial"/>
+          <w:color w:val="000000"/>
+        </w:rPr>
+        <w:t>reservation.</w:t>
+      </w:r>
+      <w:bookmarkEnd w:id="19"/>
     </w:p>
     <w:p>
       <w:pPr>
@@ -6871,7 +6509,7 @@
           <w:color w:val="000000"/>
         </w:rPr>
       </w:pPr>
-      <w:bookmarkStart w:id="21" w:name="_Toc460814030"/>
+      <w:bookmarkStart w:id="20" w:name="_Toc460814030"/>
       <w:r>
         <w:rPr>
           <w:rFonts w:ascii="Arial" w:hAnsi="Arial" w:cs="Arial"/>
@@ -6879,7 +6517,7 @@
         </w:rPr>
         <w:t>Customers can reserve online and pay with credit or debit card.</w:t>
       </w:r>
-      <w:bookmarkEnd w:id="21"/>
+      <w:bookmarkEnd w:id="20"/>
     </w:p>
     <w:p>
       <w:pPr>
@@ -6895,7 +6533,7 @@
           <w:color w:val="000000"/>
         </w:rPr>
       </w:pPr>
-      <w:bookmarkStart w:id="22" w:name="_Toc460814031"/>
+      <w:bookmarkStart w:id="21" w:name="_Toc460814031"/>
       <w:r>
         <w:rPr>
           <w:rFonts w:ascii="Arial" w:hAnsi="Arial" w:cs="Arial"/>
@@ -6903,7 +6541,7 @@
         </w:rPr>
         <w:t>The system must send reservation confirmation email after successful payment.</w:t>
       </w:r>
-      <w:bookmarkEnd w:id="22"/>
+      <w:bookmarkEnd w:id="21"/>
     </w:p>
     <w:p>
       <w:pPr>
@@ -6919,13 +6557,27 @@
           <w:color w:val="000000"/>
         </w:rPr>
       </w:pPr>
-      <w:bookmarkStart w:id="23" w:name="_Toc460814032"/>
-      <w:r>
-        <w:rPr>
-          <w:rFonts w:ascii="Arial" w:hAnsi="Arial" w:cs="Arial"/>
-          <w:color w:val="000000"/>
-        </w:rPr>
-        <w:t>Customers able to check their reservation status from their individual accoun</w:t>
+      <w:bookmarkStart w:id="22" w:name="_Toc460814032"/>
+      <w:r>
+        <w:rPr>
+          <w:rFonts w:ascii="Arial" w:hAnsi="Arial" w:cs="Arial"/>
+          <w:color w:val="000000"/>
+        </w:rPr>
+        <w:t xml:space="preserve">Customers </w:t>
+      </w:r>
+      <w:r>
+        <w:rPr>
+          <w:rFonts w:ascii="Arial" w:hAnsi="Arial" w:cs="Arial"/>
+          <w:color w:val="000000"/>
+        </w:rPr>
+        <w:t xml:space="preserve">must be </w:t>
+      </w:r>
+      <w:r>
+        <w:rPr>
+          <w:rFonts w:ascii="Arial" w:hAnsi="Arial" w:cs="Arial"/>
+          <w:color w:val="000000"/>
+        </w:rPr>
+        <w:t>able to check their reservation status from their individual accoun</w:t>
       </w:r>
       <w:r>
         <w:rPr>
@@ -6934,7 +6586,14 @@
         </w:rPr>
         <w:t>t</w:t>
       </w:r>
-      <w:bookmarkEnd w:id="23"/>
+      <w:bookmarkEnd w:id="22"/>
+      <w:r>
+        <w:rPr>
+          <w:rFonts w:ascii="Arial" w:hAnsi="Arial" w:cs="Arial"/>
+          <w:color w:val="000000"/>
+        </w:rPr>
+        <w:t>.</w:t>
+      </w:r>
     </w:p>
     <w:p>
       <w:pPr>
@@ -6950,7 +6609,7 @@
           <w:color w:val="000000"/>
         </w:rPr>
       </w:pPr>
-      <w:bookmarkStart w:id="24" w:name="_Toc460814033"/>
+      <w:bookmarkStart w:id="23" w:name="_Toc460814033"/>
       <w:r>
         <w:rPr>
           <w:rFonts w:ascii="Arial" w:hAnsi="Arial" w:cs="Arial"/>
@@ -6958,7 +6617,7 @@
         </w:rPr>
         <w:t>Customers can send feedback or call the resort for reservation purposes.</w:t>
       </w:r>
-      <w:bookmarkEnd w:id="24"/>
+      <w:bookmarkEnd w:id="23"/>
     </w:p>
     <w:p>
       <w:pPr>
@@ -6974,15 +6633,43 @@
           <w:color w:val="000000"/>
         </w:rPr>
       </w:pPr>
-      <w:bookmarkStart w:id="25" w:name="_Toc460814034"/>
-      <w:r>
-        <w:rPr>
-          <w:rFonts w:ascii="Arial" w:hAnsi="Arial" w:cs="Arial"/>
-          <w:color w:val="000000"/>
-        </w:rPr>
-        <w:t>Customers can check for latest promotion or deal.</w:t>
-      </w:r>
-      <w:bookmarkEnd w:id="25"/>
+      <w:bookmarkStart w:id="24" w:name="_Toc460814034"/>
+      <w:r>
+        <w:rPr>
+          <w:rFonts w:ascii="Arial" w:hAnsi="Arial" w:cs="Arial"/>
+          <w:color w:val="000000"/>
+        </w:rPr>
+        <w:t>Customers can check for latest promotion</w:t>
+      </w:r>
+      <w:r>
+        <w:rPr>
+          <w:rFonts w:ascii="Arial" w:hAnsi="Arial" w:cs="Arial"/>
+          <w:color w:val="000000"/>
+        </w:rPr>
+        <w:t>s</w:t>
+      </w:r>
+      <w:r>
+        <w:rPr>
+          <w:rFonts w:ascii="Arial" w:hAnsi="Arial" w:cs="Arial"/>
+          <w:color w:val="000000"/>
+        </w:rPr>
+        <w:t xml:space="preserve"> or deal</w:t>
+      </w:r>
+      <w:r>
+        <w:rPr>
+          <w:rFonts w:ascii="Arial" w:hAnsi="Arial" w:cs="Arial"/>
+          <w:color w:val="000000"/>
+        </w:rPr>
+        <w:t>s</w:t>
+      </w:r>
+      <w:r>
+        <w:rPr>
+          <w:rFonts w:ascii="Arial" w:hAnsi="Arial" w:cs="Arial"/>
+          <w:color w:val="000000"/>
+        </w:rPr>
+        <w:t>.</w:t>
+      </w:r>
+      <w:bookmarkEnd w:id="24"/>
     </w:p>
     <w:p>
       <w:pPr>
@@ -7004,17 +6691,17 @@
           <w:color w:val="000000"/>
         </w:rPr>
       </w:pPr>
-      <w:bookmarkStart w:id="26" w:name="Non-Functional_Requirements"/>
-      <w:bookmarkStart w:id="27" w:name="_Toc460814035"/>
+      <w:bookmarkStart w:id="25" w:name="Non-Functional_Requirements"/>
+      <w:bookmarkStart w:id="26" w:name="_Toc460814035"/>
+      <w:bookmarkEnd w:id="25"/>
+      <w:r>
+        <w:rPr>
+          <w:rFonts w:ascii="Arial" w:hAnsi="Arial" w:cs="Arial"/>
+          <w:color w:val="000000"/>
+        </w:rPr>
+        <w:t>Non-Functional Requirements</w:t>
+      </w:r>
       <w:bookmarkEnd w:id="26"/>
-      <w:r>
-        <w:rPr>
-          <w:rFonts w:ascii="Arial" w:hAnsi="Arial" w:cs="Arial"/>
-          <w:color w:val="000000"/>
-        </w:rPr>
-        <w:t>Non-Functional Requirements</w:t>
-      </w:r>
-      <w:bookmarkEnd w:id="27"/>
     </w:p>
     <w:p>
       <w:pPr>
@@ -7039,7 +6726,25 @@
           <w:sz w:val="24"/>
           <w:szCs w:val="24"/>
         </w:rPr>
-        <w:t>The system must guarantee that all the transferable information such as customers credit or debit card number, and e-payment should be done in secured connection.</w:t>
+        <w:t>Th</w:t>
+      </w:r>
+      <w:r>
+        <w:rPr>
+          <w:rFonts w:cs="Arial"/>
+          <w:color w:val="000000"/>
+          <w:sz w:val="24"/>
+          <w:szCs w:val="24"/>
+        </w:rPr>
+        <w:t>e system must ensure</w:t>
+      </w:r>
+      <w:r>
+        <w:rPr>
+          <w:rFonts w:cs="Arial"/>
+          <w:color w:val="000000"/>
+          <w:sz w:val="24"/>
+          <w:szCs w:val="24"/>
+        </w:rPr>
+        <w:t xml:space="preserve"> that all the transferable information such as customers credit or debit card number, and e-payment should be done in secured connection.</w:t>
       </w:r>
     </w:p>
     <w:p>
@@ -7065,7 +6770,25 @@
           <w:sz w:val="24"/>
           <w:szCs w:val="24"/>
         </w:rPr>
-        <w:t>The system must have the capacity to handle numerous transactions a time.</w:t>
+        <w:t>The system must have</w:t>
+      </w:r>
+      <w:r>
+        <w:rPr>
+          <w:rFonts w:cs="Arial"/>
+          <w:color w:val="000000"/>
+          <w:sz w:val="24"/>
+          <w:szCs w:val="24"/>
+        </w:rPr>
+        <w:t xml:space="preserve"> the capacity to handle multiple</w:t>
+      </w:r>
+      <w:r>
+        <w:rPr>
+          <w:rFonts w:cs="Arial"/>
+          <w:color w:val="000000"/>
+          <w:sz w:val="24"/>
+          <w:szCs w:val="24"/>
+        </w:rPr>
+        <w:t xml:space="preserve"> transactions a time.</w:t>
       </w:r>
     </w:p>
     <w:p>
@@ -7119,6 +6842,15 @@
         </w:rPr>
         <w:t>The system should support almost all the browsers, android and iOS devices</w:t>
       </w:r>
+      <w:r>
+        <w:rPr>
+          <w:rFonts w:cs="Arial"/>
+          <w:color w:val="000000"/>
+          <w:sz w:val="24"/>
+          <w:szCs w:val="24"/>
+        </w:rPr>
+        <w:t>.</w:t>
+      </w:r>
     </w:p>
     <w:p>
       <w:pPr>
@@ -7143,7 +6875,16 @@
           <w:sz w:val="24"/>
           <w:szCs w:val="24"/>
         </w:rPr>
-        <w:t>System should send the newsletter about ongoing promotions or deal to registered customers.</w:t>
+        <w:t>System would</w:t>
+      </w:r>
+      <w:r>
+        <w:rPr>
+          <w:rFonts w:cs="Arial"/>
+          <w:color w:val="000000"/>
+          <w:sz w:val="24"/>
+          <w:szCs w:val="24"/>
+        </w:rPr>
+        <w:t xml:space="preserve"> send the newsletter about ongoing promotions or deal to registered customers.</w:t>
       </w:r>
     </w:p>
     <w:p>
@@ -7169,7 +6910,27 @@
           <w:sz w:val="24"/>
           <w:szCs w:val="24"/>
         </w:rPr>
-        <w:t>Customers need to cancel the reservation before 24 hrs. otherwise their credit card will be charged for one day.</w:t>
+        <w:t>Customers need to cancel the reservati</w:t>
+      </w:r>
+      <w:r>
+        <w:rPr>
+          <w:rFonts w:cs="Arial"/>
+          <w:color w:val="000000"/>
+          <w:sz w:val="24"/>
+          <w:szCs w:val="24"/>
+        </w:rPr>
+        <w:t>on before 24 hours,</w:t>
+      </w:r>
+      <w:bookmarkStart w:id="27" w:name="_GoBack"/>
+      <w:bookmarkEnd w:id="27"/>
+      <w:r>
+        <w:rPr>
+          <w:rFonts w:cs="Arial"/>
+          <w:color w:val="000000"/>
+          <w:sz w:val="24"/>
+          <w:szCs w:val="24"/>
+        </w:rPr>
+        <w:t xml:space="preserve"> otherwise their credit card will be charged for one day.</w:t>
       </w:r>
     </w:p>
     <w:p>
@@ -10583,25 +10344,7 @@
                 <w:sz w:val="24"/>
                 <w:szCs w:val="24"/>
               </w:rPr>
-              <w:t xml:space="preserve">3 weeks allotted to create the prototype using </w:t>
-            </w:r>
-            <w:proofErr w:type="spellStart"/>
-            <w:r>
-              <w:rPr>
-                <w:rFonts w:cs="Arial"/>
-                <w:sz w:val="24"/>
-                <w:szCs w:val="24"/>
-              </w:rPr>
-              <w:t>Yii</w:t>
-            </w:r>
-            <w:proofErr w:type="spellEnd"/>
-            <w:r>
-              <w:rPr>
-                <w:rFonts w:cs="Arial"/>
-                <w:sz w:val="24"/>
-                <w:szCs w:val="24"/>
-              </w:rPr>
-              <w:t xml:space="preserve"> framework</w:t>
+              <w:t>3 weeks allotted to create the prototype using Yii framework</w:t>
             </w:r>
           </w:p>
         </w:tc>
@@ -11777,25 +11520,7 @@
                 <w:sz w:val="24"/>
                 <w:szCs w:val="24"/>
               </w:rPr>
-              <w:t xml:space="preserve">There are so many online booking </w:t>
-            </w:r>
-            <w:proofErr w:type="gramStart"/>
-            <w:r>
-              <w:rPr>
-                <w:rFonts w:cs="Arial"/>
-                <w:sz w:val="24"/>
-                <w:szCs w:val="24"/>
-              </w:rPr>
-              <w:t>system</w:t>
-            </w:r>
-            <w:proofErr w:type="gramEnd"/>
-            <w:r>
-              <w:rPr>
-                <w:rFonts w:cs="Arial"/>
-                <w:sz w:val="24"/>
-                <w:szCs w:val="24"/>
-              </w:rPr>
-              <w:t>. So many systems to compete from. How can we ensure that our system will be the one that the customer will be using.</w:t>
+              <w:t>There are so many online booking system. So many systems to compete from. How can we ensure that our system will be the one that the customer will be using.</w:t>
             </w:r>
           </w:p>
         </w:tc>
@@ -12616,18 +12341,8 @@
                 <w:sz w:val="24"/>
                 <w:szCs w:val="24"/>
               </w:rPr>
-              <w:t xml:space="preserve">Mr. Alfredo L. </w:t>
-            </w:r>
-            <w:proofErr w:type="spellStart"/>
-            <w:r>
-              <w:rPr>
-                <w:rFonts w:cs="Arial"/>
-                <w:sz w:val="24"/>
-                <w:szCs w:val="24"/>
-              </w:rPr>
-              <w:t>Calimbo</w:t>
-            </w:r>
-            <w:proofErr w:type="spellEnd"/>
+              <w:t>Mr. Alfredo L. Calimbo</w:t>
+            </w:r>
           </w:p>
         </w:tc>
         <w:tc>
@@ -12751,25 +12466,7 @@
                 <w:sz w:val="24"/>
                 <w:szCs w:val="24"/>
               </w:rPr>
-              <w:t xml:space="preserve">Mr. </w:t>
-            </w:r>
-            <w:proofErr w:type="spellStart"/>
-            <w:r>
-              <w:rPr>
-                <w:rFonts w:cs="Arial"/>
-                <w:sz w:val="24"/>
-                <w:szCs w:val="24"/>
-              </w:rPr>
-              <w:t>Jojo</w:t>
-            </w:r>
-            <w:proofErr w:type="spellEnd"/>
-            <w:r>
-              <w:rPr>
-                <w:rFonts w:cs="Arial"/>
-                <w:sz w:val="24"/>
-                <w:szCs w:val="24"/>
-              </w:rPr>
-              <w:t xml:space="preserve"> Castillo</w:t>
+              <w:t>Mr. Jojo Castillo</w:t>
             </w:r>
           </w:p>
         </w:tc>
@@ -13072,27 +12769,7 @@
                 <w:sz w:val="24"/>
                 <w:szCs w:val="24"/>
               </w:rPr>
-              <w:t xml:space="preserve">Reason </w:t>
-            </w:r>
-            <w:proofErr w:type="gramStart"/>
-            <w:r>
-              <w:rPr>
-                <w:rFonts w:cs="Arial"/>
-                <w:i w:val="0"/>
-                <w:sz w:val="24"/>
-                <w:szCs w:val="24"/>
-              </w:rPr>
-              <w:t>For</w:t>
-            </w:r>
-            <w:proofErr w:type="gramEnd"/>
-            <w:r>
-              <w:rPr>
-                <w:rFonts w:cs="Arial"/>
-                <w:i w:val="0"/>
-                <w:sz w:val="24"/>
-                <w:szCs w:val="24"/>
-              </w:rPr>
-              <w:t xml:space="preserve"> Changes</w:t>
+              <w:t>Reason For Changes</w:t>
             </w:r>
           </w:p>
         </w:tc>
@@ -13400,7 +13077,7 @@
           <w:rPr>
             <w:noProof/>
           </w:rPr>
-          <w:t>vi</w:t>
+          <w:t>v</w:t>
         </w:r>
         <w:r>
           <w:rPr>
@@ -15826,7 +15503,7 @@
 </file>
 
 <file path=customXml/itemProps1.xml><?xml version="1.0" encoding="utf-8"?>
-<ds:datastoreItem xmlns:ds="http://schemas.openxmlformats.org/officeDocument/2006/customXml" ds:itemID="{66CB67AD-A8CC-4715-A751-C28A52C9A2F0}">
+<ds:datastoreItem xmlns:ds="http://schemas.openxmlformats.org/officeDocument/2006/customXml" ds:itemID="{7B09EACD-0A33-495C-8677-682DEBCC81A0}">
   <ds:schemaRefs>
     <ds:schemaRef ds:uri="http://schemas.openxmlformats.org/officeDocument/2006/bibliography"/>
   </ds:schemaRefs>

</xml_diff>